<commit_message>
Continued writing tpss class
Added to user docs and implemented abstract properties and methods.
</commit_message>
<xml_diff>
--- a/RegFitUserNotes.docx
+++ b/RegFitUserNotes.docx
@@ -11751,160 +11751,6 @@
         <w:keepNext/>
       </w:pPr>
       <w:r>
-        <w:t xml:space="preserve">The </w:t>
-      </w:r>
-      <w:proofErr w:type="spellStart"/>
-      <w:r>
-        <w:rPr>
-          <w:b/>
-          <w:bCs/>
-          <w:i/>
-          <w:iCs/>
-        </w:rPr>
-        <w:t>aicReEst</w:t>
-      </w:r>
-      <w:proofErr w:type="spellEnd"/>
-      <w:r>
-        <w:t xml:space="preserve"> and </w:t>
-      </w:r>
-      <w:proofErr w:type="spellStart"/>
-      <w:r>
-        <w:rPr>
-          <w:b/>
-          <w:bCs/>
-          <w:i/>
-          <w:iCs/>
-        </w:rPr>
-        <w:t>bicReEst</w:t>
-      </w:r>
-      <w:proofErr w:type="spellEnd"/>
-      <w:r>
-        <w:t xml:space="preserve"> classes can form a template to implement your own prefer measures</w:t>
-      </w:r>
-      <w:r>
-        <w:t>,</w:t>
-      </w:r>
-    </w:p>
-    <w:p>
-      <w:pPr>
-        <w:keepNext/>
-      </w:pPr>
-      <w:r>
-        <w:t xml:space="preserve"> for </w:t>
-      </w:r>
-      <w:proofErr w:type="gramStart"/>
-      <w:r>
-        <w:t>example</w:t>
-      </w:r>
-      <w:proofErr w:type="gramEnd"/>
-      <w:r>
-        <w:t xml:space="preserve"> </w:t>
-      </w:r>
-      <m:oMath>
-        <m:r>
-          <w:rPr>
-            <w:rFonts w:ascii="Cambria Math" w:hAnsi="Cambria Math"/>
-          </w:rPr>
-          <m:t>KIC</m:t>
-        </m:r>
-      </m:oMath>
-      <w:r>
-        <w:t>. Not</w:t>
-      </w:r>
-      <w:r>
-        <w:t>ice</w:t>
-      </w:r>
-      <w:r>
-        <w:t xml:space="preserve"> </w:t>
-      </w:r>
-      <w:proofErr w:type="spellStart"/>
-      <w:proofErr w:type="gramStart"/>
-      <w:r>
-        <w:rPr>
-          <w:b/>
-          <w:bCs/>
-          <w:i/>
-          <w:iCs/>
-          <w:color w:val="538135" w:themeColor="accent6" w:themeShade="BF"/>
-        </w:rPr>
-        <w:t>calcNewLam</w:t>
-      </w:r>
-      <w:proofErr w:type="spellEnd"/>
-      <w:r>
-        <w:rPr>
-          <w:b/>
-          <w:bCs/>
-          <w:i/>
-          <w:iCs/>
-          <w:color w:val="538135" w:themeColor="accent6" w:themeShade="BF"/>
-        </w:rPr>
-        <w:t>(</w:t>
-      </w:r>
-      <w:proofErr w:type="gramEnd"/>
-      <w:r>
-        <w:rPr>
-          <w:b/>
-          <w:bCs/>
-          <w:i/>
-          <w:iCs/>
-          <w:color w:val="538135" w:themeColor="accent6" w:themeShade="BF"/>
-        </w:rPr>
-        <w:t>)</w:t>
-      </w:r>
-      <w:r>
-        <w:t xml:space="preserve"> is</w:t>
-      </w:r>
-      <w:r>
-        <w:t xml:space="preserve"> called from within</w:t>
-      </w:r>
-      <w:r>
-        <w:t xml:space="preserve"> the </w:t>
-      </w:r>
-      <w:r>
-        <w:t>iterative (while) loop implemented in method</w:t>
-      </w:r>
-      <w:r>
-        <w:t xml:space="preserve"> </w:t>
-      </w:r>
-      <w:proofErr w:type="spellStart"/>
-      <w:r>
-        <w:rPr>
-          <w:b/>
-          <w:bCs/>
-          <w:i/>
-          <w:iCs/>
-          <w:color w:val="538135" w:themeColor="accent6" w:themeShade="BF"/>
-        </w:rPr>
-        <w:t>calcLamda</w:t>
-      </w:r>
-      <w:proofErr w:type="spellEnd"/>
-      <w:r>
-        <w:rPr>
-          <w:b/>
-          <w:bCs/>
-          <w:i/>
-          <w:iCs/>
-          <w:color w:val="538135" w:themeColor="accent6" w:themeShade="BF"/>
-        </w:rPr>
-        <w:t>()</w:t>
-      </w:r>
-      <w:r>
-        <w:t>.</w:t>
-      </w:r>
-      <w:r>
-        <w:t xml:space="preserve"> </w:t>
-      </w:r>
-    </w:p>
-    <w:p>
-      <w:pPr>
-        <w:keepNext/>
-      </w:pPr>
-    </w:p>
-    <w:p>
-      <w:pPr>
-        <w:keepNext/>
-      </w:pPr>
-      <w:r>
         <w:rPr>
           <w:noProof/>
         </w:rPr>
@@ -11973,7 +11819,7 @@
           <w:rPr>
             <w:noProof/>
           </w:rPr>
-          <w:t>5</w:t>
+          <w:t>6</w:t>
         </w:r>
       </w:fldSimple>
       <w:bookmarkEnd w:id="24"/>
@@ -11982,6 +11828,133 @@
       </w:r>
       <w:r>
         <w:t xml:space="preserve"> schematic</w:t>
+      </w:r>
+    </w:p>
+    <w:p/>
+    <w:p>
+      <w:pPr>
+        <w:keepNext/>
+      </w:pPr>
+      <w:r>
+        <w:lastRenderedPageBreak/>
+        <w:t xml:space="preserve">The </w:t>
+      </w:r>
+      <w:proofErr w:type="spellStart"/>
+      <w:r>
+        <w:rPr>
+          <w:b/>
+          <w:bCs/>
+          <w:i/>
+          <w:iCs/>
+        </w:rPr>
+        <w:t>aicReEst</w:t>
+      </w:r>
+      <w:proofErr w:type="spellEnd"/>
+      <w:r>
+        <w:t xml:space="preserve"> and </w:t>
+      </w:r>
+      <w:proofErr w:type="spellStart"/>
+      <w:r>
+        <w:rPr>
+          <w:b/>
+          <w:bCs/>
+          <w:i/>
+          <w:iCs/>
+        </w:rPr>
+        <w:t>bicReEst</w:t>
+      </w:r>
+      <w:proofErr w:type="spellEnd"/>
+      <w:r>
+        <w:t xml:space="preserve"> classes can form a template to implement your own prefer measures,</w:t>
+      </w:r>
+    </w:p>
+    <w:p>
+      <w:pPr>
+        <w:keepNext/>
+      </w:pPr>
+      <w:r>
+        <w:t xml:space="preserve"> for </w:t>
+      </w:r>
+      <w:proofErr w:type="gramStart"/>
+      <w:r>
+        <w:t>example</w:t>
+      </w:r>
+      <w:proofErr w:type="gramEnd"/>
+      <w:r>
+        <w:t xml:space="preserve"> </w:t>
+      </w:r>
+      <m:oMath>
+        <m:r>
+          <w:rPr>
+            <w:rFonts w:ascii="Cambria Math" w:hAnsi="Cambria Math"/>
+          </w:rPr>
+          <m:t>KIC</m:t>
+        </m:r>
+      </m:oMath>
+      <w:r>
+        <w:t xml:space="preserve">. Notice </w:t>
+      </w:r>
+      <w:proofErr w:type="spellStart"/>
+      <w:proofErr w:type="gramStart"/>
+      <w:r>
+        <w:rPr>
+          <w:b/>
+          <w:bCs/>
+          <w:i/>
+          <w:iCs/>
+          <w:color w:val="538135" w:themeColor="accent6" w:themeShade="BF"/>
+        </w:rPr>
+        <w:t>calcNewLam</w:t>
+      </w:r>
+      <w:proofErr w:type="spellEnd"/>
+      <w:r>
+        <w:rPr>
+          <w:b/>
+          <w:bCs/>
+          <w:i/>
+          <w:iCs/>
+          <w:color w:val="538135" w:themeColor="accent6" w:themeShade="BF"/>
+        </w:rPr>
+        <w:t>(</w:t>
+      </w:r>
+      <w:proofErr w:type="gramEnd"/>
+      <w:r>
+        <w:rPr>
+          <w:b/>
+          <w:bCs/>
+          <w:i/>
+          <w:iCs/>
+          <w:color w:val="538135" w:themeColor="accent6" w:themeShade="BF"/>
+        </w:rPr>
+        <w:t>)</w:t>
+      </w:r>
+      <w:r>
+        <w:t xml:space="preserve"> is called from within the iterative (while) loop implemented in method </w:t>
+      </w:r>
+      <w:proofErr w:type="spellStart"/>
+      <w:r>
+        <w:rPr>
+          <w:b/>
+          <w:bCs/>
+          <w:i/>
+          <w:iCs/>
+          <w:color w:val="538135" w:themeColor="accent6" w:themeShade="BF"/>
+        </w:rPr>
+        <w:t>calcLamda</w:t>
+      </w:r>
+      <w:proofErr w:type="spellEnd"/>
+      <w:r>
+        <w:rPr>
+          <w:b/>
+          <w:bCs/>
+          <w:i/>
+          <w:iCs/>
+          <w:color w:val="538135" w:themeColor="accent6" w:themeShade="BF"/>
+        </w:rPr>
+        <w:t>()</w:t>
+      </w:r>
+      <w:r>
+        <w:t xml:space="preserve">. </w:t>
       </w:r>
     </w:p>
     <w:p/>
@@ -12291,7 +12264,6 @@
       </w:pPr>
       <w:bookmarkStart w:id="26" w:name="_Toc42844883"/>
       <w:r>
-        <w:lastRenderedPageBreak/>
         <w:t>Regularised fit model parameter estimation</w:t>
       </w:r>
       <w:r>
@@ -12512,6 +12484,7 @@
         <w:rPr>
           <w:noProof/>
         </w:rPr>
+        <w:lastRenderedPageBreak/>
         <w:drawing>
           <wp:inline distT="0" distB="0" distL="0" distR="0" wp14:anchorId="73CDB5BB" wp14:editId="49146D2C">
             <wp:extent cx="5403850" cy="3151963"/>
@@ -12577,7 +12550,7 @@
           <w:rPr>
             <w:noProof/>
           </w:rPr>
-          <w:t>6</w:t>
+          <w:t>7</w:t>
         </w:r>
       </w:fldSimple>
       <w:bookmarkEnd w:id="27"/>
@@ -12701,7 +12674,6 @@
           <w:i/>
           <w:iCs/>
         </w:rPr>
-        <w:lastRenderedPageBreak/>
         <w:t>fitModel</w:t>
       </w:r>
       <w:proofErr w:type="spellEnd"/>
@@ -12936,6 +12908,7 @@
         <w:t xml:space="preserve">iate a new subclass object until all abstract members are implemented correctly. </w:t>
       </w:r>
       <w:r>
+        <w:lastRenderedPageBreak/>
         <w:t>Consequently, w</w:t>
       </w:r>
       <w:r>
@@ -13543,7 +13516,6 @@
                 <w:iCs/>
                 <w:color w:val="538135" w:themeColor="accent6" w:themeShade="BF"/>
               </w:rPr>
-              <w:lastRenderedPageBreak/>
               <w:t>startingValues</w:t>
             </w:r>
             <w:proofErr w:type="spellEnd"/>
@@ -13932,7 +13904,11 @@
               <w:t xml:space="preserve">any data points where the model yields </w:t>
             </w:r>
             <w:r>
-              <w:t>a zero output. This prevents the code producing infinite weights and crashing the optimisation process.</w:t>
+              <w:t xml:space="preserve">a zero output. This prevents the code producing infinite weights </w:t>
+            </w:r>
+            <w:r>
+              <w:lastRenderedPageBreak/>
+              <w:t>and crashing the optimisation process.</w:t>
             </w:r>
           </w:p>
         </w:tc>
@@ -13942,6 +13918,7 @@
           </w:tcPr>
           <w:p>
             <w:r>
+              <w:lastRenderedPageBreak/>
               <w:t>Static</w:t>
             </w:r>
           </w:p>
@@ -14515,6 +14492,7 @@
           <w:rFonts w:ascii="Courier New" w:hAnsi="Courier New" w:cs="Courier New"/>
           <w:color w:val="0000FF"/>
         </w:rPr>
+        <w:lastRenderedPageBreak/>
         <w:t>classdef</w:t>
       </w:r>
       <w:proofErr w:type="spellEnd"/>
@@ -15185,7 +15163,6 @@
           <w:iCs/>
           <w:color w:val="538135" w:themeColor="accent6" w:themeShade="BF"/>
         </w:rPr>
-        <w:lastRenderedPageBreak/>
         <w:t xml:space="preserve">m = </w:t>
       </w:r>
       <w:proofErr w:type="spellStart"/>
@@ -15235,6 +15212,7 @@
         <w:t>, SOC, T );</w:t>
       </w:r>
     </w:p>
+    <w:p/>
     <w:p>
       <w:pPr>
         <w:rPr>
@@ -15311,7 +15289,13 @@
         <w:t xml:space="preserve">implementation </w:t>
       </w:r>
       <w:r>
-        <w:t xml:space="preserve">in the constant </w:t>
+        <w:t xml:space="preserve">in the </w:t>
+      </w:r>
+      <w:r>
+        <w:t>protected</w:t>
+      </w:r>
+      <w:r>
+        <w:t xml:space="preserve"> </w:t>
       </w:r>
       <w:r>
         <w:t xml:space="preserve">property </w:t>
@@ -15538,7 +15522,14 @@
         <w:rPr>
           <w:color w:val="000000" w:themeColor="text1"/>
         </w:rPr>
-        <w:t xml:space="preserve"> to automatically remove any data corresponding to this condition. As this is a function of the input data only, this need only be called </w:t>
+        <w:t xml:space="preserve"> to automatically remove any data </w:t>
+      </w:r>
+      <w:r>
+        <w:rPr>
+          <w:color w:val="000000" w:themeColor="text1"/>
+        </w:rPr>
+        <w:lastRenderedPageBreak/>
+        <w:t xml:space="preserve">corresponding to this condition. As this is a function of the input data only, this need only be called </w:t>
       </w:r>
       <w:r>
         <w:rPr>
@@ -15611,6 +15602,7 @@
       <w:r>
         <w:rPr>
           <w:rStyle w:val="EndnoteReference"/>
+          <w:vertAlign w:val="baseline"/>
         </w:rPr>
         <w:endnoteReference w:id="2"/>
       </w:r>
@@ -16664,11 +16656,17 @@
           <w:i/>
           <w:iCs/>
         </w:rPr>
-        <w:t>RegFit.reEstLamdaContext</w:t>
+        <w:t>RegFit.reEstLamda</w:t>
       </w:r>
       <w:proofErr w:type="spellEnd"/>
       <w:r>
-        <w:t xml:space="preserve"> object, which implements the hyper-parameter re-estimation scheme. The child subclass implements the model structure and consequence can define such as items as the parameter names. These are defined in the concrete subclass implementation in the constant property </w:t>
+        <w:t xml:space="preserve"> object, which implements the hyper-parameter re-estimation scheme. The child subclass implements the model structure and consequence can define such as items as the parameter names. These are defined in the concrete subclass implementation in the </w:t>
+      </w:r>
+      <w:r>
+        <w:t>protected</w:t>
+      </w:r>
+      <w:r>
+        <w:t xml:space="preserve"> property </w:t>
       </w:r>
       <w:proofErr w:type="spellStart"/>
       <w:r>
@@ -16838,6 +16836,7 @@
         <w:rPr>
           <w:color w:val="000000" w:themeColor="text1"/>
         </w:rPr>
+        <w:lastRenderedPageBreak/>
         <w:t xml:space="preserve">If the fit function returns zero, the corresponding data weight is infinity – crashing the </w:t>
       </w:r>
       <w:proofErr w:type="spellStart"/>
@@ -17796,7 +17795,6 @@
     <w:p/>
     <w:p>
       <w:r>
-        <w:lastRenderedPageBreak/>
         <w:t xml:space="preserve">The parameter vector </w:t>
       </w:r>
       <m:oMath>
@@ -18107,7 +18105,6 @@
       </w:r>
     </w:p>
     <w:p/>
-    <w:p/>
     <w:p>
       <w:pPr>
         <w:tabs>
@@ -18143,7 +18140,7 @@
           <v:shape id="_x0000_i1025" type="#_x0000_t75" style="width:197.25pt;height:21pt" o:ole="">
             <v:imagedata r:id="rId15" o:title=""/>
           </v:shape>
-          <o:OLEObject Type="Embed" ProgID="Equation.3" ShapeID="_x0000_i1025" DrawAspect="Content" ObjectID="_1654267853" r:id="rId16"/>
+          <o:OLEObject Type="Embed" ProgID="Equation.3" ShapeID="_x0000_i1025" DrawAspect="Content" ObjectID="_1654345324" r:id="rId16"/>
         </w:object>
       </w:r>
       <w:r>
@@ -18222,7 +18219,7 @@
           <v:shape id="_x0000_i1026" type="#_x0000_t75" style="width:69pt;height:18.75pt" o:ole="">
             <v:imagedata r:id="rId17" o:title=""/>
           </v:shape>
-          <o:OLEObject Type="Embed" ProgID="Equation.3" ShapeID="_x0000_i1026" DrawAspect="Content" ObjectID="_1654267854" r:id="rId18"/>
+          <o:OLEObject Type="Embed" ProgID="Equation.3" ShapeID="_x0000_i1026" DrawAspect="Content" ObjectID="_1654345325" r:id="rId18"/>
         </w:object>
       </w:r>
       <w:r>
@@ -18250,7 +18247,7 @@
           <v:shape id="_x0000_i1027" type="#_x0000_t75" style="width:32.25pt;height:17.25pt" o:ole="">
             <v:imagedata r:id="rId19" o:title=""/>
           </v:shape>
-          <o:OLEObject Type="Embed" ProgID="Equation.3" ShapeID="_x0000_i1027" DrawAspect="Content" ObjectID="_1654267855" r:id="rId20"/>
+          <o:OLEObject Type="Embed" ProgID="Equation.3" ShapeID="_x0000_i1027" DrawAspect="Content" ObjectID="_1654345326" r:id="rId20"/>
         </w:object>
       </w:r>
       <w:r>
@@ -18264,7 +18261,7 @@
           <v:shape id="_x0000_i1028" type="#_x0000_t75" style="width:62.25pt;height:18.75pt" o:ole="">
             <v:imagedata r:id="rId21" o:title=""/>
           </v:shape>
-          <o:OLEObject Type="Embed" ProgID="Equation.3" ShapeID="_x0000_i1028" DrawAspect="Content" ObjectID="_1654267856" r:id="rId22"/>
+          <o:OLEObject Type="Embed" ProgID="Equation.3" ShapeID="_x0000_i1028" DrawAspect="Content" ObjectID="_1654345327" r:id="rId22"/>
         </w:object>
       </w:r>
       <w:r>
@@ -18288,7 +18285,7 @@
           <v:shape id="_x0000_i1029" type="#_x0000_t75" style="width:33.75pt;height:18.75pt" o:ole="">
             <v:imagedata r:id="rId23" o:title=""/>
           </v:shape>
-          <o:OLEObject Type="Embed" ProgID="Equation.3" ShapeID="_x0000_i1029" DrawAspect="Content" ObjectID="_1654267857" r:id="rId24"/>
+          <o:OLEObject Type="Embed" ProgID="Equation.3" ShapeID="_x0000_i1029" DrawAspect="Content" ObjectID="_1654345328" r:id="rId24"/>
         </w:object>
       </w:r>
       <w:r>
@@ -18302,7 +18299,7 @@
           <v:shape id="_x0000_i1030" type="#_x0000_t75" style="width:62.25pt;height:18.75pt" o:ole="">
             <v:imagedata r:id="rId25" o:title=""/>
           </v:shape>
-          <o:OLEObject Type="Embed" ProgID="Equation.3" ShapeID="_x0000_i1030" DrawAspect="Content" ObjectID="_1654267858" r:id="rId26"/>
+          <o:OLEObject Type="Embed" ProgID="Equation.3" ShapeID="_x0000_i1030" DrawAspect="Content" ObjectID="_1654345329" r:id="rId26"/>
         </w:object>
       </w:r>
       <w:r>
@@ -18357,7 +18354,7 @@
           <v:shape id="_x0000_i1031" type="#_x0000_t75" style="width:123pt;height:18pt" o:ole="">
             <v:imagedata r:id="rId27" o:title=""/>
           </v:shape>
-          <o:OLEObject Type="Embed" ProgID="Equation.3" ShapeID="_x0000_i1031" DrawAspect="Content" ObjectID="_1654267859" r:id="rId28"/>
+          <o:OLEObject Type="Embed" ProgID="Equation.3" ShapeID="_x0000_i1031" DrawAspect="Content" ObjectID="_1654345330" r:id="rId28"/>
         </w:object>
       </w:r>
       <w:r>
@@ -18371,7 +18368,7 @@
           <v:shape id="_x0000_i1032" type="#_x0000_t75" style="width:132.75pt;height:18pt" o:ole="">
             <v:imagedata r:id="rId29" o:title=""/>
           </v:shape>
-          <o:OLEObject Type="Embed" ProgID="Equation.3" ShapeID="_x0000_i1032" DrawAspect="Content" ObjectID="_1654267860" r:id="rId30"/>
+          <o:OLEObject Type="Embed" ProgID="Equation.3" ShapeID="_x0000_i1032" DrawAspect="Content" ObjectID="_1654345331" r:id="rId30"/>
         </w:object>
       </w:r>
       <w:r>
@@ -18392,7 +18389,7 @@
           <v:shape id="_x0000_i1033" type="#_x0000_t75" style="width:21.75pt;height:17.25pt" o:ole="">
             <v:imagedata r:id="rId31" o:title=""/>
           </v:shape>
-          <o:OLEObject Type="Embed" ProgID="Equation.3" ShapeID="_x0000_i1033" DrawAspect="Content" ObjectID="_1654267861" r:id="rId32"/>
+          <o:OLEObject Type="Embed" ProgID="Equation.3" ShapeID="_x0000_i1033" DrawAspect="Content" ObjectID="_1654345332" r:id="rId32"/>
         </w:object>
       </w:r>
       <w:r>
@@ -18419,7 +18416,7 @@
           <v:shape id="_x0000_i1034" type="#_x0000_t75" style="width:89.25pt;height:35.25pt" o:ole="">
             <v:imagedata r:id="rId33" o:title=""/>
           </v:shape>
-          <o:OLEObject Type="Embed" ProgID="Equation.3" ShapeID="_x0000_i1034" DrawAspect="Content" ObjectID="_1654267862" r:id="rId34"/>
+          <o:OLEObject Type="Embed" ProgID="Equation.3" ShapeID="_x0000_i1034" DrawAspect="Content" ObjectID="_1654345333" r:id="rId34"/>
         </w:object>
       </w:r>
       <w:r>
@@ -18581,7 +18578,7 @@
           <v:shape id="_x0000_i1035" type="#_x0000_t75" style="width:33.75pt;height:18.75pt" o:ole="">
             <v:imagedata r:id="rId35" o:title=""/>
           </v:shape>
-          <o:OLEObject Type="Embed" ProgID="Equation.3" ShapeID="_x0000_i1035" DrawAspect="Content" ObjectID="_1654267863" r:id="rId36"/>
+          <o:OLEObject Type="Embed" ProgID="Equation.3" ShapeID="_x0000_i1035" DrawAspect="Content" ObjectID="_1654345334" r:id="rId36"/>
         </w:object>
       </w:r>
       <w:r>
@@ -18599,7 +18596,7 @@
           <v:shape id="_x0000_i1036" type="#_x0000_t75" style="width:15pt;height:18.75pt" o:ole="">
             <v:imagedata r:id="rId37" o:title=""/>
           </v:shape>
-          <o:OLEObject Type="Embed" ProgID="Equation.3" ShapeID="_x0000_i1036" DrawAspect="Content" ObjectID="_1654267864" r:id="rId38"/>
+          <o:OLEObject Type="Embed" ProgID="Equation.3" ShapeID="_x0000_i1036" DrawAspect="Content" ObjectID="_1654345335" r:id="rId38"/>
         </w:object>
       </w:r>
       <w:r>
@@ -18709,6 +18706,10 @@
     <w:p>
       <w:pPr>
         <w:pStyle w:val="Caption"/>
+        <w:rPr>
+          <w:i w:val="0"/>
+          <w:iCs w:val="0"/>
+        </w:rPr>
       </w:pPr>
     </w:p>
     <w:p>
@@ -18731,7 +18732,7 @@
           <v:shape id="_x0000_i1037" type="#_x0000_t75" style="width:263.25pt;height:39.75pt" o:ole="">
             <v:imagedata r:id="rId39" o:title=""/>
           </v:shape>
-          <o:OLEObject Type="Embed" ProgID="Equation.3" ShapeID="_x0000_i1037" DrawAspect="Content" ObjectID="_1654267865" r:id="rId40"/>
+          <o:OLEObject Type="Embed" ProgID="Equation.3" ShapeID="_x0000_i1037" DrawAspect="Content" ObjectID="_1654345336" r:id="rId40"/>
         </w:object>
       </w:r>
       <w:r>
@@ -18751,7 +18752,7 @@
           <v:shape id="_x0000_i1038" type="#_x0000_t75" style="width:81.75pt;height:17.25pt" o:ole="">
             <v:imagedata r:id="rId41" o:title=""/>
           </v:shape>
-          <o:OLEObject Type="Embed" ProgID="Equation.3" ShapeID="_x0000_i1038" DrawAspect="Content" ObjectID="_1654267866" r:id="rId42"/>
+          <o:OLEObject Type="Embed" ProgID="Equation.3" ShapeID="_x0000_i1038" DrawAspect="Content" ObjectID="_1654345337" r:id="rId42"/>
         </w:object>
       </w:r>
       <w:r>
@@ -18844,7 +18845,7 @@
           <v:shape id="_x0000_i1039" type="#_x0000_t75" style="width:129pt;height:18.75pt" o:ole="">
             <v:imagedata r:id="rId43" o:title=""/>
           </v:shape>
-          <o:OLEObject Type="Embed" ProgID="Equation.3" ShapeID="_x0000_i1039" DrawAspect="Content" ObjectID="_1654267867" r:id="rId44"/>
+          <o:OLEObject Type="Embed" ProgID="Equation.3" ShapeID="_x0000_i1039" DrawAspect="Content" ObjectID="_1654345338" r:id="rId44"/>
         </w:object>
       </w:r>
       <w:r>
@@ -18862,7 +18863,7 @@
           <v:shape id="_x0000_i1040" type="#_x0000_t75" style="width:51pt;height:18.75pt" o:ole="">
             <v:imagedata r:id="rId45" o:title=""/>
           </v:shape>
-          <o:OLEObject Type="Embed" ProgID="Equation.3" ShapeID="_x0000_i1040" DrawAspect="Content" ObjectID="_1654267868" r:id="rId46"/>
+          <o:OLEObject Type="Embed" ProgID="Equation.3" ShapeID="_x0000_i1040" DrawAspect="Content" ObjectID="_1654345339" r:id="rId46"/>
         </w:object>
       </w:r>
       <w:r>
@@ -18880,7 +18881,7 @@
           <v:shape id="_x0000_i1041" type="#_x0000_t75" style="width:24.75pt;height:14.25pt" o:ole="">
             <v:imagedata r:id="rId47" o:title=""/>
           </v:shape>
-          <o:OLEObject Type="Embed" ProgID="Equation.3" ShapeID="_x0000_i1041" DrawAspect="Content" ObjectID="_1654267869" r:id="rId48"/>
+          <o:OLEObject Type="Embed" ProgID="Equation.3" ShapeID="_x0000_i1041" DrawAspect="Content" ObjectID="_1654345340" r:id="rId48"/>
         </w:object>
       </w:r>
       <w:r>
@@ -18937,7 +18938,7 @@
           <v:shape id="_x0000_i1042" type="#_x0000_t75" style="width:53.25pt;height:17.25pt" o:ole="">
             <v:imagedata r:id="rId49" o:title=""/>
           </v:shape>
-          <o:OLEObject Type="Embed" ProgID="Equation.3" ShapeID="_x0000_i1042" DrawAspect="Content" ObjectID="_1654267870" r:id="rId50"/>
+          <o:OLEObject Type="Embed" ProgID="Equation.3" ShapeID="_x0000_i1042" DrawAspect="Content" ObjectID="_1654345341" r:id="rId50"/>
         </w:object>
       </w:r>
       <w:r>
@@ -18951,7 +18952,7 @@
           <v:shape id="_x0000_i1043" type="#_x0000_t75" style="width:27.75pt;height:14.25pt" o:ole="">
             <v:imagedata r:id="rId51" o:title=""/>
           </v:shape>
-          <o:OLEObject Type="Embed" ProgID="Equation.3" ShapeID="_x0000_i1043" DrawAspect="Content" ObjectID="_1654267871" r:id="rId52"/>
+          <o:OLEObject Type="Embed" ProgID="Equation.3" ShapeID="_x0000_i1043" DrawAspect="Content" ObjectID="_1654345342" r:id="rId52"/>
         </w:object>
       </w:r>
       <w:r>
@@ -18965,7 +18966,7 @@
           <v:shape id="_x0000_i1044" type="#_x0000_t75" style="width:102.75pt;height:17.25pt" o:ole="">
             <v:imagedata r:id="rId53" o:title=""/>
           </v:shape>
-          <o:OLEObject Type="Embed" ProgID="Equation.3" ShapeID="_x0000_i1044" DrawAspect="Content" ObjectID="_1654267872" r:id="rId54"/>
+          <o:OLEObject Type="Embed" ProgID="Equation.3" ShapeID="_x0000_i1044" DrawAspect="Content" ObjectID="_1654345343" r:id="rId54"/>
         </w:object>
       </w:r>
       <w:r>
@@ -19021,7 +19022,7 @@
           <v:shape id="_x0000_i1045" type="#_x0000_t75" style="width:44.25pt;height:18.75pt" o:ole="">
             <v:imagedata r:id="rId55" o:title=""/>
           </v:shape>
-          <o:OLEObject Type="Embed" ProgID="Equation.3" ShapeID="_x0000_i1045" DrawAspect="Content" ObjectID="_1654267873" r:id="rId56"/>
+          <o:OLEObject Type="Embed" ProgID="Equation.3" ShapeID="_x0000_i1045" DrawAspect="Content" ObjectID="_1654345344" r:id="rId56"/>
         </w:object>
       </w:r>
       <w:r>
@@ -19035,7 +19036,7 @@
           <v:shape id="_x0000_i1046" type="#_x0000_t75" style="width:35.25pt;height:17.25pt" o:ole="">
             <v:imagedata r:id="rId57" o:title=""/>
           </v:shape>
-          <o:OLEObject Type="Embed" ProgID="Equation.3" ShapeID="_x0000_i1046" DrawAspect="Content" ObjectID="_1654267874" r:id="rId58"/>
+          <o:OLEObject Type="Embed" ProgID="Equation.3" ShapeID="_x0000_i1046" DrawAspect="Content" ObjectID="_1654345345" r:id="rId58"/>
         </w:object>
       </w:r>
       <w:r>
@@ -19090,6 +19091,7 @@
           <w:bCs/>
           <w:noProof/>
         </w:rPr>
+        <w:lastRenderedPageBreak/>
         <w:drawing>
           <wp:inline distT="0" distB="0" distL="0" distR="0" wp14:anchorId="7102F519" wp14:editId="52FC40D0">
             <wp:extent cx="4581525" cy="3003084"/>
@@ -19159,7 +19161,7 @@
           <w:rPr>
             <w:noProof/>
           </w:rPr>
-          <w:t>7</w:t>
+          <w:t>8</w:t>
         </w:r>
       </w:fldSimple>
       <w:bookmarkEnd w:id="37"/>
@@ -19264,14 +19266,14 @@
       </w:pPr>
       <w:r>
         <w:object w:dxaOrig="7586" w:dyaOrig="5885" w14:anchorId="24A76274">
-          <v:shape id="_x0000_i1047" type="#_x0000_t75" style="width:264pt;height:195pt" o:ole="" o:bordertopcolor="this" o:borderleftcolor="this" o:borderbottomcolor="this" o:borderrightcolor="this">
+          <v:shape id="_x0000_i1047" type="#_x0000_t75" style="width:361.5pt;height:267pt" o:ole="" o:bordertopcolor="this" o:borderleftcolor="this" o:borderbottomcolor="this" o:borderrightcolor="this">
             <v:imagedata r:id="rId60" o:title=""/>
             <w10:bordertop type="single" width="4"/>
             <w10:borderleft type="single" width="4"/>
             <w10:borderbottom type="single" width="4"/>
             <w10:borderright type="single" width="4"/>
           </v:shape>
-          <o:OLEObject Type="Embed" ProgID="Visio.Drawing.4" ShapeID="_x0000_i1047" DrawAspect="Content" ObjectID="_1654267875" r:id="rId61"/>
+          <o:OLEObject Type="Embed" ProgID="Visio.Drawing.4" ShapeID="_x0000_i1047" DrawAspect="Content" ObjectID="_1654345346" r:id="rId61"/>
         </w:object>
       </w:r>
     </w:p>
@@ -19288,7 +19290,7 @@
           <w:rPr>
             <w:noProof/>
           </w:rPr>
-          <w:t>8</w:t>
+          <w:t>9</w:t>
         </w:r>
       </w:fldSimple>
       <w:bookmarkEnd w:id="38"/>
@@ -19299,7 +19301,568 @@
     <w:p/>
     <w:p>
       <w:r>
-        <w:t>Unlike the models in previous sections, this model is pure empiricism and as such has no constants that are physically interpretable.</w:t>
+        <w:t>Unlike the models in previous sections, this model is pure</w:t>
+      </w:r>
+      <w:r>
+        <w:t>ly</w:t>
+      </w:r>
+      <w:r>
+        <w:t xml:space="preserve"> empiric</w:t>
+      </w:r>
+      <w:r>
+        <w:t>al. A</w:t>
+      </w:r>
+      <w:r>
+        <w:t>s such</w:t>
+      </w:r>
+      <w:r>
+        <w:t>, it</w:t>
+      </w:r>
+      <w:r>
+        <w:t xml:space="preserve"> has no constants that are physically interpretable.</w:t>
+      </w:r>
+      <w:r>
+        <w:t xml:space="preserve"> Equally, ageing conditions such as temperature, average SOC and so on do not appear explicitly in the model. </w:t>
+      </w:r>
+      <w:r>
+        <w:t xml:space="preserve"> To mitigate this last point, a specific property (</w:t>
+      </w:r>
+      <w:proofErr w:type="spellStart"/>
+      <w:r>
+        <w:rPr>
+          <w:b/>
+          <w:bCs/>
+          <w:i/>
+          <w:iCs/>
+          <w:color w:val="538135" w:themeColor="accent6" w:themeShade="BF"/>
+        </w:rPr>
+        <w:t>MetaData</w:t>
+      </w:r>
+      <w:proofErr w:type="spellEnd"/>
+      <w:r>
+        <w:t xml:space="preserve">) is </w:t>
+      </w:r>
+      <w:r>
+        <w:lastRenderedPageBreak/>
+        <w:t xml:space="preserve">provided, which possesses fields defined by the user, so that such critical information can be carried by and stored in the object. This provides some measure of traceability. To instantiate a </w:t>
+      </w:r>
+      <w:proofErr w:type="spellStart"/>
+      <w:r>
+        <w:t>bspm</w:t>
+      </w:r>
+      <w:proofErr w:type="spellEnd"/>
+      <w:r>
+        <w:t xml:space="preserve"> object, use the command syntax:</w:t>
+      </w:r>
+    </w:p>
+    <w:p>
+      <w:pPr>
+        <w:rPr>
+          <w:rFonts w:eastAsiaTheme="minorEastAsia"/>
+          <w:iCs/>
+        </w:rPr>
+      </w:pPr>
+    </w:p>
+    <w:p>
+      <w:pPr>
+        <w:rPr>
+          <w:b/>
+          <w:bCs/>
+          <w:i/>
+          <w:iCs/>
+          <w:color w:val="538135" w:themeColor="accent6" w:themeShade="BF"/>
+        </w:rPr>
+      </w:pPr>
+      <w:proofErr w:type="spellStart"/>
+      <w:r>
+        <w:rPr>
+          <w:b/>
+          <w:bCs/>
+          <w:i/>
+          <w:iCs/>
+          <w:color w:val="538135" w:themeColor="accent6" w:themeShade="BF"/>
+        </w:rPr>
+        <w:t>obj</w:t>
+      </w:r>
+      <w:proofErr w:type="spellEnd"/>
+      <w:r>
+        <w:rPr>
+          <w:b/>
+          <w:bCs/>
+          <w:i/>
+          <w:iCs/>
+          <w:color w:val="538135" w:themeColor="accent6" w:themeShade="BF"/>
+        </w:rPr>
+        <w:t xml:space="preserve"> = </w:t>
+      </w:r>
+      <w:proofErr w:type="spellStart"/>
+      <w:r>
+        <w:rPr>
+          <w:b/>
+          <w:bCs/>
+          <w:i/>
+          <w:iCs/>
+          <w:color w:val="538135" w:themeColor="accent6" w:themeShade="BF"/>
+        </w:rPr>
+        <w:t>RegFit.</w:t>
+      </w:r>
+      <w:r>
+        <w:rPr>
+          <w:b/>
+          <w:bCs/>
+          <w:i/>
+          <w:iCs/>
+          <w:color w:val="538135" w:themeColor="accent6" w:themeShade="BF"/>
+        </w:rPr>
+        <w:t>bpsm</w:t>
+      </w:r>
+      <w:proofErr w:type="spellEnd"/>
+      <w:proofErr w:type="gramStart"/>
+      <w:r>
+        <w:rPr>
+          <w:b/>
+          <w:bCs/>
+          <w:i/>
+          <w:iCs/>
+          <w:color w:val="538135" w:themeColor="accent6" w:themeShade="BF"/>
+        </w:rPr>
+        <w:t xml:space="preserve">( </w:t>
+      </w:r>
+      <w:proofErr w:type="spellStart"/>
+      <w:r>
+        <w:rPr>
+          <w:b/>
+          <w:bCs/>
+          <w:i/>
+          <w:iCs/>
+          <w:color w:val="538135" w:themeColor="accent6" w:themeShade="BF"/>
+        </w:rPr>
+        <w:t>ReEst</w:t>
+      </w:r>
+      <w:proofErr w:type="spellEnd"/>
+      <w:proofErr w:type="gramEnd"/>
+      <w:r>
+        <w:rPr>
+          <w:b/>
+          <w:bCs/>
+          <w:i/>
+          <w:iCs/>
+          <w:color w:val="538135" w:themeColor="accent6" w:themeShade="BF"/>
+        </w:rPr>
+        <w:t xml:space="preserve">, </w:t>
+      </w:r>
+      <w:proofErr w:type="spellStart"/>
+      <w:r>
+        <w:rPr>
+          <w:b/>
+          <w:bCs/>
+          <w:i/>
+          <w:iCs/>
+          <w:color w:val="538135" w:themeColor="accent6" w:themeShade="BF"/>
+        </w:rPr>
+        <w:t>Nk</w:t>
+      </w:r>
+      <w:proofErr w:type="spellEnd"/>
+      <w:r>
+        <w:rPr>
+          <w:b/>
+          <w:bCs/>
+          <w:i/>
+          <w:iCs/>
+          <w:color w:val="538135" w:themeColor="accent6" w:themeShade="BF"/>
+        </w:rPr>
+        <w:t xml:space="preserve">, D, </w:t>
+      </w:r>
+      <w:proofErr w:type="spellStart"/>
+      <w:r>
+        <w:rPr>
+          <w:b/>
+          <w:bCs/>
+          <w:i/>
+          <w:iCs/>
+          <w:color w:val="538135" w:themeColor="accent6" w:themeShade="BF"/>
+        </w:rPr>
+        <w:t>MetaData</w:t>
+      </w:r>
+      <w:proofErr w:type="spellEnd"/>
+      <w:r>
+        <w:rPr>
+          <w:b/>
+          <w:bCs/>
+          <w:i/>
+          <w:iCs/>
+          <w:color w:val="538135" w:themeColor="accent6" w:themeShade="BF"/>
+        </w:rPr>
+        <w:t xml:space="preserve"> );</w:t>
+      </w:r>
+    </w:p>
+    <w:p/>
+    <w:p>
+      <w:r>
+        <w:t xml:space="preserve">Where </w:t>
+      </w:r>
+      <w:proofErr w:type="spellStart"/>
+      <w:r>
+        <w:rPr>
+          <w:b/>
+          <w:bCs/>
+          <w:i/>
+          <w:iCs/>
+          <w:color w:val="538135" w:themeColor="accent6" w:themeShade="BF"/>
+        </w:rPr>
+        <w:t>ReEst</w:t>
+      </w:r>
+      <w:proofErr w:type="spellEnd"/>
+      <w:r>
+        <w:rPr>
+          <w:b/>
+          <w:bCs/>
+          <w:i/>
+          <w:iCs/>
+          <w:color w:val="538135" w:themeColor="accent6" w:themeShade="BF"/>
+        </w:rPr>
+        <w:t xml:space="preserve"> </w:t>
+      </w:r>
+      <w:r>
+        <w:t xml:space="preserve">is a </w:t>
+      </w:r>
+      <w:proofErr w:type="spellStart"/>
+      <w:r>
+        <w:rPr>
+          <w:b/>
+          <w:bCs/>
+          <w:i/>
+          <w:iCs/>
+        </w:rPr>
+        <w:t>RegFit.reEstLamda</w:t>
+      </w:r>
+      <w:proofErr w:type="spellEnd"/>
+      <w:r>
+        <w:rPr>
+          <w:b/>
+          <w:bCs/>
+          <w:i/>
+          <w:iCs/>
+        </w:rPr>
+        <w:t xml:space="preserve"> </w:t>
+      </w:r>
+      <w:r>
+        <w:t>object, which implements the hyper-parameter re-estimation scheme</w:t>
+      </w:r>
+      <w:r>
+        <w:t xml:space="preserve">, </w:t>
+      </w:r>
+      <w:proofErr w:type="spellStart"/>
+      <w:r>
+        <w:rPr>
+          <w:b/>
+          <w:bCs/>
+          <w:i/>
+          <w:iCs/>
+          <w:color w:val="538135" w:themeColor="accent6" w:themeShade="BF"/>
+        </w:rPr>
+        <w:t>Nk</w:t>
+      </w:r>
+      <w:proofErr w:type="spellEnd"/>
+      <w:r>
+        <w:t xml:space="preserve"> is the number of knots, </w:t>
+      </w:r>
+      <w:r>
+        <w:rPr>
+          <w:b/>
+          <w:bCs/>
+          <w:i/>
+          <w:iCs/>
+          <w:color w:val="538135" w:themeColor="accent6" w:themeShade="BF"/>
+        </w:rPr>
+        <w:t>D</w:t>
+      </w:r>
+      <w:r>
+        <w:t xml:space="preserve"> is the degree of the interpolating polynomial and, as previously mentioned, </w:t>
+      </w:r>
+      <w:proofErr w:type="spellStart"/>
+      <w:r>
+        <w:rPr>
+          <w:b/>
+          <w:bCs/>
+          <w:i/>
+          <w:iCs/>
+          <w:color w:val="538135" w:themeColor="accent6" w:themeShade="BF"/>
+        </w:rPr>
+        <w:t>MetaData</w:t>
+      </w:r>
+      <w:proofErr w:type="spellEnd"/>
+      <w:r>
+        <w:t xml:space="preserve"> is the custom metadata structure defined by the user. As the number of basis functions is not know until the object is instantiated, the basis function labels are automatically generated </w:t>
+      </w:r>
+      <w:r>
+        <w:t xml:space="preserve">in the class constructor method. </w:t>
+      </w:r>
+    </w:p>
+    <w:p/>
+    <w:p>
+      <w:pPr>
+        <w:rPr>
+          <w:color w:val="000000" w:themeColor="text1"/>
+        </w:rPr>
+      </w:pPr>
+      <w:r>
+        <w:rPr>
+          <w:color w:val="000000" w:themeColor="text1"/>
+        </w:rPr>
+        <w:t xml:space="preserve">The concrete implementation of the </w:t>
+      </w:r>
+      <w:proofErr w:type="spellStart"/>
+      <w:proofErr w:type="gramStart"/>
+      <w:r>
+        <w:rPr>
+          <w:b/>
+          <w:bCs/>
+          <w:i/>
+          <w:iCs/>
+          <w:color w:val="538135" w:themeColor="accent6" w:themeShade="BF"/>
+        </w:rPr>
+        <w:t>assignPars</w:t>
+      </w:r>
+      <w:proofErr w:type="spellEnd"/>
+      <w:r>
+        <w:rPr>
+          <w:b/>
+          <w:bCs/>
+          <w:i/>
+          <w:iCs/>
+          <w:color w:val="538135" w:themeColor="accent6" w:themeShade="BF"/>
+        </w:rPr>
+        <w:t>(</w:t>
+      </w:r>
+      <w:proofErr w:type="gramEnd"/>
+      <w:r>
+        <w:rPr>
+          <w:b/>
+          <w:bCs/>
+          <w:i/>
+          <w:iCs/>
+          <w:color w:val="538135" w:themeColor="accent6" w:themeShade="BF"/>
+        </w:rPr>
+        <w:t>)</w:t>
+      </w:r>
+      <w:r>
+        <w:rPr>
+          <w:color w:val="000000" w:themeColor="text1"/>
+        </w:rPr>
+        <w:t xml:space="preserve"> method, decodes the parameter vector, assigning the vector components to named variables making subsequent code easier to read. The method signature is:</w:t>
+      </w:r>
+    </w:p>
+    <w:p>
+      <w:pPr>
+        <w:rPr>
+          <w:color w:val="000000" w:themeColor="text1"/>
+        </w:rPr>
+      </w:pPr>
+    </w:p>
+    <w:p>
+      <w:pPr>
+        <w:rPr>
+          <w:b/>
+          <w:bCs/>
+          <w:i/>
+          <w:iCs/>
+          <w:color w:val="538135" w:themeColor="accent6" w:themeShade="BF"/>
+        </w:rPr>
+      </w:pPr>
+      <w:r>
+        <w:rPr>
+          <w:b/>
+          <w:bCs/>
+          <w:i/>
+          <w:iCs/>
+          <w:color w:val="538135" w:themeColor="accent6" w:themeShade="BF"/>
+        </w:rPr>
+        <w:t xml:space="preserve"> [ Knots, </w:t>
+      </w:r>
+      <w:proofErr w:type="spellStart"/>
+      <w:proofErr w:type="gramStart"/>
+      <w:r>
+        <w:rPr>
+          <w:b/>
+          <w:bCs/>
+          <w:i/>
+          <w:iCs/>
+          <w:color w:val="538135" w:themeColor="accent6" w:themeShade="BF"/>
+        </w:rPr>
+        <w:t>Coeffs</w:t>
+      </w:r>
+      <w:proofErr w:type="spellEnd"/>
+      <w:r>
+        <w:rPr>
+          <w:b/>
+          <w:bCs/>
+          <w:i/>
+          <w:iCs/>
+          <w:color w:val="538135" w:themeColor="accent6" w:themeShade="BF"/>
+        </w:rPr>
+        <w:t xml:space="preserve"> </w:t>
+      </w:r>
+      <w:r>
+        <w:rPr>
+          <w:b/>
+          <w:bCs/>
+          <w:i/>
+          <w:iCs/>
+          <w:color w:val="538135" w:themeColor="accent6" w:themeShade="BF"/>
+        </w:rPr>
+        <w:t>]</w:t>
+      </w:r>
+      <w:proofErr w:type="gramEnd"/>
+      <w:r>
+        <w:rPr>
+          <w:b/>
+          <w:bCs/>
+          <w:i/>
+          <w:iCs/>
+          <w:color w:val="538135" w:themeColor="accent6" w:themeShade="BF"/>
+        </w:rPr>
+        <w:t xml:space="preserve"> = </w:t>
+      </w:r>
+      <w:proofErr w:type="spellStart"/>
+      <w:r>
+        <w:rPr>
+          <w:b/>
+          <w:bCs/>
+          <w:i/>
+          <w:iCs/>
+          <w:color w:val="538135" w:themeColor="accent6" w:themeShade="BF"/>
+        </w:rPr>
+        <w:t>obj.assignPars</w:t>
+      </w:r>
+      <w:proofErr w:type="spellEnd"/>
+      <w:r>
+        <w:rPr>
+          <w:b/>
+          <w:bCs/>
+          <w:i/>
+          <w:iCs/>
+          <w:color w:val="538135" w:themeColor="accent6" w:themeShade="BF"/>
+        </w:rPr>
+        <w:t>( Theta );</w:t>
+      </w:r>
+    </w:p>
+    <w:p>
+      <w:pPr>
+        <w:rPr>
+          <w:color w:val="000000" w:themeColor="text1"/>
+        </w:rPr>
+      </w:pPr>
+    </w:p>
+    <w:p>
+      <w:pPr>
+        <w:rPr>
+          <w:color w:val="000000" w:themeColor="text1"/>
+        </w:rPr>
+      </w:pPr>
+      <w:r>
+        <w:rPr>
+          <w:color w:val="000000" w:themeColor="text1"/>
+        </w:rPr>
+        <w:t xml:space="preserve">Where </w:t>
+      </w:r>
+      <w:r>
+        <w:rPr>
+          <w:b/>
+          <w:bCs/>
+          <w:i/>
+          <w:iCs/>
+          <w:color w:val="538135" w:themeColor="accent6" w:themeShade="BF"/>
+        </w:rPr>
+        <w:t>Knots</w:t>
+      </w:r>
+      <w:r>
+        <w:rPr>
+          <w:color w:val="000000" w:themeColor="text1"/>
+        </w:rPr>
+        <w:t xml:space="preserve"> is the vector of knot locations and </w:t>
+      </w:r>
+      <w:proofErr w:type="spellStart"/>
+      <w:r>
+        <w:rPr>
+          <w:b/>
+          <w:bCs/>
+          <w:i/>
+          <w:iCs/>
+          <w:color w:val="538135" w:themeColor="accent6" w:themeShade="BF"/>
+        </w:rPr>
+        <w:t>Coeffs</w:t>
+      </w:r>
+      <w:proofErr w:type="spellEnd"/>
+      <w:r>
+        <w:rPr>
+          <w:color w:val="000000" w:themeColor="text1"/>
+        </w:rPr>
+        <w:t xml:space="preserve"> the basis function coefficients. </w:t>
+      </w:r>
+      <w:r>
+        <w:rPr>
+          <w:color w:val="000000" w:themeColor="text1"/>
+        </w:rPr>
+        <w:t xml:space="preserve">If the fit function returns zero, the corresponding data weight is infinity – crashing the </w:t>
+      </w:r>
+      <w:proofErr w:type="spellStart"/>
+      <w:r>
+        <w:rPr>
+          <w:b/>
+          <w:bCs/>
+          <w:i/>
+          <w:iCs/>
+          <w:color w:val="000000" w:themeColor="text1"/>
+        </w:rPr>
+        <w:t>fmincon</w:t>
+      </w:r>
+      <w:proofErr w:type="spellEnd"/>
+      <w:r>
+        <w:rPr>
+          <w:color w:val="000000" w:themeColor="text1"/>
+        </w:rPr>
+        <w:t xml:space="preserve"> routine. Consequently, the method </w:t>
+      </w:r>
+      <w:proofErr w:type="spellStart"/>
+      <w:proofErr w:type="gramStart"/>
+      <w:r>
+        <w:rPr>
+          <w:b/>
+          <w:bCs/>
+          <w:i/>
+          <w:iCs/>
+          <w:color w:val="538135" w:themeColor="accent6" w:themeShade="BF"/>
+        </w:rPr>
+        <w:t>parseInputs</w:t>
+      </w:r>
+      <w:proofErr w:type="spellEnd"/>
+      <w:r>
+        <w:rPr>
+          <w:b/>
+          <w:bCs/>
+          <w:i/>
+          <w:iCs/>
+          <w:color w:val="538135" w:themeColor="accent6" w:themeShade="BF"/>
+        </w:rPr>
+        <w:t>(</w:t>
+      </w:r>
+      <w:proofErr w:type="gramEnd"/>
+      <w:r>
+        <w:rPr>
+          <w:b/>
+          <w:bCs/>
+          <w:i/>
+          <w:iCs/>
+          <w:color w:val="538135" w:themeColor="accent6" w:themeShade="BF"/>
+        </w:rPr>
+        <w:t>)</w:t>
+      </w:r>
+      <w:r>
+        <w:rPr>
+          <w:color w:val="000000" w:themeColor="text1"/>
+        </w:rPr>
+        <w:t xml:space="preserve"> is implemented to automatically remove any data corresponding to this condition. As this is a function of the input data only, this need only be called once, and minimisation of the regularised cost function carried out in the reduced data set. </w:t>
       </w:r>
     </w:p>
     <w:p/>
@@ -19324,40 +19887,1849 @@
     </w:p>
     <w:p>
       <w:r>
-        <w:t>The truncated polynomial spline (</w:t>
-      </w:r>
-      <w:proofErr w:type="spellStart"/>
-      <w:r>
-        <w:rPr>
-          <w:b/>
-          <w:bCs/>
-          <w:i/>
-          <w:iCs/>
-        </w:rPr>
-        <w:t>tpss</w:t>
-      </w:r>
-      <w:proofErr w:type="spellEnd"/>
-      <w:r>
-        <w:t>) class is an alternative one-dimensional spline model.</w:t>
-      </w:r>
-      <w:r>
-        <w:t xml:space="preserve"> However, unlike the B-spline class the degree of interpolating polynomial may change between successive knots. This is particularly useful when there are distinct behaviours between knots. For example, cyclic ageing data of batteries typically exhibits an initial sharp nonlinear decay, followed by a stable linear capacitive loss region. The ability to fit, say, a quadratic polynomial to the first region followed by a linear value in the stable decay region is useful in such circumstances. This often yields simpler models with less knots and basis functions, which, most importantly, are readily interpreted by the analyst.</w:t>
+        <w:t>The truncated polynomial spline class</w:t>
+      </w:r>
+      <w:r>
+        <w:t xml:space="preserve"> (TPSS),</w:t>
+      </w:r>
+      <w:r>
+        <w:t xml:space="preserve"> </w:t>
+      </w:r>
+      <w:r>
+        <w:t>is an alternative one-dimensional spline model.</w:t>
+      </w:r>
+      <w:r>
+        <w:t xml:space="preserve"> However, unlike the B-spline class the degree of interpolating polynomial may change between successive knots. This is particularly useful when there are distinct behaviours between knots. For example, cyclic ageing data of batteries typically exhibits an initial sharp nonlinear decay, followed by a stable linear capacitive loss region. The ability to fit, say, a quadratic polynomial to the first region </w:t>
+      </w:r>
+      <w:r>
+        <w:lastRenderedPageBreak/>
+        <w:t>followed by a linear value in the stable decay region is useful in such circumstances. This often yields simpler models with less knots and basis functions, which, most importantly, are readily interpreted by the analyst.</w:t>
+      </w:r>
+    </w:p>
+    <w:p/>
+    <w:p>
+      <w:pPr>
+        <w:rPr>
+          <w:rFonts w:eastAsiaTheme="minorEastAsia"/>
+        </w:rPr>
+      </w:pPr>
+      <w:r>
+        <w:t xml:space="preserve">The spline has two possible representations, and firstly we must introduce notation to permit a compact representation of the spline basis function sequence. Firstly, we use </w:t>
+      </w:r>
+      <m:oMath>
+        <m:sSub>
+          <m:sSubPr>
+            <m:ctrlPr>
+              <w:rPr>
+                <w:rFonts w:ascii="Cambria Math" w:hAnsi="Cambria Math"/>
+                <w:i/>
+              </w:rPr>
+            </m:ctrlPr>
+          </m:sSubPr>
+          <m:e>
+            <m:d>
+              <m:dPr>
+                <m:ctrlPr>
+                  <w:rPr>
+                    <w:rFonts w:ascii="Cambria Math" w:hAnsi="Cambria Math"/>
+                    <w:i/>
+                  </w:rPr>
+                </m:ctrlPr>
+              </m:dPr>
+              <m:e>
+                <m:r>
+                  <w:rPr>
+                    <w:rFonts w:ascii="Cambria Math" w:hAnsi="Cambria Math"/>
+                  </w:rPr>
+                  <m:t>x-</m:t>
+                </m:r>
+                <m:sSub>
+                  <m:sSubPr>
+                    <m:ctrlPr>
+                      <w:rPr>
+                        <w:rFonts w:ascii="Cambria Math" w:hAnsi="Cambria Math"/>
+                        <w:i/>
+                      </w:rPr>
+                    </m:ctrlPr>
+                  </m:sSubPr>
+                  <m:e>
+                    <m:r>
+                      <w:rPr>
+                        <w:rFonts w:ascii="Cambria Math" w:hAnsi="Cambria Math"/>
+                      </w:rPr>
+                      <m:t>k</m:t>
+                    </m:r>
+                  </m:e>
+                  <m:sub>
+                    <m:r>
+                      <w:rPr>
+                        <w:rFonts w:ascii="Cambria Math" w:hAnsi="Cambria Math"/>
+                      </w:rPr>
+                      <m:t>t</m:t>
+                    </m:r>
+                  </m:sub>
+                </m:sSub>
+              </m:e>
+            </m:d>
+          </m:e>
+          <m:sub>
+            <m:r>
+              <w:rPr>
+                <w:rFonts w:ascii="Cambria Math" w:hAnsi="Cambria Math"/>
+              </w:rPr>
+              <m:t>+</m:t>
+            </m:r>
+          </m:sub>
+        </m:sSub>
+      </m:oMath>
+      <w:r>
+        <w:rPr>
+          <w:rFonts w:eastAsiaTheme="minorEastAsia"/>
+        </w:rPr>
+        <w:t xml:space="preserve"> to denote </w:t>
+      </w:r>
+      <m:oMath>
+        <m:r>
+          <w:rPr>
+            <w:rFonts w:ascii="Cambria Math" w:eastAsiaTheme="minorEastAsia" w:hAnsi="Cambria Math"/>
+          </w:rPr>
+          <m:t>max</m:t>
+        </m:r>
+        <m:d>
+          <m:dPr>
+            <m:begChr m:val="{"/>
+            <m:endChr m:val="}"/>
+            <m:ctrlPr>
+              <w:rPr>
+                <w:rFonts w:ascii="Cambria Math" w:eastAsiaTheme="minorEastAsia" w:hAnsi="Cambria Math"/>
+                <w:i/>
+              </w:rPr>
+            </m:ctrlPr>
+          </m:dPr>
+          <m:e>
+            <m:m>
+              <m:mPr>
+                <m:mcs>
+                  <m:mc>
+                    <m:mcPr>
+                      <m:count m:val="2"/>
+                      <m:mcJc m:val="center"/>
+                    </m:mcPr>
+                  </m:mc>
+                </m:mcs>
+                <m:ctrlPr>
+                  <w:rPr>
+                    <w:rFonts w:ascii="Cambria Math" w:eastAsiaTheme="minorEastAsia" w:hAnsi="Cambria Math"/>
+                    <w:i/>
+                  </w:rPr>
+                </m:ctrlPr>
+              </m:mPr>
+              <m:mr>
+                <m:e>
+                  <m:d>
+                    <m:dPr>
+                      <m:ctrlPr>
+                        <w:rPr>
+                          <w:rFonts w:ascii="Cambria Math" w:hAnsi="Cambria Math"/>
+                          <w:i/>
+                        </w:rPr>
+                      </m:ctrlPr>
+                    </m:dPr>
+                    <m:e>
+                      <m:r>
+                        <w:rPr>
+                          <w:rFonts w:ascii="Cambria Math" w:hAnsi="Cambria Math"/>
+                        </w:rPr>
+                        <m:t>x-</m:t>
+                      </m:r>
+                      <m:sSub>
+                        <m:sSubPr>
+                          <m:ctrlPr>
+                            <w:rPr>
+                              <w:rFonts w:ascii="Cambria Math" w:hAnsi="Cambria Math"/>
+                              <w:i/>
+                            </w:rPr>
+                          </m:ctrlPr>
+                        </m:sSubPr>
+                        <m:e>
+                          <m:r>
+                            <w:rPr>
+                              <w:rFonts w:ascii="Cambria Math" w:hAnsi="Cambria Math"/>
+                            </w:rPr>
+                            <m:t>k</m:t>
+                          </m:r>
+                        </m:e>
+                        <m:sub>
+                          <m:r>
+                            <w:rPr>
+                              <w:rFonts w:ascii="Cambria Math" w:hAnsi="Cambria Math"/>
+                            </w:rPr>
+                            <m:t>t</m:t>
+                          </m:r>
+                        </m:sub>
+                      </m:sSub>
+                    </m:e>
+                  </m:d>
+                </m:e>
+                <m:e>
+                  <m:r>
+                    <w:rPr>
+                      <w:rFonts w:ascii="Cambria Math" w:eastAsiaTheme="minorEastAsia" w:hAnsi="Cambria Math"/>
+                    </w:rPr>
+                    <m:t>0</m:t>
+                  </m:r>
+                </m:e>
+              </m:mr>
+            </m:m>
+          </m:e>
+        </m:d>
+      </m:oMath>
+      <w:r>
+        <w:rPr>
+          <w:rFonts w:eastAsiaTheme="minorEastAsia"/>
+        </w:rPr>
+        <w:t xml:space="preserve">. This notation is useful in denoting </w:t>
+      </w:r>
+      <w:r>
+        <w:rPr>
+          <w:rFonts w:eastAsiaTheme="minorEastAsia"/>
+        </w:rPr>
+        <w:t xml:space="preserve">a </w:t>
+      </w:r>
+      <w:r>
+        <w:rPr>
+          <w:rFonts w:eastAsiaTheme="minorEastAsia"/>
+        </w:rPr>
+        <w:t>TPSS of the form:</w:t>
+      </w:r>
+    </w:p>
+    <w:p>
+      <w:pPr>
+        <w:rPr>
+          <w:rFonts w:eastAsiaTheme="minorEastAsia"/>
+        </w:rPr>
+      </w:pPr>
+    </w:p>
+    <w:p>
+      <m:oMath>
+        <m:r>
+          <w:rPr>
+            <w:rFonts w:ascii="Cambria Math" w:hAnsi="Cambria Math"/>
+          </w:rPr>
+          <m:t>y=</m:t>
+        </m:r>
+        <m:sSub>
+          <m:sSubPr>
+            <m:ctrlPr>
+              <w:rPr>
+                <w:rFonts w:ascii="Cambria Math" w:hAnsi="Cambria Math"/>
+                <w:i/>
+              </w:rPr>
+            </m:ctrlPr>
+          </m:sSubPr>
+          <m:e>
+            <m:r>
+              <w:rPr>
+                <w:rFonts w:ascii="Cambria Math" w:hAnsi="Cambria Math"/>
+              </w:rPr>
+              <m:t>b</m:t>
+            </m:r>
+          </m:e>
+          <m:sub>
+            <m:r>
+              <w:rPr>
+                <w:rFonts w:ascii="Cambria Math" w:hAnsi="Cambria Math"/>
+              </w:rPr>
+              <m:t>0</m:t>
+            </m:r>
+          </m:sub>
+        </m:sSub>
+        <m:r>
+          <w:rPr>
+            <w:rFonts w:ascii="Cambria Math" w:hAnsi="Cambria Math"/>
+          </w:rPr>
+          <m:t>+</m:t>
+        </m:r>
+        <m:sSub>
+          <m:sSubPr>
+            <m:ctrlPr>
+              <w:rPr>
+                <w:rFonts w:ascii="Cambria Math" w:hAnsi="Cambria Math"/>
+                <w:i/>
+              </w:rPr>
+            </m:ctrlPr>
+          </m:sSubPr>
+          <m:e>
+            <m:r>
+              <w:rPr>
+                <w:rFonts w:ascii="Cambria Math" w:hAnsi="Cambria Math"/>
+              </w:rPr>
+              <m:t>b</m:t>
+            </m:r>
+          </m:e>
+          <m:sub>
+            <m:r>
+              <w:rPr>
+                <w:rFonts w:ascii="Cambria Math" w:hAnsi="Cambria Math"/>
+              </w:rPr>
+              <m:t>1</m:t>
+            </m:r>
+          </m:sub>
+        </m:sSub>
+        <m:r>
+          <w:rPr>
+            <w:rFonts w:ascii="Cambria Math" w:hAnsi="Cambria Math"/>
+          </w:rPr>
+          <m:t>x+…+</m:t>
+        </m:r>
+        <m:sSub>
+          <m:sSubPr>
+            <m:ctrlPr>
+              <w:rPr>
+                <w:rFonts w:ascii="Cambria Math" w:hAnsi="Cambria Math"/>
+                <w:i/>
+              </w:rPr>
+            </m:ctrlPr>
+          </m:sSubPr>
+          <m:e>
+            <m:r>
+              <w:rPr>
+                <w:rFonts w:ascii="Cambria Math" w:hAnsi="Cambria Math"/>
+              </w:rPr>
+              <m:t>b</m:t>
+            </m:r>
+          </m:e>
+          <m:sub>
+            <m:r>
+              <w:rPr>
+                <w:rFonts w:ascii="Cambria Math" w:hAnsi="Cambria Math"/>
+              </w:rPr>
+              <m:t>d</m:t>
+            </m:r>
+          </m:sub>
+        </m:sSub>
+        <m:sSup>
+          <m:sSupPr>
+            <m:ctrlPr>
+              <w:rPr>
+                <w:rFonts w:ascii="Cambria Math" w:hAnsi="Cambria Math"/>
+                <w:i/>
+              </w:rPr>
+            </m:ctrlPr>
+          </m:sSupPr>
+          <m:e>
+            <m:r>
+              <w:rPr>
+                <w:rFonts w:ascii="Cambria Math" w:hAnsi="Cambria Math"/>
+              </w:rPr>
+              <m:t>x</m:t>
+            </m:r>
+          </m:e>
+          <m:sup>
+            <m:r>
+              <w:rPr>
+                <w:rFonts w:ascii="Cambria Math" w:hAnsi="Cambria Math"/>
+              </w:rPr>
+              <m:t>d</m:t>
+            </m:r>
+          </m:sup>
+        </m:sSup>
+        <m:r>
+          <w:rPr>
+            <w:rFonts w:ascii="Cambria Math" w:hAnsi="Cambria Math"/>
+          </w:rPr>
+          <m:t>+</m:t>
+        </m:r>
+        <m:nary>
+          <m:naryPr>
+            <m:chr m:val="∑"/>
+            <m:limLoc m:val="undOvr"/>
+            <m:ctrlPr>
+              <w:rPr>
+                <w:rFonts w:ascii="Cambria Math" w:hAnsi="Cambria Math"/>
+                <w:i/>
+              </w:rPr>
+            </m:ctrlPr>
+          </m:naryPr>
+          <m:sub>
+            <m:r>
+              <w:rPr>
+                <w:rFonts w:ascii="Cambria Math" w:hAnsi="Cambria Math"/>
+              </w:rPr>
+              <m:t>t=1</m:t>
+            </m:r>
+          </m:sub>
+          <m:sup>
+            <m:sSub>
+              <m:sSubPr>
+                <m:ctrlPr>
+                  <w:rPr>
+                    <w:rFonts w:ascii="Cambria Math" w:hAnsi="Cambria Math"/>
+                    <w:i/>
+                  </w:rPr>
+                </m:ctrlPr>
+              </m:sSubPr>
+              <m:e>
+                <m:r>
+                  <w:rPr>
+                    <w:rFonts w:ascii="Cambria Math" w:hAnsi="Cambria Math"/>
+                  </w:rPr>
+                  <m:t>n</m:t>
+                </m:r>
+              </m:e>
+              <m:sub>
+                <m:r>
+                  <w:rPr>
+                    <w:rFonts w:ascii="Cambria Math" w:hAnsi="Cambria Math"/>
+                  </w:rPr>
+                  <m:t>k</m:t>
+                </m:r>
+              </m:sub>
+            </m:sSub>
+          </m:sup>
+          <m:e>
+            <m:sSubSup>
+              <m:sSubSupPr>
+                <m:ctrlPr>
+                  <w:rPr>
+                    <w:rFonts w:ascii="Cambria Math" w:hAnsi="Cambria Math"/>
+                    <w:i/>
+                  </w:rPr>
+                </m:ctrlPr>
+              </m:sSubSupPr>
+              <m:e>
+                <m:d>
+                  <m:dPr>
+                    <m:ctrlPr>
+                      <w:rPr>
+                        <w:rFonts w:ascii="Cambria Math" w:hAnsi="Cambria Math"/>
+                        <w:i/>
+                      </w:rPr>
+                    </m:ctrlPr>
+                  </m:dPr>
+                  <m:e>
+                    <m:r>
+                      <w:rPr>
+                        <w:rFonts w:ascii="Cambria Math" w:hAnsi="Cambria Math"/>
+                      </w:rPr>
+                      <m:t>x-</m:t>
+                    </m:r>
+                    <m:sSub>
+                      <m:sSubPr>
+                        <m:ctrlPr>
+                          <w:rPr>
+                            <w:rFonts w:ascii="Cambria Math" w:hAnsi="Cambria Math"/>
+                            <w:i/>
+                          </w:rPr>
+                        </m:ctrlPr>
+                      </m:sSubPr>
+                      <m:e>
+                        <m:r>
+                          <w:rPr>
+                            <w:rFonts w:ascii="Cambria Math" w:hAnsi="Cambria Math"/>
+                          </w:rPr>
+                          <m:t>k</m:t>
+                        </m:r>
+                      </m:e>
+                      <m:sub>
+                        <m:r>
+                          <w:rPr>
+                            <w:rFonts w:ascii="Cambria Math" w:hAnsi="Cambria Math"/>
+                          </w:rPr>
+                          <m:t>t</m:t>
+                        </m:r>
+                      </m:sub>
+                    </m:sSub>
+                  </m:e>
+                </m:d>
+              </m:e>
+              <m:sub>
+                <m:r>
+                  <w:rPr>
+                    <w:rFonts w:ascii="Cambria Math" w:hAnsi="Cambria Math"/>
+                  </w:rPr>
+                  <m:t>+</m:t>
+                </m:r>
+              </m:sub>
+              <m:sup>
+                <m:r>
+                  <w:rPr>
+                    <w:rFonts w:ascii="Cambria Math" w:hAnsi="Cambria Math"/>
+                  </w:rPr>
+                  <m:t>d</m:t>
+                </m:r>
+              </m:sup>
+            </m:sSubSup>
+          </m:e>
+        </m:nary>
+      </m:oMath>
+      <w:r>
+        <w:rPr>
+          <w:rFonts w:eastAsiaTheme="minorEastAsia"/>
+        </w:rPr>
+        <w:t xml:space="preserve">       </w:t>
+      </w:r>
+      <w:r>
+        <w:rPr>
+          <w:rFonts w:eastAsiaTheme="minorEastAsia"/>
+        </w:rPr>
+        <w:tab/>
+      </w:r>
+      <w:r>
+        <w:rPr>
+          <w:rFonts w:eastAsiaTheme="minorEastAsia"/>
+        </w:rPr>
+        <w:tab/>
+      </w:r>
+      <w:r>
+        <w:rPr>
+          <w:rFonts w:eastAsiaTheme="minorEastAsia"/>
+        </w:rPr>
+        <w:tab/>
+      </w:r>
+      <w:r>
+        <w:rPr>
+          <w:rFonts w:eastAsiaTheme="minorEastAsia"/>
+        </w:rPr>
+        <w:tab/>
+      </w:r>
+      <w:r>
+        <w:rPr>
+          <w:rFonts w:eastAsiaTheme="minorEastAsia"/>
+        </w:rPr>
+        <w:tab/>
+      </w:r>
+      <w:r>
+        <w:rPr>
+          <w:rFonts w:eastAsiaTheme="minorEastAsia"/>
+        </w:rPr>
+        <w:tab/>
+      </w:r>
+      <w:r>
+        <w:rPr>
+          <w:rFonts w:eastAsiaTheme="minorEastAsia"/>
+        </w:rPr>
+        <w:t>(</w:t>
+      </w:r>
+      <w:r>
+        <w:rPr>
+          <w:rFonts w:eastAsiaTheme="minorEastAsia"/>
+        </w:rPr>
+        <w:fldChar w:fldCharType="begin"/>
+      </w:r>
+      <w:r>
+        <w:rPr>
+          <w:rFonts w:eastAsiaTheme="minorEastAsia"/>
+        </w:rPr>
+        <w:instrText xml:space="preserve"> SEQ EQN \n \* MERGEFORMAT </w:instrText>
+      </w:r>
+      <w:r>
+        <w:rPr>
+          <w:rFonts w:eastAsiaTheme="minorEastAsia"/>
+        </w:rPr>
+        <w:fldChar w:fldCharType="separate"/>
+      </w:r>
+      <w:r>
+        <w:rPr>
+          <w:rFonts w:eastAsiaTheme="minorEastAsia"/>
+          <w:noProof/>
+        </w:rPr>
+        <w:t>11</w:t>
+      </w:r>
+      <w:r>
+        <w:rPr>
+          <w:rFonts w:eastAsiaTheme="minorEastAsia"/>
+        </w:rPr>
+        <w:fldChar w:fldCharType="end"/>
+      </w:r>
+      <w:r>
+        <w:rPr>
+          <w:rFonts w:eastAsiaTheme="minorEastAsia"/>
+        </w:rPr>
+        <w:t>)</w:t>
+      </w:r>
+    </w:p>
+    <w:p/>
+    <w:p>
+      <w:pPr>
+        <w:rPr>
+          <w:rFonts w:eastAsiaTheme="minorEastAsia"/>
+        </w:rPr>
+      </w:pPr>
+      <w:r>
+        <w:t xml:space="preserve">As either </w:t>
+      </w:r>
+      <m:oMath>
+        <m:sSub>
+          <m:sSubPr>
+            <m:ctrlPr>
+              <w:rPr>
+                <w:rFonts w:ascii="Cambria Math" w:hAnsi="Cambria Math"/>
+                <w:i/>
+              </w:rPr>
+            </m:ctrlPr>
+          </m:sSubPr>
+          <m:e>
+            <m:r>
+              <w:rPr>
+                <w:rFonts w:ascii="Cambria Math" w:hAnsi="Cambria Math"/>
+              </w:rPr>
+              <m:t>n</m:t>
+            </m:r>
+          </m:e>
+          <m:sub>
+            <m:r>
+              <w:rPr>
+                <w:rFonts w:ascii="Cambria Math" w:hAnsi="Cambria Math"/>
+              </w:rPr>
+              <m:t>k</m:t>
+            </m:r>
+          </m:sub>
+        </m:sSub>
+      </m:oMath>
+      <w:r>
+        <w:rPr>
+          <w:rFonts w:eastAsiaTheme="minorEastAsia"/>
+        </w:rPr>
+        <w:t xml:space="preserve"> </w:t>
+      </w:r>
+      <w:r>
+        <w:t xml:space="preserve">or </w:t>
+      </w:r>
+      <m:oMath>
+        <m:r>
+          <w:rPr>
+            <w:rFonts w:ascii="Cambria Math" w:hAnsi="Cambria Math"/>
+          </w:rPr>
+          <m:t>d</m:t>
+        </m:r>
+      </m:oMath>
+      <w:r>
+        <w:t xml:space="preserve"> increase the numerical conditioning of the basis degrades. To mitigate this, the input data </w:t>
+      </w:r>
+      <w:r>
+        <w:t xml:space="preserve">is automatically mapped </w:t>
+      </w:r>
+      <w:r>
+        <w:t xml:space="preserve">onto the interval </w:t>
+      </w:r>
+      <m:oMath>
+        <m:r>
+          <w:rPr>
+            <w:rFonts w:ascii="Cambria Math" w:hAnsi="Cambria Math"/>
+          </w:rPr>
+          <m:t>x:</m:t>
+        </m:r>
+        <m:d>
+          <m:dPr>
+            <m:begChr m:val="["/>
+            <m:endChr m:val="]"/>
+            <m:ctrlPr>
+              <w:rPr>
+                <w:rFonts w:ascii="Cambria Math" w:hAnsi="Cambria Math"/>
+                <w:i/>
+              </w:rPr>
+            </m:ctrlPr>
+          </m:dPr>
+          <m:e>
+            <m:r>
+              <w:rPr>
+                <w:rFonts w:ascii="Cambria Math" w:hAnsi="Cambria Math"/>
+              </w:rPr>
+              <m:t>a,b</m:t>
+            </m:r>
+          </m:e>
+        </m:d>
+        <m:r>
+          <w:rPr>
+            <w:rFonts w:ascii="Cambria Math" w:hAnsi="Cambria Math"/>
+          </w:rPr>
+          <m:t>→</m:t>
+        </m:r>
+        <m:sSub>
+          <m:sSubPr>
+            <m:ctrlPr>
+              <w:rPr>
+                <w:rFonts w:ascii="Cambria Math" w:hAnsi="Cambria Math"/>
+                <w:i/>
+              </w:rPr>
+            </m:ctrlPr>
+          </m:sSubPr>
+          <m:e>
+            <m:r>
+              <w:rPr>
+                <w:rFonts w:ascii="Cambria Math" w:hAnsi="Cambria Math"/>
+              </w:rPr>
+              <m:t>x</m:t>
+            </m:r>
+          </m:e>
+          <m:sub>
+            <m:r>
+              <w:rPr>
+                <w:rFonts w:ascii="Cambria Math" w:hAnsi="Cambria Math"/>
+              </w:rPr>
+              <m:t>c</m:t>
+            </m:r>
+          </m:sub>
+        </m:sSub>
+        <m:r>
+          <w:rPr>
+            <w:rFonts w:ascii="Cambria Math" w:hAnsi="Cambria Math"/>
+          </w:rPr>
+          <m:t>:</m:t>
+        </m:r>
+        <m:d>
+          <m:dPr>
+            <m:begChr m:val="["/>
+            <m:endChr m:val="]"/>
+            <m:ctrlPr>
+              <w:rPr>
+                <w:rFonts w:ascii="Cambria Math" w:hAnsi="Cambria Math"/>
+                <w:i/>
+              </w:rPr>
+            </m:ctrlPr>
+          </m:dPr>
+          <m:e>
+            <m:r>
+              <w:rPr>
+                <w:rFonts w:ascii="Cambria Math" w:hAnsi="Cambria Math"/>
+              </w:rPr>
+              <m:t>-1,1</m:t>
+            </m:r>
+          </m:e>
+        </m:d>
+      </m:oMath>
+      <w:r>
+        <w:rPr>
+          <w:rFonts w:eastAsiaTheme="minorEastAsia"/>
+        </w:rPr>
+        <w:t xml:space="preserve">. </w:t>
+      </w:r>
+    </w:p>
+    <w:p>
+      <w:pPr>
+        <w:rPr>
+          <w:rFonts w:eastAsiaTheme="minorEastAsia"/>
+        </w:rPr>
+      </w:pPr>
+    </w:p>
+    <w:p>
+      <w:pPr>
+        <w:rPr>
+          <w:rFonts w:eastAsiaTheme="minorEastAsia"/>
+        </w:rPr>
+      </w:pPr>
+      <w:r>
+        <w:rPr>
+          <w:rFonts w:eastAsiaTheme="minorEastAsia"/>
+        </w:rPr>
+        <w:t xml:space="preserve">The indicator function </w:t>
+      </w:r>
+      <m:oMath>
+        <m:r>
+          <m:rPr>
+            <m:scr m:val="double-struck"/>
+          </m:rPr>
+          <w:rPr>
+            <w:rFonts w:ascii="Cambria Math" w:eastAsiaTheme="minorEastAsia" w:hAnsi="Cambria Math"/>
+          </w:rPr>
+          <m:t>I</m:t>
+        </m:r>
+        <m:d>
+          <m:dPr>
+            <m:ctrlPr>
+              <w:rPr>
+                <w:rFonts w:ascii="Cambria Math" w:eastAsiaTheme="minorEastAsia" w:hAnsi="Cambria Math"/>
+                <w:i/>
+              </w:rPr>
+            </m:ctrlPr>
+          </m:dPr>
+          <m:e>
+            <m:r>
+              <w:rPr>
+                <w:rFonts w:ascii="Cambria Math" w:eastAsiaTheme="minorEastAsia" w:hAnsi="Cambria Math"/>
+              </w:rPr>
+              <m:t>b</m:t>
+            </m:r>
+            <m:d>
+              <m:dPr>
+                <m:ctrlPr>
+                  <w:rPr>
+                    <w:rFonts w:ascii="Cambria Math" w:eastAsiaTheme="minorEastAsia" w:hAnsi="Cambria Math"/>
+                    <w:i/>
+                  </w:rPr>
+                </m:ctrlPr>
+              </m:dPr>
+              <m:e>
+                <m:r>
+                  <w:rPr>
+                    <w:rFonts w:ascii="Cambria Math" w:eastAsiaTheme="minorEastAsia" w:hAnsi="Cambria Math"/>
+                  </w:rPr>
+                  <m:t>x</m:t>
+                </m:r>
+              </m:e>
+            </m:d>
+          </m:e>
+        </m:d>
+      </m:oMath>
+      <w:r>
+        <w:rPr>
+          <w:rFonts w:eastAsiaTheme="minorEastAsia"/>
+        </w:rPr>
+        <w:t xml:space="preserve"> is unity when the Boolean function </w:t>
+      </w:r>
+      <m:oMath>
+        <m:r>
+          <w:rPr>
+            <w:rFonts w:ascii="Cambria Math" w:eastAsiaTheme="minorEastAsia" w:hAnsi="Cambria Math"/>
+          </w:rPr>
+          <m:t>b</m:t>
+        </m:r>
+        <m:d>
+          <m:dPr>
+            <m:ctrlPr>
+              <w:rPr>
+                <w:rFonts w:ascii="Cambria Math" w:eastAsiaTheme="minorEastAsia" w:hAnsi="Cambria Math"/>
+                <w:i/>
+              </w:rPr>
+            </m:ctrlPr>
+          </m:dPr>
+          <m:e>
+            <m:r>
+              <w:rPr>
+                <w:rFonts w:ascii="Cambria Math" w:eastAsiaTheme="minorEastAsia" w:hAnsi="Cambria Math"/>
+              </w:rPr>
+              <m:t>x</m:t>
+            </m:r>
+          </m:e>
+        </m:d>
+      </m:oMath>
+      <w:r>
+        <w:rPr>
+          <w:rFonts w:eastAsiaTheme="minorEastAsia"/>
+        </w:rPr>
+        <w:t xml:space="preserve"> is true and zero otherwise. It is useful for defining TPSS when the degree of interpolating polynomial varies among knots. For example:</w:t>
+      </w:r>
+    </w:p>
+    <w:p>
+      <w:pPr>
+        <w:rPr>
+          <w:rFonts w:eastAsiaTheme="minorEastAsia"/>
+        </w:rPr>
+      </w:pPr>
+    </w:p>
+    <w:p>
+      <w:pPr>
+        <w:rPr>
+          <w:rFonts w:eastAsiaTheme="minorEastAsia"/>
+        </w:rPr>
+      </w:pPr>
+      <m:oMath>
+        <m:r>
+          <w:rPr>
+            <w:rFonts w:ascii="Cambria Math" w:hAnsi="Cambria Math"/>
+          </w:rPr>
+          <m:t>y=</m:t>
+        </m:r>
+        <m:sSub>
+          <m:sSubPr>
+            <m:ctrlPr>
+              <w:rPr>
+                <w:rFonts w:ascii="Cambria Math" w:hAnsi="Cambria Math"/>
+                <w:i/>
+              </w:rPr>
+            </m:ctrlPr>
+          </m:sSubPr>
+          <m:e>
+            <m:r>
+              <w:rPr>
+                <w:rFonts w:ascii="Cambria Math" w:hAnsi="Cambria Math"/>
+              </w:rPr>
+              <m:t>b</m:t>
+            </m:r>
+          </m:e>
+          <m:sub>
+            <m:r>
+              <w:rPr>
+                <w:rFonts w:ascii="Cambria Math" w:hAnsi="Cambria Math"/>
+              </w:rPr>
+              <m:t>0</m:t>
+            </m:r>
+          </m:sub>
+        </m:sSub>
+        <m:r>
+          <w:rPr>
+            <w:rFonts w:ascii="Cambria Math" w:hAnsi="Cambria Math"/>
+          </w:rPr>
+          <m:t>+</m:t>
+        </m:r>
+        <m:r>
+          <m:rPr>
+            <m:scr m:val="double-struck"/>
+          </m:rPr>
+          <w:rPr>
+            <w:rFonts w:ascii="Cambria Math" w:eastAsiaTheme="minorEastAsia" w:hAnsi="Cambria Math"/>
+          </w:rPr>
+          <m:t>I</m:t>
+        </m:r>
+        <m:d>
+          <m:dPr>
+            <m:ctrlPr>
+              <w:rPr>
+                <w:rFonts w:ascii="Cambria Math" w:eastAsiaTheme="minorEastAsia" w:hAnsi="Cambria Math"/>
+                <w:i/>
+              </w:rPr>
+            </m:ctrlPr>
+          </m:dPr>
+          <m:e>
+            <m:r>
+              <w:rPr>
+                <w:rFonts w:ascii="Cambria Math" w:eastAsiaTheme="minorEastAsia" w:hAnsi="Cambria Math"/>
+              </w:rPr>
+              <m:t>x≤k</m:t>
+            </m:r>
+          </m:e>
+        </m:d>
+        <m:d>
+          <m:dPr>
+            <m:ctrlPr>
+              <w:rPr>
+                <w:rFonts w:ascii="Cambria Math" w:hAnsi="Cambria Math"/>
+                <w:i/>
+              </w:rPr>
+            </m:ctrlPr>
+          </m:dPr>
+          <m:e>
+            <m:sSub>
+              <m:sSubPr>
+                <m:ctrlPr>
+                  <w:rPr>
+                    <w:rFonts w:ascii="Cambria Math" w:hAnsi="Cambria Math"/>
+                    <w:i/>
+                  </w:rPr>
+                </m:ctrlPr>
+              </m:sSubPr>
+              <m:e>
+                <m:r>
+                  <w:rPr>
+                    <w:rFonts w:ascii="Cambria Math" w:hAnsi="Cambria Math"/>
+                  </w:rPr>
+                  <m:t>b</m:t>
+                </m:r>
+              </m:e>
+              <m:sub>
+                <m:r>
+                  <w:rPr>
+                    <w:rFonts w:ascii="Cambria Math" w:hAnsi="Cambria Math"/>
+                  </w:rPr>
+                  <m:t>1</m:t>
+                </m:r>
+              </m:sub>
+            </m:sSub>
+            <m:r>
+              <w:rPr>
+                <w:rFonts w:ascii="Cambria Math" w:hAnsi="Cambria Math"/>
+              </w:rPr>
+              <m:t>x+…+</m:t>
+            </m:r>
+            <m:sSub>
+              <m:sSubPr>
+                <m:ctrlPr>
+                  <w:rPr>
+                    <w:rFonts w:ascii="Cambria Math" w:hAnsi="Cambria Math"/>
+                    <w:i/>
+                  </w:rPr>
+                </m:ctrlPr>
+              </m:sSubPr>
+              <m:e>
+                <m:r>
+                  <w:rPr>
+                    <w:rFonts w:ascii="Cambria Math" w:hAnsi="Cambria Math"/>
+                  </w:rPr>
+                  <m:t>b</m:t>
+                </m:r>
+              </m:e>
+              <m:sub>
+                <m:r>
+                  <w:rPr>
+                    <w:rFonts w:ascii="Cambria Math" w:hAnsi="Cambria Math"/>
+                  </w:rPr>
+                  <m:t>d</m:t>
+                </m:r>
+              </m:sub>
+            </m:sSub>
+            <m:sSup>
+              <m:sSupPr>
+                <m:ctrlPr>
+                  <w:rPr>
+                    <w:rFonts w:ascii="Cambria Math" w:hAnsi="Cambria Math"/>
+                    <w:i/>
+                  </w:rPr>
+                </m:ctrlPr>
+              </m:sSupPr>
+              <m:e>
+                <m:r>
+                  <w:rPr>
+                    <w:rFonts w:ascii="Cambria Math" w:hAnsi="Cambria Math"/>
+                  </w:rPr>
+                  <m:t>x</m:t>
+                </m:r>
+              </m:e>
+              <m:sup>
+                <m:r>
+                  <w:rPr>
+                    <w:rFonts w:ascii="Cambria Math" w:hAnsi="Cambria Math"/>
+                  </w:rPr>
+                  <m:t>d</m:t>
+                </m:r>
+              </m:sup>
+            </m:sSup>
+          </m:e>
+        </m:d>
+        <m:r>
+          <w:rPr>
+            <w:rFonts w:ascii="Cambria Math" w:hAnsi="Cambria Math"/>
+          </w:rPr>
+          <m:t>+</m:t>
+        </m:r>
+        <m:r>
+          <m:rPr>
+            <m:scr m:val="double-struck"/>
+          </m:rPr>
+          <w:rPr>
+            <w:rFonts w:ascii="Cambria Math" w:eastAsiaTheme="minorEastAsia" w:hAnsi="Cambria Math"/>
+          </w:rPr>
+          <m:t>I</m:t>
+        </m:r>
+        <m:d>
+          <m:dPr>
+            <m:ctrlPr>
+              <w:rPr>
+                <w:rFonts w:ascii="Cambria Math" w:eastAsiaTheme="minorEastAsia" w:hAnsi="Cambria Math"/>
+                <w:i/>
+              </w:rPr>
+            </m:ctrlPr>
+          </m:dPr>
+          <m:e>
+            <m:r>
+              <w:rPr>
+                <w:rFonts w:ascii="Cambria Math" w:eastAsiaTheme="minorEastAsia" w:hAnsi="Cambria Math"/>
+              </w:rPr>
+              <m:t>x</m:t>
+            </m:r>
+            <m:r>
+              <w:rPr>
+                <w:rFonts w:ascii="Cambria Math" w:eastAsiaTheme="minorEastAsia" w:hAnsi="Cambria Math"/>
+              </w:rPr>
+              <m:t>&gt;</m:t>
+            </m:r>
+            <m:r>
+              <w:rPr>
+                <w:rFonts w:ascii="Cambria Math" w:eastAsiaTheme="minorEastAsia" w:hAnsi="Cambria Math"/>
+              </w:rPr>
+              <m:t>k</m:t>
+            </m:r>
+          </m:e>
+        </m:d>
+        <m:d>
+          <m:dPr>
+            <m:ctrlPr>
+              <w:rPr>
+                <w:rFonts w:ascii="Cambria Math" w:eastAsiaTheme="minorEastAsia" w:hAnsi="Cambria Math"/>
+                <w:i/>
+              </w:rPr>
+            </m:ctrlPr>
+          </m:dPr>
+          <m:e>
+            <m:sSub>
+              <m:sSubPr>
+                <m:ctrlPr>
+                  <w:rPr>
+                    <w:rFonts w:ascii="Cambria Math" w:hAnsi="Cambria Math"/>
+                    <w:i/>
+                  </w:rPr>
+                </m:ctrlPr>
+              </m:sSubPr>
+              <m:e>
+                <m:r>
+                  <w:rPr>
+                    <w:rFonts w:ascii="Cambria Math" w:hAnsi="Cambria Math"/>
+                  </w:rPr>
+                  <m:t>b</m:t>
+                </m:r>
+              </m:e>
+              <m:sub>
+                <m:r>
+                  <w:rPr>
+                    <w:rFonts w:ascii="Cambria Math" w:hAnsi="Cambria Math"/>
+                  </w:rPr>
+                  <m:t>1</m:t>
+                </m:r>
+              </m:sub>
+            </m:sSub>
+            <m:r>
+              <w:rPr>
+                <w:rFonts w:ascii="Cambria Math" w:hAnsi="Cambria Math"/>
+              </w:rPr>
+              <m:t>k</m:t>
+            </m:r>
+            <m:r>
+              <w:rPr>
+                <w:rFonts w:ascii="Cambria Math" w:hAnsi="Cambria Math"/>
+              </w:rPr>
+              <m:t>+…+</m:t>
+            </m:r>
+            <m:sSub>
+              <m:sSubPr>
+                <m:ctrlPr>
+                  <w:rPr>
+                    <w:rFonts w:ascii="Cambria Math" w:hAnsi="Cambria Math"/>
+                    <w:i/>
+                  </w:rPr>
+                </m:ctrlPr>
+              </m:sSubPr>
+              <m:e>
+                <m:r>
+                  <w:rPr>
+                    <w:rFonts w:ascii="Cambria Math" w:hAnsi="Cambria Math"/>
+                  </w:rPr>
+                  <m:t>b</m:t>
+                </m:r>
+              </m:e>
+              <m:sub>
+                <m:r>
+                  <w:rPr>
+                    <w:rFonts w:ascii="Cambria Math" w:hAnsi="Cambria Math"/>
+                  </w:rPr>
+                  <m:t>d</m:t>
+                </m:r>
+              </m:sub>
+            </m:sSub>
+            <m:sSup>
+              <m:sSupPr>
+                <m:ctrlPr>
+                  <w:rPr>
+                    <w:rFonts w:ascii="Cambria Math" w:hAnsi="Cambria Math"/>
+                    <w:i/>
+                  </w:rPr>
+                </m:ctrlPr>
+              </m:sSupPr>
+              <m:e>
+                <m:r>
+                  <w:rPr>
+                    <w:rFonts w:ascii="Cambria Math" w:hAnsi="Cambria Math"/>
+                  </w:rPr>
+                  <m:t>k</m:t>
+                </m:r>
+              </m:e>
+              <m:sup>
+                <m:r>
+                  <w:rPr>
+                    <w:rFonts w:ascii="Cambria Math" w:hAnsi="Cambria Math"/>
+                  </w:rPr>
+                  <m:t>d</m:t>
+                </m:r>
+              </m:sup>
+            </m:sSup>
+            <m:r>
+              <w:rPr>
+                <w:rFonts w:ascii="Cambria Math" w:hAnsi="Cambria Math"/>
+              </w:rPr>
+              <m:t>+</m:t>
+            </m:r>
+            <m:sSub>
+              <m:sSubPr>
+                <m:ctrlPr>
+                  <w:rPr>
+                    <w:rFonts w:ascii="Cambria Math" w:hAnsi="Cambria Math"/>
+                    <w:i/>
+                  </w:rPr>
+                </m:ctrlPr>
+              </m:sSubPr>
+              <m:e>
+                <m:r>
+                  <w:rPr>
+                    <w:rFonts w:ascii="Cambria Math" w:hAnsi="Cambria Math"/>
+                  </w:rPr>
+                  <m:t>b</m:t>
+                </m:r>
+              </m:e>
+              <m:sub>
+                <m:r>
+                  <w:rPr>
+                    <w:rFonts w:ascii="Cambria Math" w:hAnsi="Cambria Math"/>
+                  </w:rPr>
+                  <m:t>d+1</m:t>
+                </m:r>
+              </m:sub>
+            </m:sSub>
+            <m:sSub>
+              <m:sSubPr>
+                <m:ctrlPr>
+                  <w:rPr>
+                    <w:rFonts w:ascii="Cambria Math" w:hAnsi="Cambria Math"/>
+                    <w:i/>
+                  </w:rPr>
+                </m:ctrlPr>
+              </m:sSubPr>
+              <m:e>
+                <m:d>
+                  <m:dPr>
+                    <m:ctrlPr>
+                      <w:rPr>
+                        <w:rFonts w:ascii="Cambria Math" w:hAnsi="Cambria Math"/>
+                        <w:i/>
+                      </w:rPr>
+                    </m:ctrlPr>
+                  </m:dPr>
+                  <m:e>
+                    <m:r>
+                      <w:rPr>
+                        <w:rFonts w:ascii="Cambria Math" w:hAnsi="Cambria Math"/>
+                      </w:rPr>
+                      <m:t>x-k</m:t>
+                    </m:r>
+                  </m:e>
+                </m:d>
+              </m:e>
+              <m:sub>
+                <m:r>
+                  <w:rPr>
+                    <w:rFonts w:ascii="Cambria Math" w:hAnsi="Cambria Math"/>
+                  </w:rPr>
+                  <m:t>+</m:t>
+                </m:r>
+              </m:sub>
+            </m:sSub>
+          </m:e>
+        </m:d>
+      </m:oMath>
+      <w:r>
+        <w:rPr>
+          <w:rFonts w:eastAsiaTheme="minorEastAsia"/>
+        </w:rPr>
+        <w:t xml:space="preserve">  </w:t>
+      </w:r>
+      <w:r>
+        <w:rPr>
+          <w:rFonts w:eastAsiaTheme="minorEastAsia"/>
+        </w:rPr>
+        <w:tab/>
+      </w:r>
+      <w:r>
+        <w:rPr>
+          <w:rFonts w:eastAsiaTheme="minorEastAsia"/>
+        </w:rPr>
+        <w:tab/>
+      </w:r>
+      <w:r>
+        <w:rPr>
+          <w:rFonts w:eastAsiaTheme="minorEastAsia"/>
+        </w:rPr>
+        <w:t>(</w:t>
+      </w:r>
+      <w:r>
+        <w:rPr>
+          <w:rFonts w:eastAsiaTheme="minorEastAsia"/>
+        </w:rPr>
+        <w:fldChar w:fldCharType="begin"/>
+      </w:r>
+      <w:r>
+        <w:rPr>
+          <w:rFonts w:eastAsiaTheme="minorEastAsia"/>
+        </w:rPr>
+        <w:instrText xml:space="preserve"> SEQ EQN \n \* MERGEFORMAT </w:instrText>
+      </w:r>
+      <w:r>
+        <w:rPr>
+          <w:rFonts w:eastAsiaTheme="minorEastAsia"/>
+        </w:rPr>
+        <w:fldChar w:fldCharType="separate"/>
+      </w:r>
+      <w:r>
+        <w:rPr>
+          <w:rFonts w:eastAsiaTheme="minorEastAsia"/>
+          <w:noProof/>
+        </w:rPr>
+        <w:t>12</w:t>
+      </w:r>
+      <w:r>
+        <w:rPr>
+          <w:rFonts w:eastAsiaTheme="minorEastAsia"/>
+        </w:rPr>
+        <w:fldChar w:fldCharType="end"/>
+      </w:r>
+      <w:r>
+        <w:rPr>
+          <w:rFonts w:eastAsiaTheme="minorEastAsia"/>
+        </w:rPr>
+        <w:t>)</w:t>
+      </w:r>
+    </w:p>
+    <w:p>
+      <w:pPr>
+        <w:rPr>
+          <w:rFonts w:eastAsiaTheme="minorEastAsia"/>
+        </w:rPr>
+      </w:pPr>
+    </w:p>
+    <w:p>
+      <w:pPr>
+        <w:rPr>
+          <w:rFonts w:eastAsiaTheme="minorEastAsia"/>
+        </w:rPr>
+      </w:pPr>
+      <w:r>
+        <w:rPr>
+          <w:rFonts w:eastAsiaTheme="minorEastAsia"/>
+        </w:rPr>
+        <w:t xml:space="preserve">Which describes a quadratic region followed by a linear region. The indicator function makes the division between the two regions explicit. </w:t>
+      </w:r>
+      <w:r>
+        <w:rPr>
+          <w:rFonts w:eastAsiaTheme="minorEastAsia"/>
+        </w:rPr>
+        <w:t xml:space="preserve">To make the notation more compact, we denote </w:t>
+      </w:r>
+      <w:r>
+        <w:rPr>
+          <w:rFonts w:eastAsiaTheme="minorEastAsia"/>
+        </w:rPr>
+        <w:t xml:space="preserve">terms such as </w:t>
+      </w:r>
+      <m:oMath>
+        <m:sSub>
+          <m:sSubPr>
+            <m:ctrlPr>
+              <w:rPr>
+                <w:rFonts w:ascii="Cambria Math" w:hAnsi="Cambria Math"/>
+                <w:i/>
+              </w:rPr>
+            </m:ctrlPr>
+          </m:sSubPr>
+          <m:e>
+            <m:r>
+              <w:rPr>
+                <w:rFonts w:ascii="Cambria Math" w:hAnsi="Cambria Math"/>
+              </w:rPr>
+              <m:t>b</m:t>
+            </m:r>
+          </m:e>
+          <m:sub>
+            <m:r>
+              <w:rPr>
+                <w:rFonts w:ascii="Cambria Math" w:hAnsi="Cambria Math"/>
+              </w:rPr>
+              <m:t>1</m:t>
+            </m:r>
+          </m:sub>
+        </m:sSub>
+        <m:r>
+          <w:rPr>
+            <w:rFonts w:ascii="Cambria Math" w:hAnsi="Cambria Math"/>
+          </w:rPr>
+          <m:t>k+…+</m:t>
+        </m:r>
+        <m:sSub>
+          <m:sSubPr>
+            <m:ctrlPr>
+              <w:rPr>
+                <w:rFonts w:ascii="Cambria Math" w:hAnsi="Cambria Math"/>
+                <w:i/>
+              </w:rPr>
+            </m:ctrlPr>
+          </m:sSubPr>
+          <m:e>
+            <m:r>
+              <w:rPr>
+                <w:rFonts w:ascii="Cambria Math" w:hAnsi="Cambria Math"/>
+              </w:rPr>
+              <m:t>b</m:t>
+            </m:r>
+          </m:e>
+          <m:sub>
+            <m:r>
+              <w:rPr>
+                <w:rFonts w:ascii="Cambria Math" w:hAnsi="Cambria Math"/>
+              </w:rPr>
+              <m:t>d</m:t>
+            </m:r>
+          </m:sub>
+        </m:sSub>
+        <m:sSup>
+          <m:sSupPr>
+            <m:ctrlPr>
+              <w:rPr>
+                <w:rFonts w:ascii="Cambria Math" w:hAnsi="Cambria Math"/>
+                <w:i/>
+              </w:rPr>
+            </m:ctrlPr>
+          </m:sSupPr>
+          <m:e>
+            <m:r>
+              <w:rPr>
+                <w:rFonts w:ascii="Cambria Math" w:hAnsi="Cambria Math"/>
+              </w:rPr>
+              <m:t>k</m:t>
+            </m:r>
+          </m:e>
+          <m:sup>
+            <m:r>
+              <w:rPr>
+                <w:rFonts w:ascii="Cambria Math" w:hAnsi="Cambria Math"/>
+              </w:rPr>
+              <m:t>d</m:t>
+            </m:r>
+          </m:sup>
+        </m:sSup>
+      </m:oMath>
+      <w:r>
+        <w:rPr>
+          <w:rFonts w:eastAsiaTheme="minorEastAsia"/>
+        </w:rPr>
+        <w:t xml:space="preserve"> as </w:t>
+      </w:r>
+      <m:oMath>
+        <m:r>
+          <w:rPr>
+            <w:rFonts w:ascii="Cambria Math" w:eastAsiaTheme="minorEastAsia" w:hAnsi="Cambria Math"/>
+          </w:rPr>
+          <m:t>f</m:t>
+        </m:r>
+        <m:d>
+          <m:dPr>
+            <m:ctrlPr>
+              <w:rPr>
+                <w:rFonts w:ascii="Cambria Math" w:eastAsiaTheme="minorEastAsia" w:hAnsi="Cambria Math"/>
+                <w:i/>
+              </w:rPr>
+            </m:ctrlPr>
+          </m:dPr>
+          <m:e>
+            <m:r>
+              <w:rPr>
+                <w:rFonts w:ascii="Cambria Math" w:eastAsiaTheme="minorEastAsia" w:hAnsi="Cambria Math"/>
+              </w:rPr>
+              <m:t>k</m:t>
+            </m:r>
+          </m:e>
+        </m:d>
+      </m:oMath>
+      <w:r>
+        <w:rPr>
+          <w:rFonts w:eastAsiaTheme="minorEastAsia"/>
+        </w:rPr>
+        <w:t>. Thus, (12) can be written:</w:t>
+      </w:r>
+    </w:p>
+    <w:p>
+      <w:pPr>
+        <w:rPr>
+          <w:rFonts w:eastAsiaTheme="minorEastAsia"/>
+        </w:rPr>
+      </w:pPr>
+    </w:p>
+    <w:p>
+      <w:pPr>
+        <w:rPr>
+          <w:rFonts w:eastAsiaTheme="minorEastAsia"/>
+        </w:rPr>
+      </w:pPr>
+      <m:oMath>
+        <m:r>
+          <w:rPr>
+            <w:rFonts w:ascii="Cambria Math" w:hAnsi="Cambria Math"/>
+          </w:rPr>
+          <m:t>y=</m:t>
+        </m:r>
+        <m:sSub>
+          <m:sSubPr>
+            <m:ctrlPr>
+              <w:rPr>
+                <w:rFonts w:ascii="Cambria Math" w:hAnsi="Cambria Math"/>
+                <w:i/>
+              </w:rPr>
+            </m:ctrlPr>
+          </m:sSubPr>
+          <m:e>
+            <m:r>
+              <w:rPr>
+                <w:rFonts w:ascii="Cambria Math" w:hAnsi="Cambria Math"/>
+              </w:rPr>
+              <m:t>b</m:t>
+            </m:r>
+          </m:e>
+          <m:sub>
+            <m:r>
+              <w:rPr>
+                <w:rFonts w:ascii="Cambria Math" w:hAnsi="Cambria Math"/>
+              </w:rPr>
+              <m:t>0</m:t>
+            </m:r>
+          </m:sub>
+        </m:sSub>
+        <m:r>
+          <w:rPr>
+            <w:rFonts w:ascii="Cambria Math" w:hAnsi="Cambria Math"/>
+          </w:rPr>
+          <m:t>+</m:t>
+        </m:r>
+        <m:r>
+          <m:rPr>
+            <m:scr m:val="double-struck"/>
+          </m:rPr>
+          <w:rPr>
+            <w:rFonts w:ascii="Cambria Math" w:eastAsiaTheme="minorEastAsia" w:hAnsi="Cambria Math"/>
+          </w:rPr>
+          <m:t>I</m:t>
+        </m:r>
+        <m:d>
+          <m:dPr>
+            <m:ctrlPr>
+              <w:rPr>
+                <w:rFonts w:ascii="Cambria Math" w:eastAsiaTheme="minorEastAsia" w:hAnsi="Cambria Math"/>
+                <w:i/>
+              </w:rPr>
+            </m:ctrlPr>
+          </m:dPr>
+          <m:e>
+            <m:r>
+              <w:rPr>
+                <w:rFonts w:ascii="Cambria Math" w:eastAsiaTheme="minorEastAsia" w:hAnsi="Cambria Math"/>
+              </w:rPr>
+              <m:t>x≤k</m:t>
+            </m:r>
+          </m:e>
+        </m:d>
+        <m:d>
+          <m:dPr>
+            <m:ctrlPr>
+              <w:rPr>
+                <w:rFonts w:ascii="Cambria Math" w:hAnsi="Cambria Math"/>
+                <w:i/>
+              </w:rPr>
+            </m:ctrlPr>
+          </m:dPr>
+          <m:e>
+            <m:sSub>
+              <m:sSubPr>
+                <m:ctrlPr>
+                  <w:rPr>
+                    <w:rFonts w:ascii="Cambria Math" w:hAnsi="Cambria Math"/>
+                    <w:i/>
+                  </w:rPr>
+                </m:ctrlPr>
+              </m:sSubPr>
+              <m:e>
+                <m:r>
+                  <w:rPr>
+                    <w:rFonts w:ascii="Cambria Math" w:hAnsi="Cambria Math"/>
+                  </w:rPr>
+                  <m:t>b</m:t>
+                </m:r>
+              </m:e>
+              <m:sub>
+                <m:r>
+                  <w:rPr>
+                    <w:rFonts w:ascii="Cambria Math" w:hAnsi="Cambria Math"/>
+                  </w:rPr>
+                  <m:t>1</m:t>
+                </m:r>
+              </m:sub>
+            </m:sSub>
+            <m:r>
+              <w:rPr>
+                <w:rFonts w:ascii="Cambria Math" w:hAnsi="Cambria Math"/>
+              </w:rPr>
+              <m:t>x+…+</m:t>
+            </m:r>
+            <m:sSub>
+              <m:sSubPr>
+                <m:ctrlPr>
+                  <w:rPr>
+                    <w:rFonts w:ascii="Cambria Math" w:hAnsi="Cambria Math"/>
+                    <w:i/>
+                  </w:rPr>
+                </m:ctrlPr>
+              </m:sSubPr>
+              <m:e>
+                <m:r>
+                  <w:rPr>
+                    <w:rFonts w:ascii="Cambria Math" w:hAnsi="Cambria Math"/>
+                  </w:rPr>
+                  <m:t>b</m:t>
+                </m:r>
+              </m:e>
+              <m:sub>
+                <m:r>
+                  <w:rPr>
+                    <w:rFonts w:ascii="Cambria Math" w:hAnsi="Cambria Math"/>
+                  </w:rPr>
+                  <m:t>d</m:t>
+                </m:r>
+              </m:sub>
+            </m:sSub>
+            <m:sSup>
+              <m:sSupPr>
+                <m:ctrlPr>
+                  <w:rPr>
+                    <w:rFonts w:ascii="Cambria Math" w:hAnsi="Cambria Math"/>
+                    <w:i/>
+                  </w:rPr>
+                </m:ctrlPr>
+              </m:sSupPr>
+              <m:e>
+                <m:r>
+                  <w:rPr>
+                    <w:rFonts w:ascii="Cambria Math" w:hAnsi="Cambria Math"/>
+                  </w:rPr>
+                  <m:t>x</m:t>
+                </m:r>
+              </m:e>
+              <m:sup>
+                <m:r>
+                  <w:rPr>
+                    <w:rFonts w:ascii="Cambria Math" w:hAnsi="Cambria Math"/>
+                  </w:rPr>
+                  <m:t>d</m:t>
+                </m:r>
+              </m:sup>
+            </m:sSup>
+          </m:e>
+        </m:d>
+        <m:r>
+          <w:rPr>
+            <w:rFonts w:ascii="Cambria Math" w:hAnsi="Cambria Math"/>
+          </w:rPr>
+          <m:t>+</m:t>
+        </m:r>
+        <m:r>
+          <m:rPr>
+            <m:scr m:val="double-struck"/>
+          </m:rPr>
+          <w:rPr>
+            <w:rFonts w:ascii="Cambria Math" w:eastAsiaTheme="minorEastAsia" w:hAnsi="Cambria Math"/>
+          </w:rPr>
+          <m:t>I</m:t>
+        </m:r>
+        <m:d>
+          <m:dPr>
+            <m:ctrlPr>
+              <w:rPr>
+                <w:rFonts w:ascii="Cambria Math" w:eastAsiaTheme="minorEastAsia" w:hAnsi="Cambria Math"/>
+                <w:i/>
+              </w:rPr>
+            </m:ctrlPr>
+          </m:dPr>
+          <m:e>
+            <m:r>
+              <w:rPr>
+                <w:rFonts w:ascii="Cambria Math" w:eastAsiaTheme="minorEastAsia" w:hAnsi="Cambria Math"/>
+              </w:rPr>
+              <m:t>x&gt;k</m:t>
+            </m:r>
+          </m:e>
+        </m:d>
+        <m:d>
+          <m:dPr>
+            <m:begChr m:val="["/>
+            <m:endChr m:val="]"/>
+            <m:ctrlPr>
+              <w:rPr>
+                <w:rFonts w:ascii="Cambria Math" w:eastAsiaTheme="minorEastAsia" w:hAnsi="Cambria Math"/>
+                <w:i/>
+              </w:rPr>
+            </m:ctrlPr>
+          </m:dPr>
+          <m:e>
+            <m:r>
+              <w:rPr>
+                <w:rFonts w:ascii="Cambria Math" w:eastAsiaTheme="minorEastAsia" w:hAnsi="Cambria Math"/>
+              </w:rPr>
+              <m:t>f</m:t>
+            </m:r>
+            <m:d>
+              <m:dPr>
+                <m:ctrlPr>
+                  <w:rPr>
+                    <w:rFonts w:ascii="Cambria Math" w:eastAsiaTheme="minorEastAsia" w:hAnsi="Cambria Math"/>
+                    <w:i/>
+                  </w:rPr>
+                </m:ctrlPr>
+              </m:dPr>
+              <m:e>
+                <m:r>
+                  <w:rPr>
+                    <w:rFonts w:ascii="Cambria Math" w:eastAsiaTheme="minorEastAsia" w:hAnsi="Cambria Math"/>
+                  </w:rPr>
+                  <m:t>k</m:t>
+                </m:r>
+              </m:e>
+            </m:d>
+            <m:r>
+              <w:rPr>
+                <w:rFonts w:ascii="Cambria Math" w:hAnsi="Cambria Math"/>
+              </w:rPr>
+              <m:t>+</m:t>
+            </m:r>
+            <m:sSub>
+              <m:sSubPr>
+                <m:ctrlPr>
+                  <w:rPr>
+                    <w:rFonts w:ascii="Cambria Math" w:hAnsi="Cambria Math"/>
+                    <w:i/>
+                  </w:rPr>
+                </m:ctrlPr>
+              </m:sSubPr>
+              <m:e>
+                <m:r>
+                  <w:rPr>
+                    <w:rFonts w:ascii="Cambria Math" w:hAnsi="Cambria Math"/>
+                  </w:rPr>
+                  <m:t>b</m:t>
+                </m:r>
+              </m:e>
+              <m:sub>
+                <m:r>
+                  <w:rPr>
+                    <w:rFonts w:ascii="Cambria Math" w:hAnsi="Cambria Math"/>
+                  </w:rPr>
+                  <m:t>d+1</m:t>
+                </m:r>
+              </m:sub>
+            </m:sSub>
+            <m:sSub>
+              <m:sSubPr>
+                <m:ctrlPr>
+                  <w:rPr>
+                    <w:rFonts w:ascii="Cambria Math" w:hAnsi="Cambria Math"/>
+                    <w:i/>
+                  </w:rPr>
+                </m:ctrlPr>
+              </m:sSubPr>
+              <m:e>
+                <m:d>
+                  <m:dPr>
+                    <m:ctrlPr>
+                      <w:rPr>
+                        <w:rFonts w:ascii="Cambria Math" w:hAnsi="Cambria Math"/>
+                        <w:i/>
+                      </w:rPr>
+                    </m:ctrlPr>
+                  </m:dPr>
+                  <m:e>
+                    <m:r>
+                      <w:rPr>
+                        <w:rFonts w:ascii="Cambria Math" w:hAnsi="Cambria Math"/>
+                      </w:rPr>
+                      <m:t>x-k</m:t>
+                    </m:r>
+                  </m:e>
+                </m:d>
+              </m:e>
+              <m:sub>
+                <m:r>
+                  <w:rPr>
+                    <w:rFonts w:ascii="Cambria Math" w:hAnsi="Cambria Math"/>
+                  </w:rPr>
+                  <m:t>+</m:t>
+                </m:r>
+              </m:sub>
+            </m:sSub>
+          </m:e>
+        </m:d>
+      </m:oMath>
+      <w:r>
+        <w:rPr>
+          <w:rFonts w:eastAsiaTheme="minorEastAsia"/>
+        </w:rPr>
+        <w:t xml:space="preserve">     </w:t>
+      </w:r>
+      <w:r>
+        <w:rPr>
+          <w:rFonts w:eastAsiaTheme="minorEastAsia"/>
+        </w:rPr>
+        <w:tab/>
+      </w:r>
+      <w:r>
+        <w:rPr>
+          <w:rFonts w:eastAsiaTheme="minorEastAsia"/>
+        </w:rPr>
+        <w:tab/>
+      </w:r>
+      <w:r>
+        <w:rPr>
+          <w:rFonts w:eastAsiaTheme="minorEastAsia"/>
+        </w:rPr>
+        <w:tab/>
+      </w:r>
+      <w:r>
+        <w:rPr>
+          <w:rFonts w:eastAsiaTheme="minorEastAsia"/>
+        </w:rPr>
+        <w:t>(</w:t>
+      </w:r>
+      <w:r>
+        <w:rPr>
+          <w:rFonts w:eastAsiaTheme="minorEastAsia"/>
+        </w:rPr>
+        <w:fldChar w:fldCharType="begin"/>
+      </w:r>
+      <w:r>
+        <w:rPr>
+          <w:rFonts w:eastAsiaTheme="minorEastAsia"/>
+        </w:rPr>
+        <w:instrText xml:space="preserve"> SEQ EQN \n \* MERGEFORMAT </w:instrText>
+      </w:r>
+      <w:r>
+        <w:rPr>
+          <w:rFonts w:eastAsiaTheme="minorEastAsia"/>
+        </w:rPr>
+        <w:fldChar w:fldCharType="separate"/>
+      </w:r>
+      <w:r>
+        <w:rPr>
+          <w:rFonts w:eastAsiaTheme="minorEastAsia"/>
+          <w:noProof/>
+        </w:rPr>
+        <w:t>13</w:t>
+      </w:r>
+      <w:r>
+        <w:rPr>
+          <w:rFonts w:eastAsiaTheme="minorEastAsia"/>
+        </w:rPr>
+        <w:fldChar w:fldCharType="end"/>
+      </w:r>
+      <w:r>
+        <w:rPr>
+          <w:rFonts w:eastAsiaTheme="minorEastAsia"/>
+        </w:rPr>
+        <w:t>)</w:t>
+      </w:r>
+    </w:p>
+    <w:p>
+      <w:pPr>
+        <w:rPr>
+          <w:rFonts w:eastAsiaTheme="minorEastAsia"/>
+        </w:rPr>
+      </w:pPr>
+    </w:p>
+    <w:p>
+      <w:r>
+        <w:rPr>
+          <w:rFonts w:eastAsiaTheme="minorEastAsia"/>
+        </w:rPr>
+        <w:t xml:space="preserve">Regardless, </w:t>
       </w:r>
     </w:p>
     <w:p/>
     <w:p/>
-    <w:p/>
-    <w:p/>
-    <w:p/>
-    <w:p/>
-    <w:p/>
     <w:p>
       <w:pPr>
         <w:pStyle w:val="Heading2"/>
       </w:pPr>
       <w:bookmarkStart w:id="39" w:name="_Toc42844890"/>
       <w:r>
-        <w:lastRenderedPageBreak/>
         <w:t>C</w:t>
       </w:r>
       <w:r>
@@ -20201,7 +22573,7 @@
           <w:rPr>
             <w:noProof/>
           </w:rPr>
-          <w:t>9</w:t>
+          <w:t>10</w:t>
         </w:r>
       </w:fldSimple>
       <w:bookmarkEnd w:id="40"/>
@@ -20221,6 +22593,7 @@
     <w:p/>
     <w:p>
       <w:r>
+        <w:lastRenderedPageBreak/>
         <w:t xml:space="preserve">As </w:t>
       </w:r>
       <w:r>
@@ -20298,11 +22671,7 @@
         <w:t xml:space="preserve"> that </w:t>
       </w:r>
       <w:r>
-        <w:t xml:space="preserve">any </w:t>
-      </w:r>
-      <w:r>
-        <w:lastRenderedPageBreak/>
-        <w:t>concrete child class</w:t>
+        <w:t>any concrete child class</w:t>
       </w:r>
       <w:r>
         <w:t xml:space="preserve"> must implement. </w:t>
@@ -30913,7 +33282,7 @@
           <w:rPr>
             <w:noProof/>
           </w:rPr>
-          <w:t>10</w:t>
+          <w:t>11</w:t>
         </w:r>
       </w:fldSimple>
       <w:bookmarkEnd w:id="54"/>
@@ -31007,7 +33376,7 @@
           <w:rPr>
             <w:noProof/>
           </w:rPr>
-          <w:t>11</w:t>
+          <w:t>12</w:t>
         </w:r>
       </w:fldSimple>
       <w:bookmarkEnd w:id="55"/>
@@ -32801,7 +35170,7 @@
           <w:rPr>
             <w:noProof/>
           </w:rPr>
-          <w:t>12</w:t>
+          <w:t>13</w:t>
         </w:r>
       </w:fldSimple>
       <w:bookmarkEnd w:id="58"/>
@@ -33518,7 +35887,7 @@
           <w:rPr>
             <w:noProof/>
           </w:rPr>
-          <w:t>13</w:t>
+          <w:t>14</w:t>
         </w:r>
       </w:fldSimple>
       <w:bookmarkEnd w:id="59"/>
@@ -33658,7 +36027,7 @@
           <w:rPr>
             <w:noProof/>
           </w:rPr>
-          <w:t>14</w:t>
+          <w:t>15</w:t>
         </w:r>
       </w:fldSimple>
       <w:bookmarkEnd w:id="60"/>
@@ -34898,7 +37267,10 @@
       </w:r>
       <w:fldSimple w:instr=" SEQ Figure \* ARABIC ">
         <w:r>
-          <w:t>15</w:t>
+          <w:rPr>
+            <w:noProof/>
+          </w:rPr>
+          <w:t>16</w:t>
         </w:r>
       </w:fldSimple>
       <w:bookmarkEnd w:id="61"/>
@@ -35760,10 +38132,7 @@
       </w:r>
       <w:r>
         <w:tab/>
-        <w:t xml:space="preserve">Suri, G., </w:t>
-      </w:r>
-      <w:r>
-        <w:t xml:space="preserve">Onori, S., A control-oriented cycle-life model for hybrid-electric vehicle lithium-ion batteries, </w:t>
+        <w:t xml:space="preserve">Suri, G., Onori, S., A control-oriented cycle-life model for hybrid-electric vehicle lithium-ion batteries, </w:t>
       </w:r>
       <w:r>
         <w:rPr>
@@ -35793,10 +38162,7 @@
       </w:r>
       <w:r>
         <w:tab/>
-        <w:t xml:space="preserve">K. Smith, J. Neubauer, E. Wood, M. Jun, A. </w:t>
-      </w:r>
-      <w:r>
-        <w:t>Pesaran, Models for Battery Reliability and Lifetime, Applications in Design and Health Management, Advanced Vehicles and Fuels Research, NREL/PR-5400-58550, Battery Congress, Ann Arbor, MI, Apr 2013.</w:t>
+        <w:t>K. Smith, J. Neubauer, E. Wood, M. Jun, A. Pesaran, Models for Battery Reliability and Lifetime, Applications in Design and Health Management, Advanced Vehicles and Fuels Research, NREL/PR-5400-58550, Battery Congress, Ann Arbor, MI, Apr 2013.</w:t>
       </w:r>
     </w:p>
   </w:endnote>
@@ -35822,10 +38188,7 @@
       </w:r>
       <w:r>
         <w:tab/>
-        <w:t xml:space="preserve">H. B., Curry, I.  J. </w:t>
-      </w:r>
-      <w:r>
-        <w:t xml:space="preserve">Schoenburg, On Poyla Frequency Functions. IV: The fundamental splines and their limits, </w:t>
+        <w:t xml:space="preserve">H. B., Curry, I.  J. Schoenburg, On Poyla Frequency Functions. IV: The fundamental splines and their limits, </w:t>
       </w:r>
       <w:r>
         <w:rPr>
@@ -35984,10 +38347,7 @@
       </w:r>
       <w:r>
         <w:tab/>
-        <w:t xml:space="preserve">K. P. Burnham, D. R. Anderson, Model Selection and </w:t>
-      </w:r>
-      <w:r>
-        <w:t>Multimodel Inference, 2002, 2</w:t>
+        <w:t>K. P. Burnham, D. R. Anderson, Model Selection and Multimodel Inference, 2002, 2</w:t>
       </w:r>
       <w:r>
         <w:rPr>
@@ -36559,6 +38919,146 @@
     </w:lvl>
   </w:abstractNum>
   <w:abstractNum w:abstractNumId="4" w15:restartNumberingAfterBreak="0">
+    <w:nsid w:val="12B25D37"/>
+    <w:multiLevelType w:val="hybridMultilevel"/>
+    <w:tmpl w:val="B8F2BDAA"/>
+    <w:lvl w:ilvl="0" w:tplc="A1C21106">
+      <w:start w:val="1"/>
+      <w:numFmt w:val="bullet"/>
+      <w:lvlText w:val="•"/>
+      <w:lvlJc w:val="left"/>
+      <w:pPr>
+        <w:tabs>
+          <w:tab w:val="num" w:pos="720"/>
+        </w:tabs>
+        <w:ind w:left="720" w:hanging="360"/>
+      </w:pPr>
+      <w:rPr>
+        <w:rFonts w:ascii="Arial" w:hAnsi="Arial" w:hint="default"/>
+      </w:rPr>
+    </w:lvl>
+    <w:lvl w:ilvl="1" w:tplc="84FE6716" w:tentative="1">
+      <w:start w:val="1"/>
+      <w:numFmt w:val="bullet"/>
+      <w:lvlText w:val="•"/>
+      <w:lvlJc w:val="left"/>
+      <w:pPr>
+        <w:tabs>
+          <w:tab w:val="num" w:pos="1440"/>
+        </w:tabs>
+        <w:ind w:left="1440" w:hanging="360"/>
+      </w:pPr>
+      <w:rPr>
+        <w:rFonts w:ascii="Arial" w:hAnsi="Arial" w:hint="default"/>
+      </w:rPr>
+    </w:lvl>
+    <w:lvl w:ilvl="2" w:tplc="22C8B1B6" w:tentative="1">
+      <w:start w:val="1"/>
+      <w:numFmt w:val="bullet"/>
+      <w:lvlText w:val="•"/>
+      <w:lvlJc w:val="left"/>
+      <w:pPr>
+        <w:tabs>
+          <w:tab w:val="num" w:pos="2160"/>
+        </w:tabs>
+        <w:ind w:left="2160" w:hanging="360"/>
+      </w:pPr>
+      <w:rPr>
+        <w:rFonts w:ascii="Arial" w:hAnsi="Arial" w:hint="default"/>
+      </w:rPr>
+    </w:lvl>
+    <w:lvl w:ilvl="3" w:tplc="2B2A461C" w:tentative="1">
+      <w:start w:val="1"/>
+      <w:numFmt w:val="bullet"/>
+      <w:lvlText w:val="•"/>
+      <w:lvlJc w:val="left"/>
+      <w:pPr>
+        <w:tabs>
+          <w:tab w:val="num" w:pos="2880"/>
+        </w:tabs>
+        <w:ind w:left="2880" w:hanging="360"/>
+      </w:pPr>
+      <w:rPr>
+        <w:rFonts w:ascii="Arial" w:hAnsi="Arial" w:hint="default"/>
+      </w:rPr>
+    </w:lvl>
+    <w:lvl w:ilvl="4" w:tplc="EFFE8E5A" w:tentative="1">
+      <w:start w:val="1"/>
+      <w:numFmt w:val="bullet"/>
+      <w:lvlText w:val="•"/>
+      <w:lvlJc w:val="left"/>
+      <w:pPr>
+        <w:tabs>
+          <w:tab w:val="num" w:pos="3600"/>
+        </w:tabs>
+        <w:ind w:left="3600" w:hanging="360"/>
+      </w:pPr>
+      <w:rPr>
+        <w:rFonts w:ascii="Arial" w:hAnsi="Arial" w:hint="default"/>
+      </w:rPr>
+    </w:lvl>
+    <w:lvl w:ilvl="5" w:tplc="9F76219E" w:tentative="1">
+      <w:start w:val="1"/>
+      <w:numFmt w:val="bullet"/>
+      <w:lvlText w:val="•"/>
+      <w:lvlJc w:val="left"/>
+      <w:pPr>
+        <w:tabs>
+          <w:tab w:val="num" w:pos="4320"/>
+        </w:tabs>
+        <w:ind w:left="4320" w:hanging="360"/>
+      </w:pPr>
+      <w:rPr>
+        <w:rFonts w:ascii="Arial" w:hAnsi="Arial" w:hint="default"/>
+      </w:rPr>
+    </w:lvl>
+    <w:lvl w:ilvl="6" w:tplc="ECCA967A" w:tentative="1">
+      <w:start w:val="1"/>
+      <w:numFmt w:val="bullet"/>
+      <w:lvlText w:val="•"/>
+      <w:lvlJc w:val="left"/>
+      <w:pPr>
+        <w:tabs>
+          <w:tab w:val="num" w:pos="5040"/>
+        </w:tabs>
+        <w:ind w:left="5040" w:hanging="360"/>
+      </w:pPr>
+      <w:rPr>
+        <w:rFonts w:ascii="Arial" w:hAnsi="Arial" w:hint="default"/>
+      </w:rPr>
+    </w:lvl>
+    <w:lvl w:ilvl="7" w:tplc="4802DD88" w:tentative="1">
+      <w:start w:val="1"/>
+      <w:numFmt w:val="bullet"/>
+      <w:lvlText w:val="•"/>
+      <w:lvlJc w:val="left"/>
+      <w:pPr>
+        <w:tabs>
+          <w:tab w:val="num" w:pos="5760"/>
+        </w:tabs>
+        <w:ind w:left="5760" w:hanging="360"/>
+      </w:pPr>
+      <w:rPr>
+        <w:rFonts w:ascii="Arial" w:hAnsi="Arial" w:hint="default"/>
+      </w:rPr>
+    </w:lvl>
+    <w:lvl w:ilvl="8" w:tplc="51163B7A" w:tentative="1">
+      <w:start w:val="1"/>
+      <w:numFmt w:val="bullet"/>
+      <w:lvlText w:val="•"/>
+      <w:lvlJc w:val="left"/>
+      <w:pPr>
+        <w:tabs>
+          <w:tab w:val="num" w:pos="6480"/>
+        </w:tabs>
+        <w:ind w:left="6480" w:hanging="360"/>
+      </w:pPr>
+      <w:rPr>
+        <w:rFonts w:ascii="Arial" w:hAnsi="Arial" w:hint="default"/>
+      </w:rPr>
+    </w:lvl>
+  </w:abstractNum>
+  <w:abstractNum w:abstractNumId="5" w15:restartNumberingAfterBreak="0">
     <w:nsid w:val="1C2E3D60"/>
     <w:multiLevelType w:val="hybridMultilevel"/>
     <w:tmpl w:val="5E240268"/>
@@ -36647,7 +39147,7 @@
       </w:pPr>
     </w:lvl>
   </w:abstractNum>
-  <w:abstractNum w:abstractNumId="5" w15:restartNumberingAfterBreak="0">
+  <w:abstractNum w:abstractNumId="6" w15:restartNumberingAfterBreak="0">
     <w:nsid w:val="1C452A2A"/>
     <w:multiLevelType w:val="hybridMultilevel"/>
     <w:tmpl w:val="8E42FD4C"/>
@@ -36760,7 +39260,147 @@
       </w:rPr>
     </w:lvl>
   </w:abstractNum>
-  <w:abstractNum w:abstractNumId="6" w15:restartNumberingAfterBreak="0">
+  <w:abstractNum w:abstractNumId="7" w15:restartNumberingAfterBreak="0">
+    <w:nsid w:val="1D962AF4"/>
+    <w:multiLevelType w:val="hybridMultilevel"/>
+    <w:tmpl w:val="3D684EB0"/>
+    <w:lvl w:ilvl="0" w:tplc="0B10C8D8">
+      <w:start w:val="1"/>
+      <w:numFmt w:val="bullet"/>
+      <w:lvlText w:val="•"/>
+      <w:lvlJc w:val="left"/>
+      <w:pPr>
+        <w:tabs>
+          <w:tab w:val="num" w:pos="720"/>
+        </w:tabs>
+        <w:ind w:left="720" w:hanging="360"/>
+      </w:pPr>
+      <w:rPr>
+        <w:rFonts w:ascii="Arial" w:hAnsi="Arial" w:hint="default"/>
+      </w:rPr>
+    </w:lvl>
+    <w:lvl w:ilvl="1" w:tplc="9E8CE626">
+      <w:start w:val="1"/>
+      <w:numFmt w:val="bullet"/>
+      <w:lvlText w:val="•"/>
+      <w:lvlJc w:val="left"/>
+      <w:pPr>
+        <w:tabs>
+          <w:tab w:val="num" w:pos="1440"/>
+        </w:tabs>
+        <w:ind w:left="1440" w:hanging="360"/>
+      </w:pPr>
+      <w:rPr>
+        <w:rFonts w:ascii="Arial" w:hAnsi="Arial" w:hint="default"/>
+      </w:rPr>
+    </w:lvl>
+    <w:lvl w:ilvl="2" w:tplc="E8E8CF54" w:tentative="1">
+      <w:start w:val="1"/>
+      <w:numFmt w:val="bullet"/>
+      <w:lvlText w:val="•"/>
+      <w:lvlJc w:val="left"/>
+      <w:pPr>
+        <w:tabs>
+          <w:tab w:val="num" w:pos="2160"/>
+        </w:tabs>
+        <w:ind w:left="2160" w:hanging="360"/>
+      </w:pPr>
+      <w:rPr>
+        <w:rFonts w:ascii="Arial" w:hAnsi="Arial" w:hint="default"/>
+      </w:rPr>
+    </w:lvl>
+    <w:lvl w:ilvl="3" w:tplc="45F2A5D4" w:tentative="1">
+      <w:start w:val="1"/>
+      <w:numFmt w:val="bullet"/>
+      <w:lvlText w:val="•"/>
+      <w:lvlJc w:val="left"/>
+      <w:pPr>
+        <w:tabs>
+          <w:tab w:val="num" w:pos="2880"/>
+        </w:tabs>
+        <w:ind w:left="2880" w:hanging="360"/>
+      </w:pPr>
+      <w:rPr>
+        <w:rFonts w:ascii="Arial" w:hAnsi="Arial" w:hint="default"/>
+      </w:rPr>
+    </w:lvl>
+    <w:lvl w:ilvl="4" w:tplc="407C690C" w:tentative="1">
+      <w:start w:val="1"/>
+      <w:numFmt w:val="bullet"/>
+      <w:lvlText w:val="•"/>
+      <w:lvlJc w:val="left"/>
+      <w:pPr>
+        <w:tabs>
+          <w:tab w:val="num" w:pos="3600"/>
+        </w:tabs>
+        <w:ind w:left="3600" w:hanging="360"/>
+      </w:pPr>
+      <w:rPr>
+        <w:rFonts w:ascii="Arial" w:hAnsi="Arial" w:hint="default"/>
+      </w:rPr>
+    </w:lvl>
+    <w:lvl w:ilvl="5" w:tplc="5F3E299E" w:tentative="1">
+      <w:start w:val="1"/>
+      <w:numFmt w:val="bullet"/>
+      <w:lvlText w:val="•"/>
+      <w:lvlJc w:val="left"/>
+      <w:pPr>
+        <w:tabs>
+          <w:tab w:val="num" w:pos="4320"/>
+        </w:tabs>
+        <w:ind w:left="4320" w:hanging="360"/>
+      </w:pPr>
+      <w:rPr>
+        <w:rFonts w:ascii="Arial" w:hAnsi="Arial" w:hint="default"/>
+      </w:rPr>
+    </w:lvl>
+    <w:lvl w:ilvl="6" w:tplc="20D86CFA" w:tentative="1">
+      <w:start w:val="1"/>
+      <w:numFmt w:val="bullet"/>
+      <w:lvlText w:val="•"/>
+      <w:lvlJc w:val="left"/>
+      <w:pPr>
+        <w:tabs>
+          <w:tab w:val="num" w:pos="5040"/>
+        </w:tabs>
+        <w:ind w:left="5040" w:hanging="360"/>
+      </w:pPr>
+      <w:rPr>
+        <w:rFonts w:ascii="Arial" w:hAnsi="Arial" w:hint="default"/>
+      </w:rPr>
+    </w:lvl>
+    <w:lvl w:ilvl="7" w:tplc="12440D50" w:tentative="1">
+      <w:start w:val="1"/>
+      <w:numFmt w:val="bullet"/>
+      <w:lvlText w:val="•"/>
+      <w:lvlJc w:val="left"/>
+      <w:pPr>
+        <w:tabs>
+          <w:tab w:val="num" w:pos="5760"/>
+        </w:tabs>
+        <w:ind w:left="5760" w:hanging="360"/>
+      </w:pPr>
+      <w:rPr>
+        <w:rFonts w:ascii="Arial" w:hAnsi="Arial" w:hint="default"/>
+      </w:rPr>
+    </w:lvl>
+    <w:lvl w:ilvl="8" w:tplc="12DAA1CE" w:tentative="1">
+      <w:start w:val="1"/>
+      <w:numFmt w:val="bullet"/>
+      <w:lvlText w:val="•"/>
+      <w:lvlJc w:val="left"/>
+      <w:pPr>
+        <w:tabs>
+          <w:tab w:val="num" w:pos="6480"/>
+        </w:tabs>
+        <w:ind w:left="6480" w:hanging="360"/>
+      </w:pPr>
+      <w:rPr>
+        <w:rFonts w:ascii="Arial" w:hAnsi="Arial" w:hint="default"/>
+      </w:rPr>
+    </w:lvl>
+  </w:abstractNum>
+  <w:abstractNum w:abstractNumId="8" w15:restartNumberingAfterBreak="0">
     <w:nsid w:val="1E7A6AB3"/>
     <w:multiLevelType w:val="hybridMultilevel"/>
     <w:tmpl w:val="4FAE5574"/>
@@ -36873,7 +39513,7 @@
       </w:pPr>
     </w:lvl>
   </w:abstractNum>
-  <w:abstractNum w:abstractNumId="7" w15:restartNumberingAfterBreak="0">
+  <w:abstractNum w:abstractNumId="9" w15:restartNumberingAfterBreak="0">
     <w:nsid w:val="2AEE26AA"/>
     <w:multiLevelType w:val="hybridMultilevel"/>
     <w:tmpl w:val="056415E2"/>
@@ -36962,7 +39602,7 @@
       </w:pPr>
     </w:lvl>
   </w:abstractNum>
-  <w:abstractNum w:abstractNumId="8" w15:restartNumberingAfterBreak="0">
+  <w:abstractNum w:abstractNumId="10" w15:restartNumberingAfterBreak="0">
     <w:nsid w:val="2CE15E8E"/>
     <w:multiLevelType w:val="hybridMultilevel"/>
     <w:tmpl w:val="AD5C4628"/>
@@ -37048,7 +39688,7 @@
       </w:pPr>
     </w:lvl>
   </w:abstractNum>
-  <w:abstractNum w:abstractNumId="9" w15:restartNumberingAfterBreak="0">
+  <w:abstractNum w:abstractNumId="11" w15:restartNumberingAfterBreak="0">
     <w:nsid w:val="408861BF"/>
     <w:multiLevelType w:val="hybridMultilevel"/>
     <w:tmpl w:val="91BC3D7E"/>
@@ -37161,7 +39801,7 @@
       </w:rPr>
     </w:lvl>
   </w:abstractNum>
-  <w:abstractNum w:abstractNumId="10" w15:restartNumberingAfterBreak="0">
+  <w:abstractNum w:abstractNumId="12" w15:restartNumberingAfterBreak="0">
     <w:nsid w:val="42422963"/>
     <w:multiLevelType w:val="hybridMultilevel"/>
     <w:tmpl w:val="25906BC6"/>
@@ -37296,7 +39936,144 @@
       </w:rPr>
     </w:lvl>
   </w:abstractNum>
-  <w:abstractNum w:abstractNumId="11" w15:restartNumberingAfterBreak="0">
+  <w:abstractNum w:abstractNumId="13" w15:restartNumberingAfterBreak="0">
+    <w:nsid w:val="42A86EE4"/>
+    <w:multiLevelType w:val="hybridMultilevel"/>
+    <w:tmpl w:val="923A2046"/>
+    <w:lvl w:ilvl="0" w:tplc="0809000F">
+      <w:start w:val="1"/>
+      <w:numFmt w:val="decimal"/>
+      <w:lvlText w:val="%1."/>
+      <w:lvlJc w:val="left"/>
+      <w:pPr>
+        <w:tabs>
+          <w:tab w:val="num" w:pos="720"/>
+        </w:tabs>
+        <w:ind w:left="720" w:hanging="360"/>
+      </w:pPr>
+      <w:rPr>
+        <w:rFonts w:hint="default"/>
+      </w:rPr>
+    </w:lvl>
+    <w:lvl w:ilvl="1" w:tplc="A04E6464">
+      <w:start w:val="1"/>
+      <w:numFmt w:val="decimal"/>
+      <w:lvlText w:val="%2."/>
+      <w:lvlJc w:val="left"/>
+      <w:pPr>
+        <w:tabs>
+          <w:tab w:val="num" w:pos="1440"/>
+        </w:tabs>
+        <w:ind w:left="1440" w:hanging="360"/>
+      </w:pPr>
+    </w:lvl>
+    <w:lvl w:ilvl="2" w:tplc="D4126CE0" w:tentative="1">
+      <w:start w:val="1"/>
+      <w:numFmt w:val="bullet"/>
+      <w:lvlText w:val="•"/>
+      <w:lvlJc w:val="left"/>
+      <w:pPr>
+        <w:tabs>
+          <w:tab w:val="num" w:pos="2160"/>
+        </w:tabs>
+        <w:ind w:left="2160" w:hanging="360"/>
+      </w:pPr>
+      <w:rPr>
+        <w:rFonts w:ascii="Arial" w:hAnsi="Arial" w:hint="default"/>
+      </w:rPr>
+    </w:lvl>
+    <w:lvl w:ilvl="3" w:tplc="2CA63E7A" w:tentative="1">
+      <w:start w:val="1"/>
+      <w:numFmt w:val="bullet"/>
+      <w:lvlText w:val="•"/>
+      <w:lvlJc w:val="left"/>
+      <w:pPr>
+        <w:tabs>
+          <w:tab w:val="num" w:pos="2880"/>
+        </w:tabs>
+        <w:ind w:left="2880" w:hanging="360"/>
+      </w:pPr>
+      <w:rPr>
+        <w:rFonts w:ascii="Arial" w:hAnsi="Arial" w:hint="default"/>
+      </w:rPr>
+    </w:lvl>
+    <w:lvl w:ilvl="4" w:tplc="5AD0368E" w:tentative="1">
+      <w:start w:val="1"/>
+      <w:numFmt w:val="bullet"/>
+      <w:lvlText w:val="•"/>
+      <w:lvlJc w:val="left"/>
+      <w:pPr>
+        <w:tabs>
+          <w:tab w:val="num" w:pos="3600"/>
+        </w:tabs>
+        <w:ind w:left="3600" w:hanging="360"/>
+      </w:pPr>
+      <w:rPr>
+        <w:rFonts w:ascii="Arial" w:hAnsi="Arial" w:hint="default"/>
+      </w:rPr>
+    </w:lvl>
+    <w:lvl w:ilvl="5" w:tplc="6A128B96" w:tentative="1">
+      <w:start w:val="1"/>
+      <w:numFmt w:val="bullet"/>
+      <w:lvlText w:val="•"/>
+      <w:lvlJc w:val="left"/>
+      <w:pPr>
+        <w:tabs>
+          <w:tab w:val="num" w:pos="4320"/>
+        </w:tabs>
+        <w:ind w:left="4320" w:hanging="360"/>
+      </w:pPr>
+      <w:rPr>
+        <w:rFonts w:ascii="Arial" w:hAnsi="Arial" w:hint="default"/>
+      </w:rPr>
+    </w:lvl>
+    <w:lvl w:ilvl="6" w:tplc="794A9320" w:tentative="1">
+      <w:start w:val="1"/>
+      <w:numFmt w:val="bullet"/>
+      <w:lvlText w:val="•"/>
+      <w:lvlJc w:val="left"/>
+      <w:pPr>
+        <w:tabs>
+          <w:tab w:val="num" w:pos="5040"/>
+        </w:tabs>
+        <w:ind w:left="5040" w:hanging="360"/>
+      </w:pPr>
+      <w:rPr>
+        <w:rFonts w:ascii="Arial" w:hAnsi="Arial" w:hint="default"/>
+      </w:rPr>
+    </w:lvl>
+    <w:lvl w:ilvl="7" w:tplc="C6986CE0" w:tentative="1">
+      <w:start w:val="1"/>
+      <w:numFmt w:val="bullet"/>
+      <w:lvlText w:val="•"/>
+      <w:lvlJc w:val="left"/>
+      <w:pPr>
+        <w:tabs>
+          <w:tab w:val="num" w:pos="5760"/>
+        </w:tabs>
+        <w:ind w:left="5760" w:hanging="360"/>
+      </w:pPr>
+      <w:rPr>
+        <w:rFonts w:ascii="Arial" w:hAnsi="Arial" w:hint="default"/>
+      </w:rPr>
+    </w:lvl>
+    <w:lvl w:ilvl="8" w:tplc="6C2A199C" w:tentative="1">
+      <w:start w:val="1"/>
+      <w:numFmt w:val="bullet"/>
+      <w:lvlText w:val="•"/>
+      <w:lvlJc w:val="left"/>
+      <w:pPr>
+        <w:tabs>
+          <w:tab w:val="num" w:pos="6480"/>
+        </w:tabs>
+        <w:ind w:left="6480" w:hanging="360"/>
+      </w:pPr>
+      <w:rPr>
+        <w:rFonts w:ascii="Arial" w:hAnsi="Arial" w:hint="default"/>
+      </w:rPr>
+    </w:lvl>
+  </w:abstractNum>
+  <w:abstractNum w:abstractNumId="14" w15:restartNumberingAfterBreak="0">
     <w:nsid w:val="457F4EB8"/>
     <w:multiLevelType w:val="hybridMultilevel"/>
     <w:tmpl w:val="3CB2DBD4"/>
@@ -37436,7 +40213,7 @@
       </w:rPr>
     </w:lvl>
   </w:abstractNum>
-  <w:abstractNum w:abstractNumId="12" w15:restartNumberingAfterBreak="0">
+  <w:abstractNum w:abstractNumId="15" w15:restartNumberingAfterBreak="0">
     <w:nsid w:val="46E17401"/>
     <w:multiLevelType w:val="hybridMultilevel"/>
     <w:tmpl w:val="4B3EFEDE"/>
@@ -37549,7 +40326,7 @@
       </w:rPr>
     </w:lvl>
   </w:abstractNum>
-  <w:abstractNum w:abstractNumId="13" w15:restartNumberingAfterBreak="0">
+  <w:abstractNum w:abstractNumId="16" w15:restartNumberingAfterBreak="0">
     <w:nsid w:val="559E61C5"/>
     <w:multiLevelType w:val="hybridMultilevel"/>
     <w:tmpl w:val="1958A8BC"/>
@@ -37638,7 +40415,7 @@
       </w:pPr>
     </w:lvl>
   </w:abstractNum>
-  <w:abstractNum w:abstractNumId="14" w15:restartNumberingAfterBreak="0">
+  <w:abstractNum w:abstractNumId="17" w15:restartNumberingAfterBreak="0">
     <w:nsid w:val="58AC0D80"/>
     <w:multiLevelType w:val="hybridMultilevel"/>
     <w:tmpl w:val="5AF25EEC"/>
@@ -37727,7 +40504,7 @@
       </w:pPr>
     </w:lvl>
   </w:abstractNum>
-  <w:abstractNum w:abstractNumId="15" w15:restartNumberingAfterBreak="0">
+  <w:abstractNum w:abstractNumId="18" w15:restartNumberingAfterBreak="0">
     <w:nsid w:val="5CC53E34"/>
     <w:multiLevelType w:val="hybridMultilevel"/>
     <w:tmpl w:val="48902F4A"/>
@@ -37816,7 +40593,7 @@
       </w:pPr>
     </w:lvl>
   </w:abstractNum>
-  <w:abstractNum w:abstractNumId="16" w15:restartNumberingAfterBreak="0">
+  <w:abstractNum w:abstractNumId="19" w15:restartNumberingAfterBreak="0">
     <w:nsid w:val="618A3B6D"/>
     <w:multiLevelType w:val="hybridMultilevel"/>
     <w:tmpl w:val="28A255AA"/>
@@ -37929,7 +40706,7 @@
       </w:pPr>
     </w:lvl>
   </w:abstractNum>
-  <w:abstractNum w:abstractNumId="17" w15:restartNumberingAfterBreak="0">
+  <w:abstractNum w:abstractNumId="20" w15:restartNumberingAfterBreak="0">
     <w:nsid w:val="64B364D6"/>
     <w:multiLevelType w:val="hybridMultilevel"/>
     <w:tmpl w:val="83F27298"/>
@@ -38018,7 +40795,147 @@
       </w:pPr>
     </w:lvl>
   </w:abstractNum>
-  <w:abstractNum w:abstractNumId="18" w15:restartNumberingAfterBreak="0">
+  <w:abstractNum w:abstractNumId="21" w15:restartNumberingAfterBreak="0">
+    <w:nsid w:val="689723AF"/>
+    <w:multiLevelType w:val="hybridMultilevel"/>
+    <w:tmpl w:val="36303144"/>
+    <w:lvl w:ilvl="0" w:tplc="556206E4">
+      <w:start w:val="1"/>
+      <w:numFmt w:val="bullet"/>
+      <w:lvlText w:val="•"/>
+      <w:lvlJc w:val="left"/>
+      <w:pPr>
+        <w:tabs>
+          <w:tab w:val="num" w:pos="720"/>
+        </w:tabs>
+        <w:ind w:left="720" w:hanging="360"/>
+      </w:pPr>
+      <w:rPr>
+        <w:rFonts w:ascii="Arial" w:hAnsi="Arial" w:hint="default"/>
+      </w:rPr>
+    </w:lvl>
+    <w:lvl w:ilvl="1" w:tplc="A9165056">
+      <w:start w:val="-1"/>
+      <w:numFmt w:val="bullet"/>
+      <w:lvlText w:val="•"/>
+      <w:lvlJc w:val="left"/>
+      <w:pPr>
+        <w:tabs>
+          <w:tab w:val="num" w:pos="1440"/>
+        </w:tabs>
+        <w:ind w:left="1440" w:hanging="360"/>
+      </w:pPr>
+      <w:rPr>
+        <w:rFonts w:ascii="Arial" w:hAnsi="Arial" w:hint="default"/>
+      </w:rPr>
+    </w:lvl>
+    <w:lvl w:ilvl="2" w:tplc="6B8C658C" w:tentative="1">
+      <w:start w:val="1"/>
+      <w:numFmt w:val="bullet"/>
+      <w:lvlText w:val="•"/>
+      <w:lvlJc w:val="left"/>
+      <w:pPr>
+        <w:tabs>
+          <w:tab w:val="num" w:pos="2160"/>
+        </w:tabs>
+        <w:ind w:left="2160" w:hanging="360"/>
+      </w:pPr>
+      <w:rPr>
+        <w:rFonts w:ascii="Arial" w:hAnsi="Arial" w:hint="default"/>
+      </w:rPr>
+    </w:lvl>
+    <w:lvl w:ilvl="3" w:tplc="103C4A56" w:tentative="1">
+      <w:start w:val="1"/>
+      <w:numFmt w:val="bullet"/>
+      <w:lvlText w:val="•"/>
+      <w:lvlJc w:val="left"/>
+      <w:pPr>
+        <w:tabs>
+          <w:tab w:val="num" w:pos="2880"/>
+        </w:tabs>
+        <w:ind w:left="2880" w:hanging="360"/>
+      </w:pPr>
+      <w:rPr>
+        <w:rFonts w:ascii="Arial" w:hAnsi="Arial" w:hint="default"/>
+      </w:rPr>
+    </w:lvl>
+    <w:lvl w:ilvl="4" w:tplc="31A88B98" w:tentative="1">
+      <w:start w:val="1"/>
+      <w:numFmt w:val="bullet"/>
+      <w:lvlText w:val="•"/>
+      <w:lvlJc w:val="left"/>
+      <w:pPr>
+        <w:tabs>
+          <w:tab w:val="num" w:pos="3600"/>
+        </w:tabs>
+        <w:ind w:left="3600" w:hanging="360"/>
+      </w:pPr>
+      <w:rPr>
+        <w:rFonts w:ascii="Arial" w:hAnsi="Arial" w:hint="default"/>
+      </w:rPr>
+    </w:lvl>
+    <w:lvl w:ilvl="5" w:tplc="C41E2DB4" w:tentative="1">
+      <w:start w:val="1"/>
+      <w:numFmt w:val="bullet"/>
+      <w:lvlText w:val="•"/>
+      <w:lvlJc w:val="left"/>
+      <w:pPr>
+        <w:tabs>
+          <w:tab w:val="num" w:pos="4320"/>
+        </w:tabs>
+        <w:ind w:left="4320" w:hanging="360"/>
+      </w:pPr>
+      <w:rPr>
+        <w:rFonts w:ascii="Arial" w:hAnsi="Arial" w:hint="default"/>
+      </w:rPr>
+    </w:lvl>
+    <w:lvl w:ilvl="6" w:tplc="A8BCD2B4" w:tentative="1">
+      <w:start w:val="1"/>
+      <w:numFmt w:val="bullet"/>
+      <w:lvlText w:val="•"/>
+      <w:lvlJc w:val="left"/>
+      <w:pPr>
+        <w:tabs>
+          <w:tab w:val="num" w:pos="5040"/>
+        </w:tabs>
+        <w:ind w:left="5040" w:hanging="360"/>
+      </w:pPr>
+      <w:rPr>
+        <w:rFonts w:ascii="Arial" w:hAnsi="Arial" w:hint="default"/>
+      </w:rPr>
+    </w:lvl>
+    <w:lvl w:ilvl="7" w:tplc="CCA0C74A" w:tentative="1">
+      <w:start w:val="1"/>
+      <w:numFmt w:val="bullet"/>
+      <w:lvlText w:val="•"/>
+      <w:lvlJc w:val="left"/>
+      <w:pPr>
+        <w:tabs>
+          <w:tab w:val="num" w:pos="5760"/>
+        </w:tabs>
+        <w:ind w:left="5760" w:hanging="360"/>
+      </w:pPr>
+      <w:rPr>
+        <w:rFonts w:ascii="Arial" w:hAnsi="Arial" w:hint="default"/>
+      </w:rPr>
+    </w:lvl>
+    <w:lvl w:ilvl="8" w:tplc="FA0A19C8" w:tentative="1">
+      <w:start w:val="1"/>
+      <w:numFmt w:val="bullet"/>
+      <w:lvlText w:val="•"/>
+      <w:lvlJc w:val="left"/>
+      <w:pPr>
+        <w:tabs>
+          <w:tab w:val="num" w:pos="6480"/>
+        </w:tabs>
+        <w:ind w:left="6480" w:hanging="360"/>
+      </w:pPr>
+      <w:rPr>
+        <w:rFonts w:ascii="Arial" w:hAnsi="Arial" w:hint="default"/>
+      </w:rPr>
+    </w:lvl>
+  </w:abstractNum>
+  <w:abstractNum w:abstractNumId="22" w15:restartNumberingAfterBreak="0">
     <w:nsid w:val="6B5D2C5C"/>
     <w:multiLevelType w:val="hybridMultilevel"/>
     <w:tmpl w:val="4470E36E"/>
@@ -38107,7 +41024,7 @@
       </w:pPr>
     </w:lvl>
   </w:abstractNum>
-  <w:abstractNum w:abstractNumId="19" w15:restartNumberingAfterBreak="0">
+  <w:abstractNum w:abstractNumId="23" w15:restartNumberingAfterBreak="0">
     <w:nsid w:val="70FB1FD6"/>
     <w:multiLevelType w:val="hybridMultilevel"/>
     <w:tmpl w:val="1ED4075A"/>
@@ -38193,7 +41110,7 @@
       </w:pPr>
     </w:lvl>
   </w:abstractNum>
-  <w:abstractNum w:abstractNumId="20" w15:restartNumberingAfterBreak="0">
+  <w:abstractNum w:abstractNumId="24" w15:restartNumberingAfterBreak="0">
     <w:nsid w:val="71F22E15"/>
     <w:multiLevelType w:val="hybridMultilevel"/>
     <w:tmpl w:val="3E000078"/>
@@ -38328,7 +41245,7 @@
       </w:rPr>
     </w:lvl>
   </w:abstractNum>
-  <w:abstractNum w:abstractNumId="21" w15:restartNumberingAfterBreak="0">
+  <w:abstractNum w:abstractNumId="25" w15:restartNumberingAfterBreak="0">
     <w:nsid w:val="72A50506"/>
     <w:multiLevelType w:val="multilevel"/>
     <w:tmpl w:val="EEA4A36E"/>
@@ -38441,7 +41358,7 @@
       </w:pPr>
     </w:lvl>
   </w:abstractNum>
-  <w:abstractNum w:abstractNumId="22" w15:restartNumberingAfterBreak="0">
+  <w:abstractNum w:abstractNumId="26" w15:restartNumberingAfterBreak="0">
     <w:nsid w:val="75C844A9"/>
     <w:multiLevelType w:val="hybridMultilevel"/>
     <w:tmpl w:val="8AAEB3F6"/>
@@ -38527,7 +41444,7 @@
       </w:pPr>
     </w:lvl>
   </w:abstractNum>
-  <w:abstractNum w:abstractNumId="23" w15:restartNumberingAfterBreak="0">
+  <w:abstractNum w:abstractNumId="27" w15:restartNumberingAfterBreak="0">
     <w:nsid w:val="767D72AB"/>
     <w:multiLevelType w:val="hybridMultilevel"/>
     <w:tmpl w:val="56D2334A"/>
@@ -38640,7 +41557,147 @@
       </w:rPr>
     </w:lvl>
   </w:abstractNum>
-  <w:abstractNum w:abstractNumId="24" w15:restartNumberingAfterBreak="0">
+  <w:abstractNum w:abstractNumId="28" w15:restartNumberingAfterBreak="0">
+    <w:nsid w:val="78DA1F64"/>
+    <w:multiLevelType w:val="hybridMultilevel"/>
+    <w:tmpl w:val="E488B764"/>
+    <w:lvl w:ilvl="0" w:tplc="1C3EB85E">
+      <w:start w:val="1"/>
+      <w:numFmt w:val="bullet"/>
+      <w:lvlText w:val="•"/>
+      <w:lvlJc w:val="left"/>
+      <w:pPr>
+        <w:tabs>
+          <w:tab w:val="num" w:pos="720"/>
+        </w:tabs>
+        <w:ind w:left="720" w:hanging="360"/>
+      </w:pPr>
+      <w:rPr>
+        <w:rFonts w:ascii="Arial" w:hAnsi="Arial" w:hint="default"/>
+      </w:rPr>
+    </w:lvl>
+    <w:lvl w:ilvl="1" w:tplc="8A5C82F0">
+      <w:start w:val="1"/>
+      <w:numFmt w:val="bullet"/>
+      <w:lvlText w:val="•"/>
+      <w:lvlJc w:val="left"/>
+      <w:pPr>
+        <w:tabs>
+          <w:tab w:val="num" w:pos="1440"/>
+        </w:tabs>
+        <w:ind w:left="1440" w:hanging="360"/>
+      </w:pPr>
+      <w:rPr>
+        <w:rFonts w:ascii="Arial" w:hAnsi="Arial" w:hint="default"/>
+      </w:rPr>
+    </w:lvl>
+    <w:lvl w:ilvl="2" w:tplc="AD4CE40A" w:tentative="1">
+      <w:start w:val="1"/>
+      <w:numFmt w:val="bullet"/>
+      <w:lvlText w:val="•"/>
+      <w:lvlJc w:val="left"/>
+      <w:pPr>
+        <w:tabs>
+          <w:tab w:val="num" w:pos="2160"/>
+        </w:tabs>
+        <w:ind w:left="2160" w:hanging="360"/>
+      </w:pPr>
+      <w:rPr>
+        <w:rFonts w:ascii="Arial" w:hAnsi="Arial" w:hint="default"/>
+      </w:rPr>
+    </w:lvl>
+    <w:lvl w:ilvl="3" w:tplc="F69EB498" w:tentative="1">
+      <w:start w:val="1"/>
+      <w:numFmt w:val="bullet"/>
+      <w:lvlText w:val="•"/>
+      <w:lvlJc w:val="left"/>
+      <w:pPr>
+        <w:tabs>
+          <w:tab w:val="num" w:pos="2880"/>
+        </w:tabs>
+        <w:ind w:left="2880" w:hanging="360"/>
+      </w:pPr>
+      <w:rPr>
+        <w:rFonts w:ascii="Arial" w:hAnsi="Arial" w:hint="default"/>
+      </w:rPr>
+    </w:lvl>
+    <w:lvl w:ilvl="4" w:tplc="DA50ED94" w:tentative="1">
+      <w:start w:val="1"/>
+      <w:numFmt w:val="bullet"/>
+      <w:lvlText w:val="•"/>
+      <w:lvlJc w:val="left"/>
+      <w:pPr>
+        <w:tabs>
+          <w:tab w:val="num" w:pos="3600"/>
+        </w:tabs>
+        <w:ind w:left="3600" w:hanging="360"/>
+      </w:pPr>
+      <w:rPr>
+        <w:rFonts w:ascii="Arial" w:hAnsi="Arial" w:hint="default"/>
+      </w:rPr>
+    </w:lvl>
+    <w:lvl w:ilvl="5" w:tplc="0750D2D0" w:tentative="1">
+      <w:start w:val="1"/>
+      <w:numFmt w:val="bullet"/>
+      <w:lvlText w:val="•"/>
+      <w:lvlJc w:val="left"/>
+      <w:pPr>
+        <w:tabs>
+          <w:tab w:val="num" w:pos="4320"/>
+        </w:tabs>
+        <w:ind w:left="4320" w:hanging="360"/>
+      </w:pPr>
+      <w:rPr>
+        <w:rFonts w:ascii="Arial" w:hAnsi="Arial" w:hint="default"/>
+      </w:rPr>
+    </w:lvl>
+    <w:lvl w:ilvl="6" w:tplc="0E4A9022" w:tentative="1">
+      <w:start w:val="1"/>
+      <w:numFmt w:val="bullet"/>
+      <w:lvlText w:val="•"/>
+      <w:lvlJc w:val="left"/>
+      <w:pPr>
+        <w:tabs>
+          <w:tab w:val="num" w:pos="5040"/>
+        </w:tabs>
+        <w:ind w:left="5040" w:hanging="360"/>
+      </w:pPr>
+      <w:rPr>
+        <w:rFonts w:ascii="Arial" w:hAnsi="Arial" w:hint="default"/>
+      </w:rPr>
+    </w:lvl>
+    <w:lvl w:ilvl="7" w:tplc="FEE6737C" w:tentative="1">
+      <w:start w:val="1"/>
+      <w:numFmt w:val="bullet"/>
+      <w:lvlText w:val="•"/>
+      <w:lvlJc w:val="left"/>
+      <w:pPr>
+        <w:tabs>
+          <w:tab w:val="num" w:pos="5760"/>
+        </w:tabs>
+        <w:ind w:left="5760" w:hanging="360"/>
+      </w:pPr>
+      <w:rPr>
+        <w:rFonts w:ascii="Arial" w:hAnsi="Arial" w:hint="default"/>
+      </w:rPr>
+    </w:lvl>
+    <w:lvl w:ilvl="8" w:tplc="C7DA8606" w:tentative="1">
+      <w:start w:val="1"/>
+      <w:numFmt w:val="bullet"/>
+      <w:lvlText w:val="•"/>
+      <w:lvlJc w:val="left"/>
+      <w:pPr>
+        <w:tabs>
+          <w:tab w:val="num" w:pos="6480"/>
+        </w:tabs>
+        <w:ind w:left="6480" w:hanging="360"/>
+      </w:pPr>
+      <w:rPr>
+        <w:rFonts w:ascii="Arial" w:hAnsi="Arial" w:hint="default"/>
+      </w:rPr>
+    </w:lvl>
+  </w:abstractNum>
+  <w:abstractNum w:abstractNumId="29" w15:restartNumberingAfterBreak="0">
     <w:nsid w:val="7A747BEA"/>
     <w:multiLevelType w:val="multilevel"/>
     <w:tmpl w:val="08090025"/>
@@ -38735,7 +41792,7 @@
       </w:pPr>
     </w:lvl>
   </w:abstractNum>
-  <w:abstractNum w:abstractNumId="25" w15:restartNumberingAfterBreak="0">
+  <w:abstractNum w:abstractNumId="30" w15:restartNumberingAfterBreak="0">
     <w:nsid w:val="7B3F7D2D"/>
     <w:multiLevelType w:val="hybridMultilevel"/>
     <w:tmpl w:val="D714A5B8"/>
@@ -38850,34 +41907,34 @@
     <w:abstractNumId w:val="2"/>
   </w:num>
   <w:num w:numId="2">
-    <w:abstractNumId w:val="8"/>
+    <w:abstractNumId w:val="10"/>
   </w:num>
   <w:num w:numId="3">
-    <w:abstractNumId w:val="24"/>
+    <w:abstractNumId w:val="29"/>
   </w:num>
   <w:num w:numId="4">
+    <w:abstractNumId w:val="30"/>
+  </w:num>
+  <w:num w:numId="5">
+    <w:abstractNumId w:val="11"/>
+  </w:num>
+  <w:num w:numId="6">
+    <w:abstractNumId w:val="27"/>
+  </w:num>
+  <w:num w:numId="7">
+    <w:abstractNumId w:val="12"/>
+  </w:num>
+  <w:num w:numId="8">
+    <w:abstractNumId w:val="22"/>
+  </w:num>
+  <w:num w:numId="9">
     <w:abstractNumId w:val="25"/>
   </w:num>
-  <w:num w:numId="5">
-    <w:abstractNumId w:val="9"/>
-  </w:num>
-  <w:num w:numId="6">
-    <w:abstractNumId w:val="23"/>
-  </w:num>
-  <w:num w:numId="7">
-    <w:abstractNumId w:val="10"/>
-  </w:num>
-  <w:num w:numId="8">
-    <w:abstractNumId w:val="18"/>
-  </w:num>
-  <w:num w:numId="9">
-    <w:abstractNumId w:val="21"/>
-  </w:num>
   <w:num w:numId="10">
-    <w:abstractNumId w:val="22"/>
+    <w:abstractNumId w:val="26"/>
   </w:num>
   <w:num w:numId="11">
-    <w:abstractNumId w:val="6"/>
+    <w:abstractNumId w:val="8"/>
   </w:num>
   <w:num w:numId="12">
     <w:abstractNumId w:val="0"/>
@@ -38886,43 +41943,58 @@
     <w:abstractNumId w:val="1"/>
   </w:num>
   <w:num w:numId="14">
-    <w:abstractNumId w:val="11"/>
+    <w:abstractNumId w:val="14"/>
   </w:num>
   <w:num w:numId="15">
-    <w:abstractNumId w:val="14"/>
+    <w:abstractNumId w:val="17"/>
   </w:num>
   <w:num w:numId="16">
-    <w:abstractNumId w:val="17"/>
+    <w:abstractNumId w:val="20"/>
   </w:num>
   <w:num w:numId="17">
-    <w:abstractNumId w:val="4"/>
+    <w:abstractNumId w:val="5"/>
   </w:num>
   <w:num w:numId="18">
+    <w:abstractNumId w:val="18"/>
+  </w:num>
+  <w:num w:numId="19">
+    <w:abstractNumId w:val="23"/>
+  </w:num>
+  <w:num w:numId="20">
+    <w:abstractNumId w:val="24"/>
+  </w:num>
+  <w:num w:numId="21">
+    <w:abstractNumId w:val="6"/>
+  </w:num>
+  <w:num w:numId="22">
     <w:abstractNumId w:val="15"/>
   </w:num>
-  <w:num w:numId="19">
+  <w:num w:numId="23">
     <w:abstractNumId w:val="19"/>
   </w:num>
-  <w:num w:numId="20">
-    <w:abstractNumId w:val="20"/>
-  </w:num>
-  <w:num w:numId="21">
-    <w:abstractNumId w:val="5"/>
-  </w:num>
-  <w:num w:numId="22">
-    <w:abstractNumId w:val="12"/>
-  </w:num>
-  <w:num w:numId="23">
-    <w:abstractNumId w:val="16"/>
-  </w:num>
   <w:num w:numId="24">
-    <w:abstractNumId w:val="7"/>
+    <w:abstractNumId w:val="9"/>
   </w:num>
   <w:num w:numId="25">
     <w:abstractNumId w:val="3"/>
   </w:num>
   <w:num w:numId="26">
+    <w:abstractNumId w:val="16"/>
+  </w:num>
+  <w:num w:numId="27">
+    <w:abstractNumId w:val="28"/>
+  </w:num>
+  <w:num w:numId="28">
     <w:abstractNumId w:val="13"/>
+  </w:num>
+  <w:num w:numId="29">
+    <w:abstractNumId w:val="4"/>
+  </w:num>
+  <w:num w:numId="30">
+    <w:abstractNumId w:val="7"/>
+  </w:num>
+  <w:num w:numId="31">
+    <w:abstractNumId w:val="21"/>
   </w:num>
 </w:numbering>
 </file>
@@ -39570,7 +42642,6 @@
   <w:style w:type="character" w:default="1" w:styleId="DefaultParagraphFont">
     <w:name w:val="Default Paragraph Font"/>
     <w:uiPriority w:val="1"/>
-    <w:semiHidden/>
     <w:unhideWhenUsed/>
   </w:style>
   <w:style w:type="table" w:default="1" w:styleId="TableNormal">

</xml_diff>

<commit_message>
Minor changes to user notes
Updated user documentation for the tpss class to indicate the first derivative constraint applied to each knot.
</commit_message>
<xml_diff>
--- a/RegFitUserNotes.docx
+++ b/RegFitUserNotes.docx
@@ -9911,27 +9911,14 @@
       <w:r>
         <w:t xml:space="preserve">Figure </w:t>
       </w:r>
-      <w:r>
-        <w:fldChar w:fldCharType="begin"/>
-      </w:r>
-      <w:r>
-        <w:instrText xml:space="preserve"> SEQ Figure \* ARABIC </w:instrText>
-      </w:r>
-      <w:r>
-        <w:fldChar w:fldCharType="separate"/>
-      </w:r>
-      <w:r>
-        <w:rPr>
-          <w:noProof/>
-        </w:rPr>
-        <w:t>1</w:t>
-      </w:r>
-      <w:r>
-        <w:rPr>
-          <w:noProof/>
-        </w:rPr>
-        <w:fldChar w:fldCharType="end"/>
-      </w:r>
+      <w:fldSimple w:instr=" SEQ Figure \* ARABIC ">
+        <w:r>
+          <w:rPr>
+            <w:noProof/>
+          </w:rPr>
+          <w:t>1</w:t>
+        </w:r>
+      </w:fldSimple>
       <w:bookmarkEnd w:id="13"/>
       <w:r>
         <w:t>: Class diagram depicting composition. Both child classes are stored as properties of the parent. The solid blue diamond is the symbol for composition.</w:t>
@@ -10097,27 +10084,14 @@
       <w:r>
         <w:t xml:space="preserve">Figure </w:t>
       </w:r>
-      <w:r>
-        <w:fldChar w:fldCharType="begin"/>
-      </w:r>
-      <w:r>
-        <w:instrText xml:space="preserve"> SEQ Figure \* ARABIC </w:instrText>
-      </w:r>
-      <w:r>
-        <w:fldChar w:fldCharType="separate"/>
-      </w:r>
-      <w:r>
-        <w:rPr>
-          <w:noProof/>
-        </w:rPr>
-        <w:t>2</w:t>
-      </w:r>
-      <w:r>
-        <w:rPr>
-          <w:noProof/>
-        </w:rPr>
-        <w:fldChar w:fldCharType="end"/>
-      </w:r>
+      <w:fldSimple w:instr=" SEQ Figure \* ARABIC ">
+        <w:r>
+          <w:rPr>
+            <w:noProof/>
+          </w:rPr>
+          <w:t>2</w:t>
+        </w:r>
+      </w:fldSimple>
       <w:bookmarkEnd w:id="15"/>
       <w:r>
         <w:t>: High-Level Package Architecture Depicting the Relationship Among Classes</w:t>
@@ -10339,27 +10313,14 @@
       <w:r>
         <w:t xml:space="preserve">Figure </w:t>
       </w:r>
-      <w:r>
-        <w:fldChar w:fldCharType="begin"/>
-      </w:r>
-      <w:r>
-        <w:instrText xml:space="preserve"> SEQ Figure \* ARABIC </w:instrText>
-      </w:r>
-      <w:r>
-        <w:fldChar w:fldCharType="separate"/>
-      </w:r>
-      <w:r>
-        <w:rPr>
-          <w:noProof/>
-        </w:rPr>
-        <w:t>3</w:t>
-      </w:r>
-      <w:r>
-        <w:rPr>
-          <w:noProof/>
-        </w:rPr>
-        <w:fldChar w:fldCharType="end"/>
-      </w:r>
+      <w:fldSimple w:instr=" SEQ Figure \* ARABIC ">
+        <w:r>
+          <w:rPr>
+            <w:noProof/>
+          </w:rPr>
+          <w:t>3</w:t>
+        </w:r>
+      </w:fldSimple>
       <w:bookmarkEnd w:id="17"/>
       <w:r>
         <w:t>: Template Method Class Architecture</w:t>
@@ -10568,27 +10529,14 @@
       <w:r>
         <w:t xml:space="preserve">Figure </w:t>
       </w:r>
-      <w:r>
-        <w:fldChar w:fldCharType="begin"/>
-      </w:r>
-      <w:r>
-        <w:instrText xml:space="preserve"> SEQ Figure \* ARABIC </w:instrText>
-      </w:r>
-      <w:r>
-        <w:fldChar w:fldCharType="separate"/>
-      </w:r>
-      <w:r>
-        <w:rPr>
-          <w:noProof/>
-        </w:rPr>
-        <w:t>4</w:t>
-      </w:r>
-      <w:r>
-        <w:rPr>
-          <w:noProof/>
-        </w:rPr>
-        <w:fldChar w:fldCharType="end"/>
-      </w:r>
+      <w:fldSimple w:instr=" SEQ Figure \* ARABIC ">
+        <w:r>
+          <w:rPr>
+            <w:noProof/>
+          </w:rPr>
+          <w:t>4</w:t>
+        </w:r>
+      </w:fldSimple>
       <w:bookmarkEnd w:id="19"/>
       <w:r>
         <w:t>: Schematic for the strategy pattern. The desired algorithm is selected at run-time from a family of related algorithms.</w:t>
@@ -11982,27 +11930,14 @@
       <w:r>
         <w:t xml:space="preserve">Figure </w:t>
       </w:r>
-      <w:r>
-        <w:fldChar w:fldCharType="begin"/>
-      </w:r>
-      <w:r>
-        <w:instrText xml:space="preserve"> SEQ Figure \* ARABIC </w:instrText>
-      </w:r>
-      <w:r>
-        <w:fldChar w:fldCharType="separate"/>
-      </w:r>
-      <w:r>
-        <w:rPr>
-          <w:noProof/>
-        </w:rPr>
-        <w:t>5</w:t>
-      </w:r>
-      <w:r>
-        <w:rPr>
-          <w:noProof/>
-        </w:rPr>
-        <w:fldChar w:fldCharType="end"/>
-      </w:r>
+      <w:fldSimple w:instr=" SEQ Figure \* ARABIC ">
+        <w:r>
+          <w:rPr>
+            <w:noProof/>
+          </w:rPr>
+          <w:t>5</w:t>
+        </w:r>
+      </w:fldSimple>
       <w:bookmarkEnd w:id="24"/>
       <w:r>
         <w:t>: Optimal hyper-parameter estimation classes</w:t>
@@ -12144,27 +12079,14 @@
       <w:r>
         <w:t xml:space="preserve">Table </w:t>
       </w:r>
-      <w:r>
-        <w:fldChar w:fldCharType="begin"/>
-      </w:r>
-      <w:r>
-        <w:instrText xml:space="preserve"> SEQ Table \* ARABIC </w:instrText>
-      </w:r>
-      <w:r>
-        <w:fldChar w:fldCharType="separate"/>
-      </w:r>
-      <w:r>
-        <w:rPr>
-          <w:noProof/>
-        </w:rPr>
-        <w:t>1</w:t>
-      </w:r>
-      <w:r>
-        <w:rPr>
-          <w:noProof/>
-        </w:rPr>
-        <w:fldChar w:fldCharType="end"/>
-      </w:r>
+      <w:fldSimple w:instr=" SEQ Table \* ARABIC ">
+        <w:r>
+          <w:rPr>
+            <w:noProof/>
+          </w:rPr>
+          <w:t>1</w:t>
+        </w:r>
+      </w:fldSimple>
       <w:bookmarkEnd w:id="25"/>
       <w:r>
         <w:t>: Abstract members for implementation in concrete hyper-parameter estimation classes</w:t>
@@ -13420,27 +13342,14 @@
       <w:r>
         <w:t xml:space="preserve">Figure </w:t>
       </w:r>
-      <w:r>
-        <w:fldChar w:fldCharType="begin"/>
-      </w:r>
-      <w:r>
-        <w:instrText xml:space="preserve"> SEQ Figure \* ARABIC </w:instrText>
-      </w:r>
-      <w:r>
-        <w:fldChar w:fldCharType="separate"/>
-      </w:r>
-      <w:r>
-        <w:rPr>
-          <w:noProof/>
-        </w:rPr>
-        <w:t>6</w:t>
-      </w:r>
-      <w:r>
-        <w:rPr>
-          <w:noProof/>
-        </w:rPr>
-        <w:fldChar w:fldCharType="end"/>
-      </w:r>
+      <w:fldSimple w:instr=" SEQ Figure \* ARABIC ">
+        <w:r>
+          <w:rPr>
+            <w:noProof/>
+          </w:rPr>
+          <w:t>6</w:t>
+        </w:r>
+      </w:fldSimple>
       <w:bookmarkEnd w:id="28"/>
       <w:r>
         <w:t>:</w:t>
@@ -13894,27 +13803,14 @@
       <w:r>
         <w:t xml:space="preserve">Table </w:t>
       </w:r>
-      <w:r>
-        <w:fldChar w:fldCharType="begin"/>
-      </w:r>
-      <w:r>
-        <w:instrText xml:space="preserve"> SEQ Table \* ARABIC </w:instrText>
-      </w:r>
-      <w:r>
-        <w:fldChar w:fldCharType="separate"/>
-      </w:r>
-      <w:r>
-        <w:rPr>
-          <w:noProof/>
-        </w:rPr>
-        <w:t>2</w:t>
-      </w:r>
-      <w:r>
-        <w:rPr>
-          <w:noProof/>
-        </w:rPr>
-        <w:fldChar w:fldCharType="end"/>
-      </w:r>
+      <w:fldSimple w:instr=" SEQ Table \* ARABIC ">
+        <w:r>
+          <w:rPr>
+            <w:noProof/>
+          </w:rPr>
+          <w:t>2</w:t>
+        </w:r>
+      </w:fldSimple>
       <w:bookmarkEnd w:id="30"/>
       <w:r>
         <w:t xml:space="preserve">: Abstract members for implementation in </w:t>
@@ -19438,7 +19334,7 @@
           <v:shape id="_x0000_i1025" type="#_x0000_t75" style="width:32.25pt;height:17.25pt" o:ole="">
             <v:imagedata r:id="rId15" o:title=""/>
           </v:shape>
-          <o:OLEObject Type="Embed" ProgID="Equation.3" ShapeID="_x0000_i1025" DrawAspect="Content" ObjectID="_1656762513" r:id="rId16"/>
+          <o:OLEObject Type="Embed" ProgID="Equation.3" ShapeID="_x0000_i1025" DrawAspect="Content" ObjectID="_1656950211" r:id="rId16"/>
         </w:object>
       </w:r>
       <w:r>
@@ -19702,7 +19598,7 @@
           <v:shape id="_x0000_i1026" type="#_x0000_t75" style="width:123pt;height:18pt" o:ole="">
             <v:imagedata r:id="rId17" o:title=""/>
           </v:shape>
-          <o:OLEObject Type="Embed" ProgID="Equation.3" ShapeID="_x0000_i1026" DrawAspect="Content" ObjectID="_1656762514" r:id="rId18"/>
+          <o:OLEObject Type="Embed" ProgID="Equation.3" ShapeID="_x0000_i1026" DrawAspect="Content" ObjectID="_1656950212" r:id="rId18"/>
         </w:object>
       </w:r>
       <w:r>
@@ -19716,7 +19612,7 @@
           <v:shape id="_x0000_i1027" type="#_x0000_t75" style="width:132.75pt;height:18pt" o:ole="">
             <v:imagedata r:id="rId19" o:title=""/>
           </v:shape>
-          <o:OLEObject Type="Embed" ProgID="Equation.3" ShapeID="_x0000_i1027" DrawAspect="Content" ObjectID="_1656762515" r:id="rId20"/>
+          <o:OLEObject Type="Embed" ProgID="Equation.3" ShapeID="_x0000_i1027" DrawAspect="Content" ObjectID="_1656950213" r:id="rId20"/>
         </w:object>
       </w:r>
       <w:r>
@@ -20121,7 +20017,7 @@
           <v:shape id="_x0000_i1028" type="#_x0000_t75" style="width:15pt;height:18.75pt" o:ole="">
             <v:imagedata r:id="rId21" o:title=""/>
           </v:shape>
-          <o:OLEObject Type="Embed" ProgID="Equation.3" ShapeID="_x0000_i1028" DrawAspect="Content" ObjectID="_1656762516" r:id="rId22"/>
+          <o:OLEObject Type="Embed" ProgID="Equation.3" ShapeID="_x0000_i1028" DrawAspect="Content" ObjectID="_1656950214" r:id="rId22"/>
         </w:object>
       </w:r>
       <w:r>
@@ -20789,7 +20685,7 @@
           <v:shape id="_x0000_i1029" type="#_x0000_t75" style="width:129pt;height:18.75pt" o:ole="">
             <v:imagedata r:id="rId23" o:title=""/>
           </v:shape>
-          <o:OLEObject Type="Embed" ProgID="Equation.3" ShapeID="_x0000_i1029" DrawAspect="Content" ObjectID="_1656762517" r:id="rId24"/>
+          <o:OLEObject Type="Embed" ProgID="Equation.3" ShapeID="_x0000_i1029" DrawAspect="Content" ObjectID="_1656950215" r:id="rId24"/>
         </w:object>
       </w:r>
       <w:r>
@@ -20807,7 +20703,7 @@
           <v:shape id="_x0000_i1030" type="#_x0000_t75" style="width:51pt;height:18.75pt" o:ole="">
             <v:imagedata r:id="rId25" o:title=""/>
           </v:shape>
-          <o:OLEObject Type="Embed" ProgID="Equation.3" ShapeID="_x0000_i1030" DrawAspect="Content" ObjectID="_1656762518" r:id="rId26"/>
+          <o:OLEObject Type="Embed" ProgID="Equation.3" ShapeID="_x0000_i1030" DrawAspect="Content" ObjectID="_1656950216" r:id="rId26"/>
         </w:object>
       </w:r>
       <w:r>
@@ -20825,7 +20721,7 @@
           <v:shape id="_x0000_i1031" type="#_x0000_t75" style="width:24.75pt;height:14.25pt" o:ole="">
             <v:imagedata r:id="rId27" o:title=""/>
           </v:shape>
-          <o:OLEObject Type="Embed" ProgID="Equation.3" ShapeID="_x0000_i1031" DrawAspect="Content" ObjectID="_1656762519" r:id="rId28"/>
+          <o:OLEObject Type="Embed" ProgID="Equation.3" ShapeID="_x0000_i1031" DrawAspect="Content" ObjectID="_1656950217" r:id="rId28"/>
         </w:object>
       </w:r>
       <w:r>
@@ -21047,7 +20943,7 @@
           <v:shape id="_x0000_i1032" type="#_x0000_t75" style="width:27.75pt;height:14.25pt" o:ole="">
             <v:imagedata r:id="rId29" o:title=""/>
           </v:shape>
-          <o:OLEObject Type="Embed" ProgID="Equation.3" ShapeID="_x0000_i1032" DrawAspect="Content" ObjectID="_1656762520" r:id="rId30"/>
+          <o:OLEObject Type="Embed" ProgID="Equation.3" ShapeID="_x0000_i1032" DrawAspect="Content" ObjectID="_1656950218" r:id="rId30"/>
         </w:object>
       </w:r>
       <w:r>
@@ -21149,7 +21045,7 @@
           <v:shape id="_x0000_i1033" type="#_x0000_t75" style="width:44.25pt;height:18.75pt" o:ole="">
             <v:imagedata r:id="rId31" o:title=""/>
           </v:shape>
-          <o:OLEObject Type="Embed" ProgID="Equation.3" ShapeID="_x0000_i1033" DrawAspect="Content" ObjectID="_1656762521" r:id="rId32"/>
+          <o:OLEObject Type="Embed" ProgID="Equation.3" ShapeID="_x0000_i1033" DrawAspect="Content" ObjectID="_1656950219" r:id="rId32"/>
         </w:object>
       </w:r>
       <w:r>
@@ -21163,7 +21059,7 @@
           <v:shape id="_x0000_i1034" type="#_x0000_t75" style="width:35.25pt;height:17.25pt" o:ole="">
             <v:imagedata r:id="rId33" o:title=""/>
           </v:shape>
-          <o:OLEObject Type="Embed" ProgID="Equation.3" ShapeID="_x0000_i1034" DrawAspect="Content" ObjectID="_1656762522" r:id="rId34"/>
+          <o:OLEObject Type="Embed" ProgID="Equation.3" ShapeID="_x0000_i1034" DrawAspect="Content" ObjectID="_1656950220" r:id="rId34"/>
         </w:object>
       </w:r>
       <w:r>
@@ -21270,27 +21166,14 @@
       <w:r>
         <w:t xml:space="preserve">Figure </w:t>
       </w:r>
-      <w:r>
-        <w:fldChar w:fldCharType="begin"/>
-      </w:r>
-      <w:r>
-        <w:instrText xml:space="preserve"> SEQ Figure \* ARABIC </w:instrText>
-      </w:r>
-      <w:r>
-        <w:fldChar w:fldCharType="separate"/>
-      </w:r>
-      <w:r>
-        <w:rPr>
-          <w:noProof/>
-        </w:rPr>
-        <w:t>7</w:t>
-      </w:r>
-      <w:r>
-        <w:rPr>
-          <w:noProof/>
-        </w:rPr>
-        <w:fldChar w:fldCharType="end"/>
-      </w:r>
+      <w:fldSimple w:instr=" SEQ Figure \* ARABIC ">
+        <w:r>
+          <w:rPr>
+            <w:noProof/>
+          </w:rPr>
+          <w:t>7</w:t>
+        </w:r>
+      </w:fldSimple>
       <w:bookmarkEnd w:id="38"/>
       <w:r>
         <w:t xml:space="preserve">: B-spline basis functions for </w:t>
@@ -21456,27 +21339,14 @@
       <w:r>
         <w:t xml:space="preserve">Figure </w:t>
       </w:r>
-      <w:r>
-        <w:fldChar w:fldCharType="begin"/>
-      </w:r>
-      <w:r>
-        <w:instrText xml:space="preserve"> SEQ Figure \* ARABIC </w:instrText>
-      </w:r>
-      <w:r>
-        <w:fldChar w:fldCharType="separate"/>
-      </w:r>
-      <w:r>
-        <w:rPr>
-          <w:noProof/>
-        </w:rPr>
-        <w:t>8</w:t>
-      </w:r>
-      <w:r>
-        <w:rPr>
-          <w:noProof/>
-        </w:rPr>
-        <w:fldChar w:fldCharType="end"/>
-      </w:r>
+      <w:fldSimple w:instr=" SEQ Figure \* ARABIC ">
+        <w:r>
+          <w:rPr>
+            <w:noProof/>
+          </w:rPr>
+          <w:t>8</w:t>
+        </w:r>
+      </w:fldSimple>
       <w:bookmarkEnd w:id="39"/>
       <w:r>
         <w:t>: Banded structure of the b-spline regression matrix.</w:t>
@@ -23973,13 +23843,7 @@
                   <w:rPr>
                     <w:rFonts w:ascii="Cambria Math" w:eastAsiaTheme="minorEastAsia" w:hAnsi="Cambria Math"/>
                   </w:rPr>
-                  <m:t>i=</m:t>
-                </m:r>
-                <m:r>
-                  <w:rPr>
-                    <w:rFonts w:ascii="Cambria Math" w:eastAsiaTheme="minorEastAsia" w:hAnsi="Cambria Math"/>
-                  </w:rPr>
-                  <m:t>0</m:t>
+                  <m:t>i=0</m:t>
                 </m:r>
               </m:sub>
               <m:sup>
@@ -24768,13 +24632,7 @@
               <w:rPr>
                 <w:rFonts w:ascii="Cambria Math" w:hAnsi="Cambria Math"/>
               </w:rPr>
-              <m:t>x</m:t>
-            </m:r>
-            <m:r>
-              <w:rPr>
-                <w:rFonts w:ascii="Cambria Math" w:hAnsi="Cambria Math"/>
-              </w:rPr>
-              <m:t>-</m:t>
+              <m:t>x-</m:t>
             </m:r>
             <m:sSub>
               <m:sSubPr>
@@ -24943,13 +24801,7 @@
               <w:rPr>
                 <w:rFonts w:ascii="Cambria Math" w:hAnsi="Cambria Math"/>
               </w:rPr>
-              <m:t>x</m:t>
-            </m:r>
-            <m:r>
-              <w:rPr>
-                <w:rFonts w:ascii="Cambria Math" w:hAnsi="Cambria Math"/>
-              </w:rPr>
-              <m:t>-</m:t>
+              <m:t>x-</m:t>
             </m:r>
             <m:sSub>
               <m:sSubPr>
@@ -25819,19 +25671,7 @@
               <w:rPr>
                 <w:rFonts w:ascii="Cambria Math" w:hAnsi="Cambria Math"/>
               </w:rPr>
-              <m:t>i</m:t>
-            </m:r>
-            <m:r>
-              <w:rPr>
-                <w:rFonts w:ascii="Cambria Math" w:hAnsi="Cambria Math"/>
-              </w:rPr>
-              <m:t>=</m:t>
-            </m:r>
-            <m:r>
-              <w:rPr>
-                <w:rFonts w:ascii="Cambria Math" w:hAnsi="Cambria Math"/>
-              </w:rPr>
-              <m:t>0</m:t>
+              <m:t>i=0</m:t>
             </m:r>
           </m:sub>
           <m:sup>
@@ -26213,6 +26053,12 @@
       </w:r>
     </w:p>
     <w:p>
+      <w:pPr>
+        <w:rPr>
+          <w:rFonts w:eastAsiaTheme="minorEastAsia"/>
+          <w:iCs/>
+        </w:rPr>
+      </w:pPr>
       <w:r>
         <w:rPr>
           <w:rFonts w:eastAsiaTheme="minorEastAsia"/>
@@ -26243,13 +26089,7 @@
               <w:rPr>
                 <w:rFonts w:ascii="Cambria Math" w:hAnsi="Cambria Math"/>
               </w:rPr>
-              <m:t>i</m:t>
-            </m:r>
-            <m:r>
-              <w:rPr>
-                <w:rFonts w:ascii="Cambria Math" w:hAnsi="Cambria Math"/>
-              </w:rPr>
-              <m:t>=0</m:t>
+              <m:t>i=0</m:t>
             </m:r>
           </m:sub>
           <m:sup>
@@ -26333,6 +26173,244 @@
         <w:t xml:space="preserve"> </w:t>
       </w:r>
       <w:r>
+        <w:rPr>
+          <w:rFonts w:eastAsiaTheme="minorEastAsia"/>
+          <w:iCs/>
+        </w:rPr>
+        <w:t xml:space="preserve"> To ensure there are no discontinuities in both the zeroth and first derivatives, the following nonlinear equality constraint is applied at each knot: </w:t>
+      </w:r>
+      <m:oMath>
+        <m:sSup>
+          <m:sSupPr>
+            <m:ctrlPr>
+              <w:rPr>
+                <w:rFonts w:ascii="Cambria Math" w:eastAsiaTheme="minorEastAsia" w:hAnsi="Cambria Math"/>
+                <w:i/>
+                <w:iCs/>
+              </w:rPr>
+            </m:ctrlPr>
+          </m:sSupPr>
+          <m:e>
+            <m:r>
+              <w:rPr>
+                <w:rFonts w:ascii="Cambria Math" w:eastAsiaTheme="minorEastAsia" w:hAnsi="Cambria Math"/>
+              </w:rPr>
+              <m:t>f</m:t>
+            </m:r>
+          </m:e>
+          <m:sup>
+            <m:r>
+              <w:rPr>
+                <w:rFonts w:ascii="Cambria Math" w:eastAsiaTheme="minorEastAsia" w:hAnsi="Cambria Math"/>
+              </w:rPr>
+              <m:t>'</m:t>
+            </m:r>
+          </m:sup>
+        </m:sSup>
+        <m:d>
+          <m:dPr>
+            <m:ctrlPr>
+              <w:rPr>
+                <w:rFonts w:ascii="Cambria Math" w:eastAsiaTheme="minorEastAsia" w:hAnsi="Cambria Math"/>
+                <w:i/>
+                <w:iCs/>
+              </w:rPr>
+            </m:ctrlPr>
+          </m:dPr>
+          <m:e>
+            <m:sSub>
+              <m:sSubPr>
+                <m:ctrlPr>
+                  <w:rPr>
+                    <w:rFonts w:ascii="Cambria Math" w:eastAsiaTheme="minorEastAsia" w:hAnsi="Cambria Math"/>
+                    <w:i/>
+                    <w:iCs/>
+                  </w:rPr>
+                </m:ctrlPr>
+              </m:sSubPr>
+              <m:e>
+                <m:r>
+                  <w:rPr>
+                    <w:rFonts w:ascii="Cambria Math" w:eastAsiaTheme="minorEastAsia" w:hAnsi="Cambria Math"/>
+                  </w:rPr>
+                  <m:t>k</m:t>
+                </m:r>
+              </m:e>
+              <m:sub>
+                <m:r>
+                  <w:rPr>
+                    <w:rFonts w:ascii="Cambria Math" w:eastAsiaTheme="minorEastAsia" w:hAnsi="Cambria Math"/>
+                  </w:rPr>
+                  <m:t>i</m:t>
+                </m:r>
+              </m:sub>
+            </m:sSub>
+            <m:r>
+              <w:rPr>
+                <w:rFonts w:ascii="Cambria Math" w:eastAsiaTheme="minorEastAsia" w:hAnsi="Cambria Math"/>
+              </w:rPr>
+              <m:t>-Δ</m:t>
+            </m:r>
+            <m:sSub>
+              <m:sSubPr>
+                <m:ctrlPr>
+                  <w:rPr>
+                    <w:rFonts w:ascii="Cambria Math" w:eastAsiaTheme="minorEastAsia" w:hAnsi="Cambria Math"/>
+                    <w:i/>
+                    <w:iCs/>
+                  </w:rPr>
+                </m:ctrlPr>
+              </m:sSubPr>
+              <m:e>
+                <m:r>
+                  <w:rPr>
+                    <w:rFonts w:ascii="Cambria Math" w:eastAsiaTheme="minorEastAsia" w:hAnsi="Cambria Math"/>
+                  </w:rPr>
+                  <m:t>k</m:t>
+                </m:r>
+              </m:e>
+              <m:sub>
+                <m:r>
+                  <w:rPr>
+                    <w:rFonts w:ascii="Cambria Math" w:eastAsiaTheme="minorEastAsia" w:hAnsi="Cambria Math"/>
+                  </w:rPr>
+                  <m:t>i</m:t>
+                </m:r>
+              </m:sub>
+            </m:sSub>
+          </m:e>
+        </m:d>
+        <m:r>
+          <w:rPr>
+            <w:rFonts w:ascii="Cambria Math" w:eastAsiaTheme="minorEastAsia" w:hAnsi="Cambria Math"/>
+          </w:rPr>
+          <m:t>=</m:t>
+        </m:r>
+        <m:sSup>
+          <m:sSupPr>
+            <m:ctrlPr>
+              <w:rPr>
+                <w:rFonts w:ascii="Cambria Math" w:eastAsiaTheme="minorEastAsia" w:hAnsi="Cambria Math"/>
+                <w:i/>
+                <w:iCs/>
+              </w:rPr>
+            </m:ctrlPr>
+          </m:sSupPr>
+          <m:e>
+            <m:r>
+              <w:rPr>
+                <w:rFonts w:ascii="Cambria Math" w:eastAsiaTheme="minorEastAsia" w:hAnsi="Cambria Math"/>
+              </w:rPr>
+              <m:t>f</m:t>
+            </m:r>
+          </m:e>
+          <m:sup>
+            <m:r>
+              <w:rPr>
+                <w:rFonts w:ascii="Cambria Math" w:eastAsiaTheme="minorEastAsia" w:hAnsi="Cambria Math"/>
+              </w:rPr>
+              <m:t>'</m:t>
+            </m:r>
+          </m:sup>
+        </m:sSup>
+        <m:d>
+          <m:dPr>
+            <m:ctrlPr>
+              <w:rPr>
+                <w:rFonts w:ascii="Cambria Math" w:eastAsiaTheme="minorEastAsia" w:hAnsi="Cambria Math"/>
+                <w:i/>
+                <w:iCs/>
+              </w:rPr>
+            </m:ctrlPr>
+          </m:dPr>
+          <m:e>
+            <m:sSub>
+              <m:sSubPr>
+                <m:ctrlPr>
+                  <w:rPr>
+                    <w:rFonts w:ascii="Cambria Math" w:eastAsiaTheme="minorEastAsia" w:hAnsi="Cambria Math"/>
+                    <w:i/>
+                    <w:iCs/>
+                  </w:rPr>
+                </m:ctrlPr>
+              </m:sSubPr>
+              <m:e>
+                <m:r>
+                  <w:rPr>
+                    <w:rFonts w:ascii="Cambria Math" w:eastAsiaTheme="minorEastAsia" w:hAnsi="Cambria Math"/>
+                  </w:rPr>
+                  <m:t>k</m:t>
+                </m:r>
+              </m:e>
+              <m:sub>
+                <m:r>
+                  <w:rPr>
+                    <w:rFonts w:ascii="Cambria Math" w:eastAsiaTheme="minorEastAsia" w:hAnsi="Cambria Math"/>
+                  </w:rPr>
+                  <m:t>i</m:t>
+                </m:r>
+              </m:sub>
+            </m:sSub>
+            <m:r>
+              <w:rPr>
+                <w:rFonts w:ascii="Cambria Math" w:eastAsiaTheme="minorEastAsia" w:hAnsi="Cambria Math"/>
+              </w:rPr>
+              <m:t>+</m:t>
+            </m:r>
+            <m:r>
+              <w:rPr>
+                <w:rFonts w:ascii="Cambria Math" w:eastAsiaTheme="minorEastAsia" w:hAnsi="Cambria Math"/>
+              </w:rPr>
+              <m:t>Δ</m:t>
+            </m:r>
+            <m:sSub>
+              <m:sSubPr>
+                <m:ctrlPr>
+                  <w:rPr>
+                    <w:rFonts w:ascii="Cambria Math" w:eastAsiaTheme="minorEastAsia" w:hAnsi="Cambria Math"/>
+                    <w:i/>
+                    <w:iCs/>
+                  </w:rPr>
+                </m:ctrlPr>
+              </m:sSubPr>
+              <m:e>
+                <m:r>
+                  <w:rPr>
+                    <w:rFonts w:ascii="Cambria Math" w:eastAsiaTheme="minorEastAsia" w:hAnsi="Cambria Math"/>
+                  </w:rPr>
+                  <m:t>k</m:t>
+                </m:r>
+              </m:e>
+              <m:sub>
+                <m:r>
+                  <w:rPr>
+                    <w:rFonts w:ascii="Cambria Math" w:eastAsiaTheme="minorEastAsia" w:hAnsi="Cambria Math"/>
+                  </w:rPr>
+                  <m:t>i</m:t>
+                </m:r>
+              </m:sub>
+            </m:sSub>
+          </m:e>
+        </m:d>
+      </m:oMath>
+      <w:r>
+        <w:rPr>
+          <w:rFonts w:eastAsiaTheme="minorEastAsia"/>
+          <w:iCs/>
+        </w:rPr>
+        <w:t xml:space="preserve">. </w:t>
+      </w:r>
+    </w:p>
+    <w:p>
+      <w:pPr>
+        <w:rPr>
+          <w:rFonts w:eastAsiaTheme="minorEastAsia"/>
+          <w:iCs/>
+        </w:rPr>
+      </w:pPr>
+    </w:p>
+    <w:p>
+      <w:r>
         <w:t xml:space="preserve">Analogous to the </w:t>
       </w:r>
       <w:proofErr w:type="spellStart"/>
@@ -26377,7 +26455,11 @@
         <w:t>capturing</w:t>
       </w:r>
       <w:r>
-        <w:t xml:space="preserve"> critical operating information pertinent to the test. This permits the object to encapsulate this data,</w:t>
+        <w:t xml:space="preserve"> critical operating information pertinent to the test. This permits the object to encapsulate </w:t>
+      </w:r>
+      <w:r>
+        <w:lastRenderedPageBreak/>
+        <w:t>this data,</w:t>
       </w:r>
       <w:r>
         <w:t xml:space="preserve"> provid</w:t>
@@ -27515,7 +27597,6 @@
         </w:numPr>
       </w:pPr>
       <w:r>
-        <w:lastRenderedPageBreak/>
         <w:t>The two-components of variance model</w:t>
       </w:r>
       <w:r>
@@ -27886,27 +27967,14 @@
       <w:r>
         <w:t xml:space="preserve">Figure </w:t>
       </w:r>
-      <w:r>
-        <w:fldChar w:fldCharType="begin"/>
-      </w:r>
-      <w:r>
-        <w:instrText xml:space="preserve"> SEQ Figure \* ARABIC </w:instrText>
-      </w:r>
-      <w:r>
-        <w:fldChar w:fldCharType="separate"/>
-      </w:r>
-      <w:r>
-        <w:rPr>
-          <w:noProof/>
-        </w:rPr>
-        <w:t>9</w:t>
-      </w:r>
-      <w:r>
-        <w:rPr>
-          <w:noProof/>
-        </w:rPr>
-        <w:fldChar w:fldCharType="end"/>
-      </w:r>
+      <w:fldSimple w:instr=" SEQ Figure \* ARABIC ">
+        <w:r>
+          <w:rPr>
+            <w:noProof/>
+          </w:rPr>
+          <w:t>9</w:t>
+        </w:r>
+      </w:fldSimple>
       <w:bookmarkEnd w:id="45"/>
       <w:r>
         <w:t>:</w:t>
@@ -28063,29 +28131,17 @@
       </w:pPr>
       <w:bookmarkStart w:id="46" w:name="_Ref39480437"/>
       <w:r>
+        <w:lastRenderedPageBreak/>
         <w:t xml:space="preserve">Table </w:t>
       </w:r>
-      <w:r>
-        <w:fldChar w:fldCharType="begin"/>
-      </w:r>
-      <w:r>
-        <w:instrText xml:space="preserve"> SEQ Table \* ARABIC </w:instrText>
-      </w:r>
-      <w:r>
-        <w:fldChar w:fldCharType="separate"/>
-      </w:r>
-      <w:r>
-        <w:rPr>
-          <w:noProof/>
-        </w:rPr>
-        <w:t>3</w:t>
-      </w:r>
-      <w:r>
-        <w:rPr>
-          <w:noProof/>
-        </w:rPr>
-        <w:fldChar w:fldCharType="end"/>
-      </w:r>
+      <w:fldSimple w:instr=" SEQ Table \* ARABIC ">
+        <w:r>
+          <w:rPr>
+            <w:noProof/>
+          </w:rPr>
+          <w:t>3</w:t>
+        </w:r>
+      </w:fldSimple>
       <w:bookmarkEnd w:id="46"/>
       <w:r>
         <w:t>: Abstract members for implementation in concrete child covariance model subclasses</w:t>
@@ -28257,7 +28313,6 @@
                 <w:iCs/>
                 <w:color w:val="538135" w:themeColor="accent6" w:themeShade="BF"/>
               </w:rPr>
-              <w:lastRenderedPageBreak/>
               <w:t>LB</w:t>
             </w:r>
           </w:p>
@@ -29047,6 +29102,7 @@
           <w:rPr>
             <w:rFonts w:ascii="Cambria Math" w:hAnsi="Cambria Math"/>
           </w:rPr>
+          <w:lastRenderedPageBreak/>
           <m:t>y=</m:t>
         </m:r>
         <m:sSub>
@@ -30711,6 +30767,7 @@
           <w:iCs/>
           <w:color w:val="538135" w:themeColor="accent6" w:themeShade="BF"/>
         </w:rPr>
+        <w:lastRenderedPageBreak/>
         <w:t>XLB</w:t>
       </w:r>
       <w:r>
@@ -31622,6 +31679,7 @@
     <w:p/>
     <w:p>
       <w:r>
+        <w:lastRenderedPageBreak/>
         <w:t>MATLAB package folders always begin with a “+” character</w:t>
       </w:r>
       <w:r>
@@ -31772,7 +31830,6 @@
           <w:iCs/>
           <w:color w:val="7030A0"/>
         </w:rPr>
-        <w:lastRenderedPageBreak/>
         <w:t>aicReEst</w:t>
       </w:r>
       <w:proofErr w:type="spellEnd"/>
@@ -32516,30 +32573,16 @@
       </w:pPr>
       <w:bookmarkStart w:id="52" w:name="_Ref39397652"/>
       <w:r>
-        <w:lastRenderedPageBreak/>
         <w:t xml:space="preserve">Table </w:t>
       </w:r>
-      <w:r>
-        <w:fldChar w:fldCharType="begin"/>
-      </w:r>
-      <w:r>
-        <w:instrText xml:space="preserve"> SEQ Table \* ARABIC </w:instrText>
-      </w:r>
-      <w:r>
-        <w:fldChar w:fldCharType="separate"/>
-      </w:r>
-      <w:r>
-        <w:rPr>
-          <w:noProof/>
-        </w:rPr>
-        <w:t>4</w:t>
-      </w:r>
-      <w:r>
-        <w:rPr>
-          <w:noProof/>
-        </w:rPr>
-        <w:fldChar w:fldCharType="end"/>
-      </w:r>
+      <w:fldSimple w:instr=" SEQ Table \* ARABIC ">
+        <w:r>
+          <w:rPr>
+            <w:noProof/>
+          </w:rPr>
+          <w:t>4</w:t>
+        </w:r>
+      </w:fldSimple>
       <w:bookmarkEnd w:id="52"/>
       <w:r>
         <w:t xml:space="preserve">: </w:t>
@@ -34016,6 +34059,7 @@
                 <w:iCs/>
                 <w:color w:val="538135" w:themeColor="accent6" w:themeShade="BF"/>
               </w:rPr>
+              <w:lastRenderedPageBreak/>
               <w:t>Xc</w:t>
             </w:r>
           </w:p>
@@ -34433,7 +34477,6 @@
                 <w:iCs/>
                 <w:color w:val="538135" w:themeColor="accent6" w:themeShade="BF"/>
               </w:rPr>
-              <w:lastRenderedPageBreak/>
               <w:t>NumCovPar</w:t>
             </w:r>
             <w:proofErr w:type="spellEnd"/>
@@ -35003,27 +35046,14 @@
       <w:r>
         <w:t xml:space="preserve">Table </w:t>
       </w:r>
-      <w:r>
-        <w:fldChar w:fldCharType="begin"/>
-      </w:r>
-      <w:r>
-        <w:instrText xml:space="preserve"> SEQ Table \* ARABIC </w:instrText>
-      </w:r>
-      <w:r>
-        <w:fldChar w:fldCharType="separate"/>
-      </w:r>
-      <w:r>
-        <w:rPr>
-          <w:noProof/>
-        </w:rPr>
-        <w:t>5</w:t>
-      </w:r>
-      <w:r>
-        <w:rPr>
-          <w:noProof/>
-        </w:rPr>
-        <w:fldChar w:fldCharType="end"/>
-      </w:r>
+      <w:fldSimple w:instr=" SEQ Table \* ARABIC ">
+        <w:r>
+          <w:rPr>
+            <w:noProof/>
+          </w:rPr>
+          <w:t>5</w:t>
+        </w:r>
+      </w:fldSimple>
       <w:r>
         <w:t>: Input Data Structure Field Definition</w:t>
       </w:r>
@@ -35140,6 +35170,7 @@
           </w:tcPr>
           <w:p>
             <w:r>
+              <w:lastRenderedPageBreak/>
               <w:t>LB</w:t>
             </w:r>
           </w:p>
@@ -35577,7 +35608,6 @@
     <w:p/>
     <w:p>
       <w:r>
-        <w:lastRenderedPageBreak/>
         <w:t xml:space="preserve">The arguments </w:t>
       </w:r>
       <w:proofErr w:type="spellStart"/>
@@ -38714,6 +38744,7 @@
       </w:pPr>
       <w:bookmarkStart w:id="58" w:name="_Toc43792008"/>
       <w:r>
+        <w:lastRenderedPageBreak/>
         <w:t>Bootstrapping</w:t>
       </w:r>
       <w:r>
@@ -39073,27 +39104,14 @@
       <w:r>
         <w:t xml:space="preserve">Figure </w:t>
       </w:r>
-      <w:r>
-        <w:fldChar w:fldCharType="begin"/>
-      </w:r>
-      <w:r>
-        <w:instrText xml:space="preserve"> SEQ Figure \* ARABIC </w:instrText>
-      </w:r>
-      <w:r>
-        <w:fldChar w:fldCharType="separate"/>
-      </w:r>
-      <w:r>
-        <w:rPr>
-          <w:noProof/>
-        </w:rPr>
-        <w:t>10</w:t>
-      </w:r>
-      <w:r>
-        <w:rPr>
-          <w:noProof/>
-        </w:rPr>
-        <w:fldChar w:fldCharType="end"/>
-      </w:r>
+      <w:fldSimple w:instr=" SEQ Figure \* ARABIC ">
+        <w:r>
+          <w:rPr>
+            <w:noProof/>
+          </w:rPr>
+          <w:t>10</w:t>
+        </w:r>
+      </w:fldSimple>
       <w:bookmarkEnd w:id="59"/>
       <w:r>
         <w:t xml:space="preserve">: </w:t>
@@ -39120,6 +39138,7 @@
         <w:rPr>
           <w:noProof/>
         </w:rPr>
+        <w:lastRenderedPageBreak/>
         <w:drawing>
           <wp:inline distT="0" distB="0" distL="0" distR="0" wp14:anchorId="2F1F9DF7" wp14:editId="5AC8BA9E">
             <wp:extent cx="4443095" cy="3214370"/>
@@ -39180,27 +39199,14 @@
       <w:r>
         <w:t xml:space="preserve">Figure </w:t>
       </w:r>
-      <w:r>
-        <w:fldChar w:fldCharType="begin"/>
-      </w:r>
-      <w:r>
-        <w:instrText xml:space="preserve"> SEQ Figure \* ARABIC </w:instrText>
-      </w:r>
-      <w:r>
-        <w:fldChar w:fldCharType="separate"/>
-      </w:r>
-      <w:r>
-        <w:rPr>
-          <w:noProof/>
-        </w:rPr>
-        <w:t>11</w:t>
-      </w:r>
-      <w:r>
-        <w:rPr>
-          <w:noProof/>
-        </w:rPr>
-        <w:fldChar w:fldCharType="end"/>
-      </w:r>
+      <w:fldSimple w:instr=" SEQ Figure \* ARABIC ">
+        <w:r>
+          <w:rPr>
+            <w:noProof/>
+          </w:rPr>
+          <w:t>11</w:t>
+        </w:r>
+      </w:fldSimple>
       <w:bookmarkEnd w:id="60"/>
       <w:r>
         <w:t>: Example bootstrap histogram for the regularisation hyper-parameter.</w:t>
@@ -39845,6 +39851,7 @@
         </w:numPr>
       </w:pPr>
       <w:r>
+        <w:lastRenderedPageBreak/>
         <w:t xml:space="preserve">Make a </w:t>
       </w:r>
       <w:proofErr w:type="spellStart"/>
@@ -40261,7 +40268,6 @@
         </w:numPr>
       </w:pPr>
       <w:r>
-        <w:lastRenderedPageBreak/>
         <w:t xml:space="preserve">Set the data coding to </w:t>
       </w:r>
       <m:oMath>
@@ -40829,6 +40835,7 @@
         <w:rPr>
           <w:noProof/>
         </w:rPr>
+        <w:lastRenderedPageBreak/>
         <w:drawing>
           <wp:inline distT="0" distB="0" distL="0" distR="0" wp14:anchorId="334D1873" wp14:editId="1CF62FD9">
             <wp:extent cx="5629275" cy="2767862"/>
@@ -40879,27 +40886,14 @@
       <w:r>
         <w:t xml:space="preserve">Figure </w:t>
       </w:r>
-      <w:r>
-        <w:fldChar w:fldCharType="begin"/>
-      </w:r>
-      <w:r>
-        <w:instrText xml:space="preserve"> SEQ Figure \* ARABIC </w:instrText>
-      </w:r>
-      <w:r>
-        <w:fldChar w:fldCharType="separate"/>
-      </w:r>
-      <w:r>
-        <w:rPr>
-          <w:noProof/>
-        </w:rPr>
-        <w:t>12</w:t>
-      </w:r>
-      <w:r>
-        <w:rPr>
-          <w:noProof/>
-        </w:rPr>
-        <w:fldChar w:fldCharType="end"/>
-      </w:r>
+      <w:fldSimple w:instr=" SEQ Figure \* ARABIC ">
+        <w:r>
+          <w:rPr>
+            <w:noProof/>
+          </w:rPr>
+          <w:t>12</w:t>
+        </w:r>
+      </w:fldSimple>
       <w:bookmarkEnd w:id="63"/>
       <w:r>
         <w:t xml:space="preserve">: </w:t>
@@ -40923,7 +40917,6 @@
     <w:p/>
     <w:p>
       <w:r>
-        <w:lastRenderedPageBreak/>
         <w:t xml:space="preserve">To incorporate a covariance model of the form </w:t>
       </w:r>
       <m:oMath>
@@ -41619,27 +41612,14 @@
       <w:r>
         <w:t xml:space="preserve">Figure </w:t>
       </w:r>
-      <w:r>
-        <w:fldChar w:fldCharType="begin"/>
-      </w:r>
-      <w:r>
-        <w:instrText xml:space="preserve"> SEQ Figure \* ARABIC </w:instrText>
-      </w:r>
-      <w:r>
-        <w:fldChar w:fldCharType="separate"/>
-      </w:r>
-      <w:r>
-        <w:rPr>
-          <w:noProof/>
-        </w:rPr>
-        <w:t>13</w:t>
-      </w:r>
-      <w:r>
-        <w:rPr>
-          <w:noProof/>
-        </w:rPr>
-        <w:fldChar w:fldCharType="end"/>
-      </w:r>
+      <w:fldSimple w:instr=" SEQ Figure \* ARABIC ">
+        <w:r>
+          <w:rPr>
+            <w:noProof/>
+          </w:rPr>
+          <w:t>13</w:t>
+        </w:r>
+      </w:fldSimple>
       <w:bookmarkEnd w:id="64"/>
       <w:r>
         <w:t>:</w:t>
@@ -41656,7 +41636,6 @@
     </w:p>
     <w:p>
       <w:r>
-        <w:lastRenderedPageBreak/>
         <w:t>We now demonstrate the use of a TPSS to fit the same data of the form defined by equation (11</w:t>
       </w:r>
       <w:proofErr w:type="gramStart"/>
@@ -42010,6 +41989,7 @@
         <w:rPr>
           <w:noProof/>
         </w:rPr>
+        <w:lastRenderedPageBreak/>
         <w:drawing>
           <wp:inline distT="0" distB="0" distL="0" distR="0" wp14:anchorId="050933F3" wp14:editId="4E3686E2">
             <wp:extent cx="5731510" cy="2818130"/>
@@ -42060,27 +42040,14 @@
       <w:r>
         <w:t xml:space="preserve">Figure </w:t>
       </w:r>
-      <w:r>
-        <w:fldChar w:fldCharType="begin"/>
-      </w:r>
-      <w:r>
-        <w:instrText xml:space="preserve"> SEQ Figure \* ARABIC </w:instrText>
-      </w:r>
-      <w:r>
-        <w:fldChar w:fldCharType="separate"/>
-      </w:r>
-      <w:r>
-        <w:rPr>
-          <w:noProof/>
-        </w:rPr>
-        <w:t>14</w:t>
-      </w:r>
-      <w:r>
-        <w:rPr>
-          <w:noProof/>
-        </w:rPr>
-        <w:fldChar w:fldCharType="end"/>
-      </w:r>
+      <w:fldSimple w:instr=" SEQ Figure \* ARABIC ">
+        <w:r>
+          <w:rPr>
+            <w:noProof/>
+          </w:rPr>
+          <w:t>14</w:t>
+        </w:r>
+      </w:fldSimple>
       <w:bookmarkEnd w:id="65"/>
       <w:r>
         <w:t>: Diagnostic plot for the weighted TPSS fit. The knot is at ~13 [Ah].</w:t>
@@ -42203,27 +42170,14 @@
       <w:r>
         <w:t xml:space="preserve">Table </w:t>
       </w:r>
-      <w:r>
-        <w:fldChar w:fldCharType="begin"/>
-      </w:r>
-      <w:r>
-        <w:instrText xml:space="preserve"> SEQ Table \* ARABIC </w:instrText>
-      </w:r>
-      <w:r>
-        <w:fldChar w:fldCharType="separate"/>
-      </w:r>
-      <w:r>
-        <w:rPr>
-          <w:noProof/>
-        </w:rPr>
-        <w:t>6</w:t>
-      </w:r>
-      <w:r>
-        <w:rPr>
-          <w:noProof/>
-        </w:rPr>
-        <w:fldChar w:fldCharType="end"/>
-      </w:r>
+      <w:fldSimple w:instr=" SEQ Table \* ARABIC ">
+        <w:r>
+          <w:rPr>
+            <w:noProof/>
+          </w:rPr>
+          <w:t>6</w:t>
+        </w:r>
+      </w:fldSimple>
       <w:bookmarkEnd w:id="66"/>
       <w:r>
         <w:t>: Parameter estimates and 95 % confidence intervals for the TPSS fit.</w:t>
@@ -42745,7 +42699,6 @@
         <w:rPr>
           <w:noProof/>
         </w:rPr>
-        <w:lastRenderedPageBreak/>
         <w:drawing>
           <wp:inline distT="0" distB="0" distL="0" distR="0" wp14:anchorId="643C039F" wp14:editId="230F3616">
             <wp:extent cx="3876675" cy="2907721"/>
@@ -42796,27 +42749,14 @@
       <w:r>
         <w:t xml:space="preserve">Figure </w:t>
       </w:r>
-      <w:r>
-        <w:fldChar w:fldCharType="begin"/>
-      </w:r>
-      <w:r>
-        <w:instrText xml:space="preserve"> SEQ Figure \* ARABIC </w:instrText>
-      </w:r>
-      <w:r>
-        <w:fldChar w:fldCharType="separate"/>
-      </w:r>
-      <w:r>
-        <w:rPr>
-          <w:noProof/>
-        </w:rPr>
-        <w:t>15</w:t>
-      </w:r>
-      <w:r>
-        <w:rPr>
-          <w:noProof/>
-        </w:rPr>
-        <w:fldChar w:fldCharType="end"/>
-      </w:r>
+      <w:fldSimple w:instr=" SEQ Figure \* ARABIC ">
+        <w:r>
+          <w:rPr>
+            <w:noProof/>
+          </w:rPr>
+          <w:t>15</w:t>
+        </w:r>
+      </w:fldSimple>
       <w:bookmarkEnd w:id="67"/>
       <w:r>
         <w:t>: Relative capacity versus number of cycles for a Samsung 48X cell. The battery begins to fail around 1000 cycles, when the relative capacity falls off very rapidly.</w:t>
@@ -43582,6 +43522,7 @@
         <w:rPr>
           <w:color w:val="000000" w:themeColor="text1"/>
         </w:rPr>
+        <w:lastRenderedPageBreak/>
         <w:t xml:space="preserve">Create a </w:t>
       </w:r>
       <w:proofErr w:type="spellStart"/>
@@ -43639,7 +43580,6 @@
           <w:iCs/>
           <w:color w:val="538135" w:themeColor="accent6" w:themeShade="BF"/>
         </w:rPr>
-        <w:lastRenderedPageBreak/>
         <w:t>b =</w:t>
       </w:r>
       <w:r>
@@ -44202,27 +44142,14 @@
       <w:r>
         <w:t xml:space="preserve">Figure </w:t>
       </w:r>
-      <w:r>
-        <w:fldChar w:fldCharType="begin"/>
-      </w:r>
-      <w:r>
-        <w:instrText xml:space="preserve"> SEQ Figure \* ARABIC </w:instrText>
-      </w:r>
-      <w:r>
-        <w:fldChar w:fldCharType="separate"/>
-      </w:r>
-      <w:r>
-        <w:rPr>
-          <w:noProof/>
-        </w:rPr>
-        <w:t>16</w:t>
-      </w:r>
-      <w:r>
-        <w:rPr>
-          <w:noProof/>
-        </w:rPr>
-        <w:fldChar w:fldCharType="end"/>
-      </w:r>
+      <w:fldSimple w:instr=" SEQ Figure \* ARABIC ">
+        <w:r>
+          <w:rPr>
+            <w:noProof/>
+          </w:rPr>
+          <w:t>16</w:t>
+        </w:r>
+      </w:fldSimple>
       <w:bookmarkEnd w:id="68"/>
       <w:r>
         <w:t xml:space="preserve">: Diagnostic plots for the B-spline fit. </w:t>
@@ -44267,6 +44194,7 @@
         <w:pStyle w:val="Heading1"/>
       </w:pPr>
       <w:r>
+        <w:lastRenderedPageBreak/>
         <w:t xml:space="preserve"> </w:t>
       </w:r>
       <w:bookmarkStart w:id="69" w:name="_Toc43792010"/>
@@ -44328,11 +44256,7 @@
         <w:t>,</w:t>
       </w:r>
       <w:r>
-        <w:t xml:space="preserve"> would be useful in the analysis of time series data. In this scenario, the fit model can be considered to detrend the data, leaving the </w:t>
-      </w:r>
-      <w:r>
-        <w:lastRenderedPageBreak/>
-        <w:t xml:space="preserve">noise model to </w:t>
+        <w:t xml:space="preserve"> would be useful in the analysis of time series data. In this scenario, the fit model can be considered to detrend the data, leaving the noise model to </w:t>
       </w:r>
       <w:r>
         <w:t>approximate the (hopefully) stationary nature of the error structure. If non-stationary beh</w:t>
@@ -45015,7 +44939,6 @@
         <w:pStyle w:val="Heading1"/>
       </w:pPr>
       <w:r>
-        <w:lastRenderedPageBreak/>
         <w:t xml:space="preserve"> </w:t>
       </w:r>
       <w:bookmarkStart w:id="70" w:name="_Toc43792011"/>
@@ -45113,10 +45036,7 @@
       </w:r>
       <w:r>
         <w:tab/>
-        <w:t xml:space="preserve">Suri, G., </w:t>
-      </w:r>
-      <w:r>
-        <w:t xml:space="preserve">Onori, S., A control-oriented cycle-life model for hybrid-electric vehicle lithium-ion batteries, </w:t>
+        <w:t xml:space="preserve">Suri, G., Onori, S., A control-oriented cycle-life model for hybrid-electric vehicle lithium-ion batteries, </w:t>
       </w:r>
       <w:r>
         <w:rPr>
@@ -45146,10 +45066,7 @@
       </w:r>
       <w:r>
         <w:tab/>
-        <w:t xml:space="preserve">K. Smith, J. Neubauer, E. Wood, M. Jun, A. </w:t>
-      </w:r>
-      <w:r>
-        <w:t>Pesaran, Models for Battery Reliability and Lifetime, Applications in Design and Health Management, Advanced Vehicles and Fuels Research, NREL/PR-5400-58550, Battery Congress, Ann Arbor, MI, Apr 2013.</w:t>
+        <w:t>K. Smith, J. Neubauer, E. Wood, M. Jun, A. Pesaran, Models for Battery Reliability and Lifetime, Applications in Design and Health Management, Advanced Vehicles and Fuels Research, NREL/PR-5400-58550, Battery Congress, Ann Arbor, MI, Apr 2013.</w:t>
       </w:r>
     </w:p>
   </w:endnote>
@@ -45175,10 +45092,7 @@
       </w:r>
       <w:r>
         <w:tab/>
-        <w:t xml:space="preserve">H. B., Curry, I.  J. </w:t>
-      </w:r>
-      <w:r>
-        <w:t xml:space="preserve">Schoenburg, On Poyla Frequency Functions. IV: The fundamental splines and their limits, </w:t>
+        <w:t xml:space="preserve">H. B., Curry, I.  J. Schoenburg, On Poyla Frequency Functions. IV: The fundamental splines and their limits, </w:t>
       </w:r>
       <w:r>
         <w:rPr>
@@ -45337,10 +45251,7 @@
       </w:r>
       <w:r>
         <w:tab/>
-        <w:t xml:space="preserve">K. P. Burnham, D. R. Anderson, Model Selection and </w:t>
-      </w:r>
-      <w:r>
-        <w:t>Multimodel Inference, 2002, 2</w:t>
+        <w:t>K. P. Burnham, D. R. Anderson, Model Selection and Multimodel Inference, 2002, 2</w:t>
       </w:r>
       <w:r>
         <w:rPr>

</xml_diff>